<commit_message>
feat: atualizacao de arquivos
</commit_message>
<xml_diff>
--- a/docs/Especificação de Requisitos/PsychoMeet_EspecificaçãoDeRequisitosFuncionais_ vrs 1.0.docx
+++ b/docs/Especificação de Requisitos/PsychoMeet_EspecificaçãoDeRequisitosFuncionais_ vrs 1.0.docx
@@ -1,6 +1,6 @@
 
 <file path=word/document.xml><?xml version="1.0" encoding="utf-8"?>
-<w:document xmlns:wpc="http://schemas.microsoft.com/office/word/2010/wordprocessingCanvas" xmlns:cx="http://schemas.microsoft.com/office/drawing/2014/chartex" xmlns:cx1="http://schemas.microsoft.com/office/drawing/2015/9/8/chartex" xmlns:cx2="http://schemas.microsoft.com/office/drawing/2015/10/21/chartex" xmlns:cx3="http://schemas.microsoft.com/office/drawing/2016/5/9/chartex" xmlns:cx4="http://schemas.microsoft.com/office/drawing/2016/5/10/chartex" xmlns:cx5="http://schemas.microsoft.com/office/drawing/2016/5/11/chartex" xmlns:cx6="http://schemas.microsoft.com/office/drawing/2016/5/12/chartex" xmlns:cx7="http://schemas.microsoft.com/office/drawing/2016/5/13/chartex" xmlns:cx8="http://schemas.microsoft.com/office/drawing/2016/5/14/chartex" xmlns:mc="http://schemas.openxmlformats.org/markup-compatibility/2006" xmlns:aink="http://schemas.microsoft.com/office/drawing/2016/ink" xmlns:am3d="http://schemas.microsoft.com/office/drawing/2017/model3d" xmlns:o="urn:schemas-microsoft-com:office:office" xmlns:oel="http://schemas.microsoft.com/office/2019/extlst" xmlns:r="http://schemas.openxmlformats.org/officeDocument/2006/relationships" xmlns:m="http://schemas.openxmlformats.org/officeDocument/2006/math" xmlns:v="urn:schemas-microsoft-com:vml" xmlns:wp14="http://schemas.microsoft.com/office/word/2010/wordprocessingDrawing" xmlns:wp="http://schemas.openxmlformats.org/drawingml/2006/wordprocessingDrawing" xmlns:w10="urn:schemas-microsoft-com:office:word" xmlns:w="http://schemas.openxmlformats.org/wordprocessingml/2006/main" xmlns:w14="http://schemas.microsoft.com/office/word/2010/wordml" xmlns:w15="http://schemas.microsoft.com/office/word/2012/wordml" xmlns:w16cex="http://schemas.microsoft.com/office/word/2018/wordml/cex" xmlns:w16cid="http://schemas.microsoft.com/office/word/2016/wordml/cid" xmlns:w16="http://schemas.microsoft.com/office/word/2018/wordml" xmlns:w16du="http://schemas.microsoft.com/office/word/2023/wordml/word16du" xmlns:w16sdtdh="http://schemas.microsoft.com/office/word/2020/wordml/sdtdatahash" xmlns:w16se="http://schemas.microsoft.com/office/word/2015/wordml/symex" xmlns:wpg="http://schemas.microsoft.com/office/word/2010/wordprocessingGroup" xmlns:wpi="http://schemas.microsoft.com/office/word/2010/wordprocessingInk" xmlns:wne="http://schemas.microsoft.com/office/word/2006/wordml" xmlns:wps="http://schemas.microsoft.com/office/word/2010/wordprocessingShape" mc:Ignorable="w14 w15 w16se w16cid w16 w16cex w16sdtdh w16du wp14">
+<w:document xmlns:wpc="http://schemas.microsoft.com/office/word/2010/wordprocessingCanvas" xmlns:mc="http://schemas.openxmlformats.org/markup-compatibility/2006" xmlns:o="urn:schemas-microsoft-com:office:office" xmlns:r="http://schemas.openxmlformats.org/officeDocument/2006/relationships" xmlns:m="http://schemas.openxmlformats.org/officeDocument/2006/math" xmlns:v="urn:schemas-microsoft-com:vml" xmlns:wp14="http://schemas.microsoft.com/office/word/2010/wordprocessingDrawing" xmlns:wp="http://schemas.openxmlformats.org/drawingml/2006/wordprocessingDrawing" xmlns:w10="urn:schemas-microsoft-com:office:word" xmlns:w="http://schemas.openxmlformats.org/wordprocessingml/2006/main" xmlns:w14="http://schemas.microsoft.com/office/word/2010/wordml" xmlns:wpg="http://schemas.microsoft.com/office/word/2010/wordprocessingGroup" xmlns:wpi="http://schemas.microsoft.com/office/word/2010/wordprocessingInk" xmlns:wne="http://schemas.microsoft.com/office/word/2006/wordml" xmlns:wps="http://schemas.microsoft.com/office/word/2010/wordprocessingShape" mc:Ignorable="w14 wp14">
   <w:body>
     <w:p>
       <w:pPr>
@@ -34,6 +34,7 @@
           <w:calendar w:val="gregorian"/>
         </w:date>
       </w:sdtPr>
+      <w:sdtEndPr/>
       <w:sdtContent>
         <w:p>
           <w:pPr>
@@ -1785,159 +1786,6 @@
               <w14:ligatures w14:val="standardContextual"/>
             </w:rPr>
           </w:pPr>
-          <w:hyperlink w:anchor="_Toc163933541" w:history="1">
-            <w:r>
-              <w:rPr>
-                <w:rStyle w:val="Hyperlink"/>
-                <w:rFonts w:cstheme="minorHAnsi"/>
-                <w:noProof/>
-              </w:rPr>
-              <w:t>5.</w:t>
-            </w:r>
-            <w:r>
-              <w:rPr>
-                <w:rFonts w:eastAsiaTheme="minorEastAsia"/>
-                <w:noProof/>
-                <w:color w:val="auto"/>
-                <w:kern w:val="2"/>
-                <w:sz w:val="22"/>
-                <w:szCs w:val="22"/>
-                <w14:ligatures w14:val="standardContextual"/>
-              </w:rPr>
-              <w:tab/>
-            </w:r>
-            <w:r>
-              <w:rPr>
-                <w:rStyle w:val="Hyperlink"/>
-                <w:rFonts w:cstheme="minorHAnsi"/>
-                <w:noProof/>
-              </w:rPr>
-              <w:t>Gerência do sistema</w:t>
-            </w:r>
-            <w:r>
-              <w:rPr>
-                <w:noProof/>
-                <w:webHidden/>
-              </w:rPr>
-              <w:tab/>
-            </w:r>
-            <w:r>
-              <w:rPr>
-                <w:noProof/>
-                <w:webHidden/>
-              </w:rPr>
-              <w:fldChar w:fldCharType="begin"/>
-            </w:r>
-            <w:r>
-              <w:rPr>
-                <w:noProof/>
-                <w:webHidden/>
-              </w:rPr>
-              <w:instrText xml:space="preserve"> PAGEREF _Toc163933541 \h </w:instrText>
-            </w:r>
-            <w:r>
-              <w:rPr>
-                <w:noProof/>
-                <w:webHidden/>
-              </w:rPr>
-            </w:r>
-            <w:r>
-              <w:rPr>
-                <w:noProof/>
-                <w:webHidden/>
-              </w:rPr>
-              <w:fldChar w:fldCharType="separate"/>
-            </w:r>
-            <w:r>
-              <w:rPr>
-                <w:noProof/>
-                <w:webHidden/>
-              </w:rPr>
-              <w:t>9</w:t>
-            </w:r>
-            <w:r>
-              <w:rPr>
-                <w:noProof/>
-                <w:webHidden/>
-              </w:rPr>
-              <w:fldChar w:fldCharType="end"/>
-            </w:r>
-          </w:hyperlink>
-        </w:p>
-        <w:p>
-          <w:pPr>
-            <w:pStyle w:val="Sumrio3"/>
-            <w:tabs>
-              <w:tab w:val="right" w:leader="dot" w:pos="9017"/>
-            </w:tabs>
-            <w:rPr>
-              <w:rFonts w:eastAsiaTheme="minorEastAsia"/>
-              <w:noProof/>
-              <w:color w:val="auto"/>
-              <w:kern w:val="2"/>
-              <w:sz w:val="22"/>
-              <w:szCs w:val="22"/>
-              <w14:ligatures w14:val="standardContextual"/>
-            </w:rPr>
-          </w:pPr>
-          <w:hyperlink w:anchor="_Toc163933542" w:history="1">
-            <w:r>
-              <w:rPr>
-                <w:rStyle w:val="Hyperlink"/>
-                <w:rFonts w:cstheme="minorHAnsi"/>
-                <w:noProof/>
-              </w:rPr>
-              <w:t>RF 18 – Implementar medidas de segurança</w:t>
-            </w:r>
-            <w:r>
-              <w:rPr>
-                <w:noProof/>
-                <w:webHidden/>
-              </w:rPr>
-              <w:tab/>
-            </w:r>
-            <w:r>
-              <w:rPr>
-                <w:noProof/>
-                <w:webHidden/>
-              </w:rPr>
-              <w:fldChar w:fldCharType="begin"/>
-            </w:r>
-            <w:r>
-              <w:rPr>
-                <w:noProof/>
-                <w:webHidden/>
-              </w:rPr>
-              <w:instrText xml:space="preserve"> PAGEREF _Toc163933542 \h </w:instrText>
-            </w:r>
-            <w:r>
-              <w:rPr>
-                <w:noProof/>
-                <w:webHidden/>
-              </w:rPr>
-            </w:r>
-            <w:r>
-              <w:rPr>
-                <w:noProof/>
-                <w:webHidden/>
-              </w:rPr>
-              <w:fldChar w:fldCharType="separate"/>
-            </w:r>
-            <w:r>
-              <w:rPr>
-                <w:noProof/>
-                <w:webHidden/>
-              </w:rPr>
-              <w:t>9</w:t>
-            </w:r>
-            <w:r>
-              <w:rPr>
-                <w:noProof/>
-                <w:webHidden/>
-              </w:rPr>
-              <w:fldChar w:fldCharType="end"/>
-            </w:r>
-          </w:hyperlink>
         </w:p>
         <w:p>
           <w:r>
@@ -2263,7 +2111,16 @@
           <w:sz w:val="24"/>
           <w:szCs w:val="24"/>
         </w:rPr>
-        <w:t>Requisito essencial</w:t>
+        <w:t>r</w:t>
+      </w:r>
+      <w:r>
+        <w:rPr>
+          <w:rFonts w:cstheme="minorHAnsi"/>
+          <w:color w:val="auto"/>
+          <w:sz w:val="24"/>
+          <w:szCs w:val="24"/>
+        </w:rPr>
+        <w:t>equisito essencial</w:t>
       </w:r>
     </w:p>
     <w:p>
@@ -2451,7 +2308,16 @@
           <w:sz w:val="24"/>
           <w:szCs w:val="24"/>
         </w:rPr>
-        <w:t>Requisito essencial.</w:t>
+        <w:t>r</w:t>
+      </w:r>
+      <w:r>
+        <w:rPr>
+          <w:rFonts w:cstheme="minorHAnsi"/>
+          <w:color w:val="auto"/>
+          <w:sz w:val="24"/>
+          <w:szCs w:val="24"/>
+        </w:rPr>
+        <w:t>equisito essencial.</w:t>
       </w:r>
     </w:p>
     <w:p>
@@ -2620,7 +2486,16 @@
           <w:sz w:val="24"/>
           <w:szCs w:val="24"/>
         </w:rPr>
-        <w:t>Prioridade: Requisito essencial</w:t>
+        <w:t>Prioridade: r</w:t>
+      </w:r>
+      <w:r>
+        <w:rPr>
+          <w:rFonts w:cstheme="minorHAnsi"/>
+          <w:color w:val="auto"/>
+          <w:sz w:val="24"/>
+          <w:szCs w:val="24"/>
+        </w:rPr>
+        <w:t>equisito essencial</w:t>
       </w:r>
     </w:p>
     <w:p>
@@ -2904,7 +2779,16 @@
           <w:sz w:val="24"/>
           <w:szCs w:val="24"/>
         </w:rPr>
-        <w:t>Prioridade: Requisito essencial</w:t>
+        <w:t>Prioridade: r</w:t>
+      </w:r>
+      <w:r>
+        <w:rPr>
+          <w:rFonts w:cstheme="minorHAnsi"/>
+          <w:color w:val="auto"/>
+          <w:sz w:val="24"/>
+          <w:szCs w:val="24"/>
+        </w:rPr>
+        <w:t>equisito essencial</w:t>
       </w:r>
       <w:r>
         <w:rPr>
@@ -3098,7 +2982,16 @@
           <w:sz w:val="24"/>
           <w:szCs w:val="24"/>
         </w:rPr>
-        <w:t>Prioridade: Requisito essencial</w:t>
+        <w:t>Prioridade: r</w:t>
+      </w:r>
+      <w:r>
+        <w:rPr>
+          <w:rFonts w:cstheme="minorHAnsi"/>
+          <w:color w:val="auto"/>
+          <w:sz w:val="24"/>
+          <w:szCs w:val="24"/>
+        </w:rPr>
+        <w:t>equisito essencial</w:t>
       </w:r>
       <w:r>
         <w:rPr>
@@ -3316,7 +3209,16 @@
           <w:sz w:val="24"/>
           <w:szCs w:val="24"/>
         </w:rPr>
-        <w:t xml:space="preserve">Prioridade: Requisito </w:t>
+        <w:t>Prioridade: r</w:t>
+      </w:r>
+      <w:r>
+        <w:rPr>
+          <w:rFonts w:cstheme="minorHAnsi"/>
+          <w:color w:val="auto"/>
+          <w:sz w:val="24"/>
+          <w:szCs w:val="24"/>
+        </w:rPr>
+        <w:t xml:space="preserve">equisito </w:t>
       </w:r>
       <w:r>
         <w:rPr>
@@ -3506,7 +3408,16 @@
           <w:sz w:val="24"/>
           <w:szCs w:val="24"/>
         </w:rPr>
-        <w:t>Prioridade: Requisito essencial.</w:t>
+        <w:t>Prioridade: r</w:t>
+      </w:r>
+      <w:r>
+        <w:rPr>
+          <w:rFonts w:cstheme="minorHAnsi"/>
+          <w:color w:val="auto"/>
+          <w:sz w:val="24"/>
+          <w:szCs w:val="24"/>
+        </w:rPr>
+        <w:t>equisito essencial.</w:t>
       </w:r>
     </w:p>
     <w:p>
@@ -3646,7 +3557,16 @@
           <w:sz w:val="24"/>
           <w:szCs w:val="24"/>
         </w:rPr>
-        <w:t>Prioridade: Requisito essencial.</w:t>
+        <w:t>Prioridade: r</w:t>
+      </w:r>
+      <w:r>
+        <w:rPr>
+          <w:rFonts w:cstheme="minorHAnsi"/>
+          <w:color w:val="auto"/>
+          <w:sz w:val="24"/>
+          <w:szCs w:val="24"/>
+        </w:rPr>
+        <w:t>equisito essencial.</w:t>
       </w:r>
     </w:p>
     <w:p>
@@ -3787,7 +3707,16 @@
           <w:szCs w:val="24"/>
         </w:rPr>
         <w:lastRenderedPageBreak/>
-        <w:t>Prioridade: Requisito essencial.</w:t>
+        <w:t>Prioridade: r</w:t>
+      </w:r>
+      <w:r>
+        <w:rPr>
+          <w:rFonts w:cstheme="minorHAnsi"/>
+          <w:color w:val="auto"/>
+          <w:sz w:val="24"/>
+          <w:szCs w:val="24"/>
+        </w:rPr>
+        <w:t>equisito essencial.</w:t>
       </w:r>
     </w:p>
     <w:p>
@@ -3901,7 +3830,16 @@
           <w:sz w:val="24"/>
           <w:szCs w:val="24"/>
         </w:rPr>
-        <w:t>Prioridade: Requisito essencial.</w:t>
+        <w:t>Prioridade: r</w:t>
+      </w:r>
+      <w:r>
+        <w:rPr>
+          <w:rFonts w:cstheme="minorHAnsi"/>
+          <w:color w:val="auto"/>
+          <w:sz w:val="24"/>
+          <w:szCs w:val="24"/>
+        </w:rPr>
+        <w:t>equisito essencial.</w:t>
       </w:r>
     </w:p>
     <w:p>
@@ -4041,7 +3979,16 @@
           <w:sz w:val="24"/>
           <w:szCs w:val="24"/>
         </w:rPr>
-        <w:t>Prioridade: Requisito desejável.</w:t>
+        <w:t>Prioridade: r</w:t>
+      </w:r>
+      <w:r>
+        <w:rPr>
+          <w:rFonts w:cstheme="minorHAnsi"/>
+          <w:color w:val="auto"/>
+          <w:sz w:val="24"/>
+          <w:szCs w:val="24"/>
+        </w:rPr>
+        <w:t>equisito desejável.</w:t>
       </w:r>
     </w:p>
     <w:p>
@@ -4154,7 +4101,16 @@
           <w:sz w:val="24"/>
           <w:szCs w:val="24"/>
         </w:rPr>
-        <w:t>Prioridade: Requisito desejável.</w:t>
+        <w:t>Prioridade: r</w:t>
+      </w:r>
+      <w:r>
+        <w:rPr>
+          <w:rFonts w:cstheme="minorHAnsi"/>
+          <w:color w:val="auto"/>
+          <w:sz w:val="24"/>
+          <w:szCs w:val="24"/>
+        </w:rPr>
+        <w:t>equisito desejável.</w:t>
       </w:r>
     </w:p>
     <w:p>
@@ -4285,7 +4241,16 @@
           <w:sz w:val="24"/>
           <w:szCs w:val="24"/>
         </w:rPr>
-        <w:t>Prioridade: Requisito essencial.</w:t>
+        <w:t>Prioridade: r</w:t>
+      </w:r>
+      <w:r>
+        <w:rPr>
+          <w:rFonts w:cstheme="minorHAnsi"/>
+          <w:color w:val="auto"/>
+          <w:sz w:val="24"/>
+          <w:szCs w:val="24"/>
+        </w:rPr>
+        <w:t>equisito essencial.</w:t>
       </w:r>
     </w:p>
     <w:p>
@@ -4416,7 +4381,16 @@
           <w:sz w:val="24"/>
           <w:szCs w:val="24"/>
         </w:rPr>
-        <w:t>Prioridade: Requisito essencial.</w:t>
+        <w:t>Prioridade: r</w:t>
+      </w:r>
+      <w:r>
+        <w:rPr>
+          <w:rFonts w:cstheme="minorHAnsi"/>
+          <w:color w:val="auto"/>
+          <w:sz w:val="24"/>
+          <w:szCs w:val="24"/>
+        </w:rPr>
+        <w:t>equisito essencial.</w:t>
       </w:r>
     </w:p>
     <w:p>
@@ -4612,7 +4586,15 @@
           <w:sz w:val="24"/>
           <w:szCs w:val="24"/>
         </w:rPr>
-        <w:t>Prioridade: Requisito importante</w:t>
+        <w:t>Prioridade: r</w:t>
+      </w:r>
+      <w:r>
+        <w:rPr>
+          <w:rFonts w:cstheme="minorHAnsi"/>
+          <w:sz w:val="24"/>
+          <w:szCs w:val="24"/>
+        </w:rPr>
+        <w:t>equisito importante</w:t>
       </w:r>
     </w:p>
     <w:p>
@@ -4686,7 +4668,23 @@
           <w:sz w:val="24"/>
           <w:szCs w:val="24"/>
         </w:rPr>
-        <w:t>Esse requisito refere-se à funcionalidade de permitir que os pacientes acessem o histórico completo de suas consultas anteriores dentro do sistema, fornecendo uma visão geral do seu tratamento.</w:t>
+        <w:t>Esse requisito refere-se à funcionalidade de permitir que os pacientes</w:t>
+      </w:r>
+      <w:r>
+        <w:rPr>
+          <w:rFonts w:cstheme="minorHAnsi"/>
+          <w:sz w:val="24"/>
+          <w:szCs w:val="24"/>
+        </w:rPr>
+        <w:t xml:space="preserve"> e psicólogos</w:t>
+      </w:r>
+      <w:r>
+        <w:rPr>
+          <w:rFonts w:cstheme="minorHAnsi"/>
+          <w:sz w:val="24"/>
+          <w:szCs w:val="24"/>
+        </w:rPr>
+        <w:t xml:space="preserve"> acessem o histórico completo de suas consultas anteriores dentro do sistema, fornecendo uma visão geral do seu tratamento.</w:t>
       </w:r>
     </w:p>
     <w:p>
@@ -4746,7 +4744,23 @@
           <w:sz w:val="24"/>
           <w:szCs w:val="24"/>
         </w:rPr>
-        <w:t>Prioridade: Requisito importante</w:t>
+        <w:t>Pri</w:t>
+      </w:r>
+      <w:r>
+        <w:rPr>
+          <w:rFonts w:cstheme="minorHAnsi"/>
+          <w:sz w:val="24"/>
+          <w:szCs w:val="24"/>
+        </w:rPr>
+        <w:t>oridade: r</w:t>
+      </w:r>
+      <w:r>
+        <w:rPr>
+          <w:rFonts w:cstheme="minorHAnsi"/>
+          <w:sz w:val="24"/>
+          <w:szCs w:val="24"/>
+        </w:rPr>
+        <w:t>equisito essencial</w:t>
       </w:r>
     </w:p>
     <w:p>
@@ -4893,171 +4907,28 @@
           <w:sz w:val="24"/>
           <w:szCs w:val="24"/>
         </w:rPr>
-        <w:t>Prioridade: Requisito desejável</w:t>
-      </w:r>
-    </w:p>
-    <w:p>
-      <w:pPr>
-        <w:spacing w:line="360" w:lineRule="auto"/>
-        <w:rPr>
-          <w:rFonts w:cstheme="minorHAnsi"/>
-          <w:sz w:val="24"/>
-          <w:szCs w:val="24"/>
-        </w:rPr>
-      </w:pPr>
-    </w:p>
-    <w:p>
-      <w:pPr>
-        <w:pStyle w:val="Ttulo2"/>
-        <w:spacing w:line="360" w:lineRule="auto"/>
-        <w:rPr>
-          <w:rFonts w:cstheme="minorHAnsi"/>
-          <w:szCs w:val="24"/>
-        </w:rPr>
-      </w:pPr>
-      <w:bookmarkStart w:id="21" w:name="_Toc163933541"/>
-      <w:r>
-        <w:rPr>
-          <w:rFonts w:cstheme="minorHAnsi"/>
-          <w:szCs w:val="24"/>
-        </w:rPr>
-        <w:t>Gerência do sistema</w:t>
-      </w:r>
+        <w:t>Prioridade: r</w:t>
+      </w:r>
+      <w:bookmarkStart w:id="21" w:name="_GoBack"/>
       <w:bookmarkEnd w:id="21"/>
       <w:r>
         <w:rPr>
           <w:rFonts w:cstheme="minorHAnsi"/>
-          <w:szCs w:val="24"/>
-        </w:rPr>
-        <w:t xml:space="preserve"> </w:t>
-      </w:r>
-    </w:p>
-    <w:p>
-      <w:pPr>
-        <w:spacing w:line="360" w:lineRule="auto"/>
-        <w:ind w:left="360"/>
-        <w:rPr>
-          <w:rFonts w:cstheme="minorHAnsi"/>
-          <w:sz w:val="24"/>
-          <w:szCs w:val="24"/>
-        </w:rPr>
-      </w:pPr>
-      <w:r>
-        <w:rPr>
-          <w:rFonts w:cstheme="minorHAnsi"/>
-          <w:sz w:val="24"/>
-          <w:szCs w:val="24"/>
-        </w:rPr>
-        <w:t>Este módulo agrupa os requisitos para gerenciar o sistema.</w:t>
-      </w:r>
-    </w:p>
-    <w:p>
-      <w:pPr>
-        <w:spacing w:line="360" w:lineRule="auto"/>
-        <w:ind w:left="360"/>
-        <w:rPr>
-          <w:rFonts w:cstheme="minorHAnsi"/>
-          <w:sz w:val="24"/>
-          <w:szCs w:val="24"/>
-        </w:rPr>
-      </w:pPr>
-    </w:p>
-    <w:p>
-      <w:pPr>
-        <w:pStyle w:val="Ttulo3"/>
-        <w:spacing w:line="360" w:lineRule="auto"/>
-        <w:ind w:firstLine="360"/>
-        <w:rPr>
-          <w:rFonts w:asciiTheme="minorHAnsi" w:hAnsiTheme="minorHAnsi" w:cstheme="minorHAnsi"/>
-        </w:rPr>
-      </w:pPr>
-      <w:bookmarkStart w:id="22" w:name="_Toc163933542"/>
-      <w:r>
-        <w:rPr>
-          <w:rFonts w:asciiTheme="minorHAnsi" w:hAnsiTheme="minorHAnsi" w:cstheme="minorHAnsi"/>
-        </w:rPr>
-        <w:t>RF 1</w:t>
-      </w:r>
-      <w:r>
-        <w:rPr>
-          <w:rFonts w:asciiTheme="minorHAnsi" w:hAnsiTheme="minorHAnsi" w:cstheme="minorHAnsi"/>
-        </w:rPr>
-        <w:t>8</w:t>
-      </w:r>
-      <w:r>
-        <w:rPr>
-          <w:rFonts w:asciiTheme="minorHAnsi" w:hAnsiTheme="minorHAnsi" w:cstheme="minorHAnsi"/>
-        </w:rPr>
-        <w:t xml:space="preserve"> – Implementar medidas de segurança</w:t>
-      </w:r>
-      <w:bookmarkEnd w:id="22"/>
-      <w:r>
-        <w:rPr>
-          <w:rFonts w:asciiTheme="minorHAnsi" w:hAnsiTheme="minorHAnsi" w:cstheme="minorHAnsi"/>
-        </w:rPr>
-        <w:t xml:space="preserve"> </w:t>
-      </w:r>
-    </w:p>
-    <w:p/>
-    <w:p>
-      <w:pPr>
-        <w:spacing w:line="360" w:lineRule="auto"/>
-        <w:ind w:left="360"/>
-        <w:jc w:val="both"/>
-        <w:rPr>
-          <w:rFonts w:cstheme="minorHAnsi"/>
-          <w:sz w:val="24"/>
-          <w:szCs w:val="24"/>
-        </w:rPr>
-      </w:pPr>
-      <w:r>
-        <w:rPr>
-          <w:rFonts w:cstheme="minorHAnsi"/>
-          <w:sz w:val="24"/>
-          <w:szCs w:val="24"/>
-        </w:rPr>
-        <w:t>Este requisito refere-se à funcionalidade de informar a usuário sobre a utilização e manipulação de seus dados.</w:t>
-      </w:r>
-    </w:p>
-    <w:p>
-      <w:pPr>
-        <w:spacing w:line="360" w:lineRule="auto"/>
-        <w:ind w:left="360"/>
-        <w:jc w:val="both"/>
-        <w:rPr>
-          <w:rFonts w:cstheme="minorHAnsi"/>
-          <w:sz w:val="24"/>
-          <w:szCs w:val="24"/>
-        </w:rPr>
-      </w:pPr>
-      <w:r>
-        <w:rPr>
-          <w:rFonts w:cstheme="minorHAnsi"/>
-          <w:sz w:val="24"/>
-          <w:szCs w:val="24"/>
-        </w:rPr>
-        <w:t>Após o usuário criar sua conta, o sistema deve informar sobre a atualização de seus dados através de um termo de ciência, o usuário só deve prosseguir apenas depois de ler e aceitar o termo proposto.</w:t>
-      </w:r>
-    </w:p>
-    <w:p>
-      <w:pPr>
-        <w:spacing w:line="360" w:lineRule="auto"/>
-        <w:ind w:left="360"/>
-        <w:jc w:val="both"/>
-        <w:rPr>
-          <w:rFonts w:cstheme="minorHAnsi"/>
-          <w:sz w:val="24"/>
-          <w:szCs w:val="24"/>
-        </w:rPr>
-      </w:pPr>
-      <w:r>
-        <w:rPr>
-          <w:rFonts w:cstheme="minorHAnsi"/>
-          <w:sz w:val="24"/>
-          <w:szCs w:val="24"/>
-        </w:rPr>
-        <w:t>Prioridade: Requisito essencial</w:t>
-      </w:r>
+          <w:sz w:val="24"/>
+          <w:szCs w:val="24"/>
+        </w:rPr>
+        <w:t>equisito desejável</w:t>
+      </w:r>
+    </w:p>
+    <w:p>
+      <w:pPr>
+        <w:spacing w:line="360" w:lineRule="auto"/>
+        <w:rPr>
+          <w:rFonts w:cstheme="minorHAnsi"/>
+          <w:sz w:val="24"/>
+          <w:szCs w:val="24"/>
+        </w:rPr>
+      </w:pPr>
     </w:p>
     <w:p/>
     <w:p/>
@@ -5067,6 +4938,25 @@
     <w:p/>
     <w:p/>
     <w:p/>
+    <w:p/>
+    <w:p/>
+    <w:p/>
+    <w:p/>
+    <w:p/>
+    <w:p/>
+    <w:p/>
+    <w:p/>
+    <w:p/>
+    <w:p/>
+    <w:p/>
+    <w:p/>
+    <w:p/>
+    <w:p/>
+    <w:p/>
+    <w:p/>
+    <w:p/>
+    <w:p/>
+    <w:p/>
     <w:p>
       <w:pPr>
         <w:rPr>
@@ -5093,6 +4983,7 @@
           <w:sz w:val="28"/>
           <w:szCs w:val="28"/>
         </w:rPr>
+        <w:lastRenderedPageBreak/>
         <w:t>APROVAÇÃO E AUTORIDADE PARA PROCEDER</w:t>
       </w:r>
     </w:p>
@@ -5119,9 +5010,9 @@
         <w:tblDescription w:val="Stakeholders Table"/>
       </w:tblPr>
       <w:tblGrid>
-        <w:gridCol w:w="3468"/>
-        <w:gridCol w:w="3468"/>
-        <w:gridCol w:w="2081"/>
+        <w:gridCol w:w="3582"/>
+        <w:gridCol w:w="3583"/>
+        <w:gridCol w:w="2150"/>
       </w:tblGrid>
       <w:tr>
         <w:trPr>
@@ -5232,7 +5123,7 @@
     </w:tbl>
     <w:p/>
     <w:sectPr>
-      <w:headerReference w:type="default" r:id="rId9"/>
+      <w:headerReference w:type="default" r:id="rId10"/>
       <w:pgSz w:w="11907" w:h="16839" w:code="9"/>
       <w:pgMar w:top="1440" w:right="1440" w:bottom="1440" w:left="1440" w:header="720" w:footer="864" w:gutter="0"/>
       <w:cols w:space="720"/>
@@ -5243,7 +5134,7 @@
 </file>
 
 <file path=word/endnotes.xml><?xml version="1.0" encoding="utf-8"?>
-<w:endnotes xmlns:wpc="http://schemas.microsoft.com/office/word/2010/wordprocessingCanvas" xmlns:cx="http://schemas.microsoft.com/office/drawing/2014/chartex" xmlns:cx1="http://schemas.microsoft.com/office/drawing/2015/9/8/chartex" xmlns:cx2="http://schemas.microsoft.com/office/drawing/2015/10/21/chartex" xmlns:cx3="http://schemas.microsoft.com/office/drawing/2016/5/9/chartex" xmlns:cx4="http://schemas.microsoft.com/office/drawing/2016/5/10/chartex" xmlns:cx5="http://schemas.microsoft.com/office/drawing/2016/5/11/chartex" xmlns:cx6="http://schemas.microsoft.com/office/drawing/2016/5/12/chartex" xmlns:cx7="http://schemas.microsoft.com/office/drawing/2016/5/13/chartex" xmlns:cx8="http://schemas.microsoft.com/office/drawing/2016/5/14/chartex" xmlns:mc="http://schemas.openxmlformats.org/markup-compatibility/2006" xmlns:aink="http://schemas.microsoft.com/office/drawing/2016/ink" xmlns:am3d="http://schemas.microsoft.com/office/drawing/2017/model3d" xmlns:o="urn:schemas-microsoft-com:office:office" xmlns:oel="http://schemas.microsoft.com/office/2019/extlst" xmlns:r="http://schemas.openxmlformats.org/officeDocument/2006/relationships" xmlns:m="http://schemas.openxmlformats.org/officeDocument/2006/math" xmlns:v="urn:schemas-microsoft-com:vml" xmlns:wp14="http://schemas.microsoft.com/office/word/2010/wordprocessingDrawing" xmlns:wp="http://schemas.openxmlformats.org/drawingml/2006/wordprocessingDrawing" xmlns:w10="urn:schemas-microsoft-com:office:word" xmlns:w="http://schemas.openxmlformats.org/wordprocessingml/2006/main" xmlns:w14="http://schemas.microsoft.com/office/word/2010/wordml" xmlns:w15="http://schemas.microsoft.com/office/word/2012/wordml" xmlns:w16cex="http://schemas.microsoft.com/office/word/2018/wordml/cex" xmlns:w16cid="http://schemas.microsoft.com/office/word/2016/wordml/cid" xmlns:w16="http://schemas.microsoft.com/office/word/2018/wordml" xmlns:w16du="http://schemas.microsoft.com/office/word/2023/wordml/word16du" xmlns:w16sdtdh="http://schemas.microsoft.com/office/word/2020/wordml/sdtdatahash" xmlns:w16se="http://schemas.microsoft.com/office/word/2015/wordml/symex" xmlns:wpg="http://schemas.microsoft.com/office/word/2010/wordprocessingGroup" xmlns:wpi="http://schemas.microsoft.com/office/word/2010/wordprocessingInk" xmlns:wne="http://schemas.microsoft.com/office/word/2006/wordml" xmlns:wps="http://schemas.microsoft.com/office/word/2010/wordprocessingShape" mc:Ignorable="w14 w15 w16se w16cid w16 w16cex w16sdtdh w16du wp14">
+<w:endnotes xmlns:wpc="http://schemas.microsoft.com/office/word/2010/wordprocessingCanvas" xmlns:mc="http://schemas.openxmlformats.org/markup-compatibility/2006" xmlns:o="urn:schemas-microsoft-com:office:office" xmlns:r="http://schemas.openxmlformats.org/officeDocument/2006/relationships" xmlns:m="http://schemas.openxmlformats.org/officeDocument/2006/math" xmlns:v="urn:schemas-microsoft-com:vml" xmlns:wp14="http://schemas.microsoft.com/office/word/2010/wordprocessingDrawing" xmlns:wp="http://schemas.openxmlformats.org/drawingml/2006/wordprocessingDrawing" xmlns:w10="urn:schemas-microsoft-com:office:word" xmlns:w="http://schemas.openxmlformats.org/wordprocessingml/2006/main" xmlns:w14="http://schemas.microsoft.com/office/word/2010/wordml" xmlns:wpg="http://schemas.microsoft.com/office/word/2010/wordprocessingGroup" xmlns:wpi="http://schemas.microsoft.com/office/word/2010/wordprocessingInk" xmlns:wne="http://schemas.microsoft.com/office/word/2006/wordml" xmlns:wps="http://schemas.microsoft.com/office/word/2010/wordprocessingShape" mc:Ignorable="w14 wp14">
   <w:endnote w:type="separator" w:id="-1">
     <w:p>
       <w:pPr>
@@ -5268,7 +5159,7 @@
 </file>
 
 <file path=word/footnotes.xml><?xml version="1.0" encoding="utf-8"?>
-<w:footnotes xmlns:wpc="http://schemas.microsoft.com/office/word/2010/wordprocessingCanvas" xmlns:cx="http://schemas.microsoft.com/office/drawing/2014/chartex" xmlns:cx1="http://schemas.microsoft.com/office/drawing/2015/9/8/chartex" xmlns:cx2="http://schemas.microsoft.com/office/drawing/2015/10/21/chartex" xmlns:cx3="http://schemas.microsoft.com/office/drawing/2016/5/9/chartex" xmlns:cx4="http://schemas.microsoft.com/office/drawing/2016/5/10/chartex" xmlns:cx5="http://schemas.microsoft.com/office/drawing/2016/5/11/chartex" xmlns:cx6="http://schemas.microsoft.com/office/drawing/2016/5/12/chartex" xmlns:cx7="http://schemas.microsoft.com/office/drawing/2016/5/13/chartex" xmlns:cx8="http://schemas.microsoft.com/office/drawing/2016/5/14/chartex" xmlns:mc="http://schemas.openxmlformats.org/markup-compatibility/2006" xmlns:aink="http://schemas.microsoft.com/office/drawing/2016/ink" xmlns:am3d="http://schemas.microsoft.com/office/drawing/2017/model3d" xmlns:o="urn:schemas-microsoft-com:office:office" xmlns:oel="http://schemas.microsoft.com/office/2019/extlst" xmlns:r="http://schemas.openxmlformats.org/officeDocument/2006/relationships" xmlns:m="http://schemas.openxmlformats.org/officeDocument/2006/math" xmlns:v="urn:schemas-microsoft-com:vml" xmlns:wp14="http://schemas.microsoft.com/office/word/2010/wordprocessingDrawing" xmlns:wp="http://schemas.openxmlformats.org/drawingml/2006/wordprocessingDrawing" xmlns:w10="urn:schemas-microsoft-com:office:word" xmlns:w="http://schemas.openxmlformats.org/wordprocessingml/2006/main" xmlns:w14="http://schemas.microsoft.com/office/word/2010/wordml" xmlns:w15="http://schemas.microsoft.com/office/word/2012/wordml" xmlns:w16cex="http://schemas.microsoft.com/office/word/2018/wordml/cex" xmlns:w16cid="http://schemas.microsoft.com/office/word/2016/wordml/cid" xmlns:w16="http://schemas.microsoft.com/office/word/2018/wordml" xmlns:w16du="http://schemas.microsoft.com/office/word/2023/wordml/word16du" xmlns:w16sdtdh="http://schemas.microsoft.com/office/word/2020/wordml/sdtdatahash" xmlns:w16se="http://schemas.microsoft.com/office/word/2015/wordml/symex" xmlns:wpg="http://schemas.microsoft.com/office/word/2010/wordprocessingGroup" xmlns:wpi="http://schemas.microsoft.com/office/word/2010/wordprocessingInk" xmlns:wne="http://schemas.microsoft.com/office/word/2006/wordml" xmlns:wps="http://schemas.microsoft.com/office/word/2010/wordprocessingShape" mc:Ignorable="w14 w15 w16se w16cid w16 w16cex w16sdtdh w16du wp14">
+<w:footnotes xmlns:wpc="http://schemas.microsoft.com/office/word/2010/wordprocessingCanvas" xmlns:mc="http://schemas.openxmlformats.org/markup-compatibility/2006" xmlns:o="urn:schemas-microsoft-com:office:office" xmlns:r="http://schemas.openxmlformats.org/officeDocument/2006/relationships" xmlns:m="http://schemas.openxmlformats.org/officeDocument/2006/math" xmlns:v="urn:schemas-microsoft-com:vml" xmlns:wp14="http://schemas.microsoft.com/office/word/2010/wordprocessingDrawing" xmlns:wp="http://schemas.openxmlformats.org/drawingml/2006/wordprocessingDrawing" xmlns:w10="urn:schemas-microsoft-com:office:word" xmlns:w="http://schemas.openxmlformats.org/wordprocessingml/2006/main" xmlns:w14="http://schemas.microsoft.com/office/word/2010/wordml" xmlns:wpg="http://schemas.microsoft.com/office/word/2010/wordprocessingGroup" xmlns:wpi="http://schemas.microsoft.com/office/word/2010/wordprocessingInk" xmlns:wne="http://schemas.microsoft.com/office/word/2006/wordml" xmlns:wps="http://schemas.microsoft.com/office/word/2010/wordprocessingShape" mc:Ignorable="w14 wp14">
   <w:footnote w:type="separator" w:id="-1">
     <w:p>
       <w:pPr>
@@ -5293,7 +5184,7 @@
 </file>
 
 <file path=word/header1.xml><?xml version="1.0" encoding="utf-8"?>
-<w:hdr xmlns:wpc="http://schemas.microsoft.com/office/word/2010/wordprocessingCanvas" xmlns:cx="http://schemas.microsoft.com/office/drawing/2014/chartex" xmlns:cx1="http://schemas.microsoft.com/office/drawing/2015/9/8/chartex" xmlns:cx2="http://schemas.microsoft.com/office/drawing/2015/10/21/chartex" xmlns:cx3="http://schemas.microsoft.com/office/drawing/2016/5/9/chartex" xmlns:cx4="http://schemas.microsoft.com/office/drawing/2016/5/10/chartex" xmlns:cx5="http://schemas.microsoft.com/office/drawing/2016/5/11/chartex" xmlns:cx6="http://schemas.microsoft.com/office/drawing/2016/5/12/chartex" xmlns:cx7="http://schemas.microsoft.com/office/drawing/2016/5/13/chartex" xmlns:cx8="http://schemas.microsoft.com/office/drawing/2016/5/14/chartex" xmlns:mc="http://schemas.openxmlformats.org/markup-compatibility/2006" xmlns:aink="http://schemas.microsoft.com/office/drawing/2016/ink" xmlns:am3d="http://schemas.microsoft.com/office/drawing/2017/model3d" xmlns:o="urn:schemas-microsoft-com:office:office" xmlns:oel="http://schemas.microsoft.com/office/2019/extlst" xmlns:r="http://schemas.openxmlformats.org/officeDocument/2006/relationships" xmlns:m="http://schemas.openxmlformats.org/officeDocument/2006/math" xmlns:v="urn:schemas-microsoft-com:vml" xmlns:wp14="http://schemas.microsoft.com/office/word/2010/wordprocessingDrawing" xmlns:wp="http://schemas.openxmlformats.org/drawingml/2006/wordprocessingDrawing" xmlns:w10="urn:schemas-microsoft-com:office:word" xmlns:w="http://schemas.openxmlformats.org/wordprocessingml/2006/main" xmlns:w14="http://schemas.microsoft.com/office/word/2010/wordml" xmlns:w15="http://schemas.microsoft.com/office/word/2012/wordml" xmlns:w16cex="http://schemas.microsoft.com/office/word/2018/wordml/cex" xmlns:w16cid="http://schemas.microsoft.com/office/word/2016/wordml/cid" xmlns:w16="http://schemas.microsoft.com/office/word/2018/wordml" xmlns:w16du="http://schemas.microsoft.com/office/word/2023/wordml/word16du" xmlns:w16sdtdh="http://schemas.microsoft.com/office/word/2020/wordml/sdtdatahash" xmlns:w16se="http://schemas.microsoft.com/office/word/2015/wordml/symex" xmlns:wpg="http://schemas.microsoft.com/office/word/2010/wordprocessingGroup" xmlns:wpi="http://schemas.microsoft.com/office/word/2010/wordprocessingInk" xmlns:wne="http://schemas.microsoft.com/office/word/2006/wordml" xmlns:wps="http://schemas.microsoft.com/office/word/2010/wordprocessingShape" mc:Ignorable="w14 w15 w16se w16cid w16 w16cex w16sdtdh w16du wp14">
+<w:hdr xmlns:wpc="http://schemas.microsoft.com/office/word/2010/wordprocessingCanvas" xmlns:mc="http://schemas.openxmlformats.org/markup-compatibility/2006" xmlns:o="urn:schemas-microsoft-com:office:office" xmlns:r="http://schemas.openxmlformats.org/officeDocument/2006/relationships" xmlns:m="http://schemas.openxmlformats.org/officeDocument/2006/math" xmlns:v="urn:schemas-microsoft-com:vml" xmlns:wp14="http://schemas.microsoft.com/office/word/2010/wordprocessingDrawing" xmlns:wp="http://schemas.openxmlformats.org/drawingml/2006/wordprocessingDrawing" xmlns:w10="urn:schemas-microsoft-com:office:word" xmlns:w="http://schemas.openxmlformats.org/wordprocessingml/2006/main" xmlns:w14="http://schemas.microsoft.com/office/word/2010/wordml" xmlns:wpg="http://schemas.microsoft.com/office/word/2010/wordprocessingGroup" xmlns:wpi="http://schemas.microsoft.com/office/word/2010/wordprocessingInk" xmlns:wne="http://schemas.microsoft.com/office/word/2006/wordml" xmlns:wps="http://schemas.microsoft.com/office/word/2010/wordprocessingShape" mc:Ignorable="w14 wp14">
   <w:p>
     <w:pPr>
       <w:pStyle w:val="Cabealho"/>
@@ -5366,7 +5257,7 @@
                             <w:fldChar w:fldCharType="separate"/>
                           </w:r>
                           <w:r>
-                            <w:t>5</w:t>
+                            <w:t>9</w:t>
                           </w:r>
                           <w:r>
                             <w:fldChar w:fldCharType="end"/>
@@ -5394,11 +5285,11 @@
         </mc:Choice>
         <mc:Fallback>
           <w:pict>
-            <v:shapetype w14:anchorId="65EBF264" id="_x0000_t202" coordsize="21600,21600" o:spt="202" path="m,l,21600r21600,l21600,xe">
+            <v:shapetype id="_x0000_t202" coordsize="21600,21600" o:spt="202" path="m,l,21600r21600,l21600,xe">
               <v:stroke joinstyle="miter"/>
               <v:path gradientshapeok="t" o:connecttype="rect"/>
             </v:shapetype>
-            <v:shape id="Caixa de Texto 22" o:spid="_x0000_s1026" type="#_x0000_t202" style="position:absolute;margin-left:-24.5pt;margin-top:0;width:26.7pt;height:14.4pt;z-index:251659264;visibility:visible;mso-wrap-style:square;mso-width-percent:0;mso-height-percent:0;mso-wrap-distance-left:9pt;mso-wrap-distance-top:0;mso-wrap-distance-right:9pt;mso-wrap-distance-bottom:0;mso-position-horizontal:right;mso-position-horizontal-relative:left-margin-area;mso-position-vertical:absolute;mso-position-vertical-relative:bottom-margin-area;mso-width-percent:0;mso-height-percent:0;mso-width-relative:margin;mso-height-relative:margin;v-text-anchor:top" o:gfxdata="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" filled="f" stroked="f" strokeweight=".5pt">
+            <v:shape id="Caixa de Texto 22" o:spid="_x0000_s1026" type="#_x0000_t202" style="position:absolute;margin-left:-24.5pt;margin-top:0;width:26.7pt;height:14.4pt;z-index:251659264;visibility:visible;mso-wrap-style:square;mso-width-percent:0;mso-height-percent:0;mso-wrap-distance-left:9pt;mso-wrap-distance-top:0;mso-wrap-distance-right:9pt;mso-wrap-distance-bottom:0;mso-position-horizontal:right;mso-position-horizontal-relative:left-margin-area;mso-position-vertical:absolute;mso-position-vertical-relative:bottom-margin-area;mso-width-percent:0;mso-height-percent:0;mso-width-relative:margin;mso-height-relative:margin;v-text-anchor:top" o:gfxdata="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" filled="f" stroked="f" strokeweight=".5pt">
               <v:textbox style="mso-fit-shape-to-text:t" inset="0,0,0,0">
                 <w:txbxContent>
                   <w:p>
@@ -5415,7 +5306,7 @@
                       <w:fldChar w:fldCharType="separate"/>
                     </w:r>
                     <w:r>
-                      <w:t>5</w:t>
+                      <w:t>9</w:t>
                     </w:r>
                     <w:r>
                       <w:fldChar w:fldCharType="end"/>
@@ -5434,8 +5325,8 @@
 </file>
 
 <file path=word/numbering.xml><?xml version="1.0" encoding="utf-8"?>
-<w:numbering xmlns:wpc="http://schemas.microsoft.com/office/word/2010/wordprocessingCanvas" xmlns:cx="http://schemas.microsoft.com/office/drawing/2014/chartex" xmlns:cx1="http://schemas.microsoft.com/office/drawing/2015/9/8/chartex" xmlns:cx2="http://schemas.microsoft.com/office/drawing/2015/10/21/chartex" xmlns:cx3="http://schemas.microsoft.com/office/drawing/2016/5/9/chartex" xmlns:cx4="http://schemas.microsoft.com/office/drawing/2016/5/10/chartex" xmlns:cx5="http://schemas.microsoft.com/office/drawing/2016/5/11/chartex" xmlns:cx6="http://schemas.microsoft.com/office/drawing/2016/5/12/chartex" xmlns:cx7="http://schemas.microsoft.com/office/drawing/2016/5/13/chartex" xmlns:cx8="http://schemas.microsoft.com/office/drawing/2016/5/14/chartex" xmlns:mc="http://schemas.openxmlformats.org/markup-compatibility/2006" xmlns:aink="http://schemas.microsoft.com/office/drawing/2016/ink" xmlns:am3d="http://schemas.microsoft.com/office/drawing/2017/model3d" xmlns:o="urn:schemas-microsoft-com:office:office" xmlns:oel="http://schemas.microsoft.com/office/2019/extlst" xmlns:r="http://schemas.openxmlformats.org/officeDocument/2006/relationships" xmlns:m="http://schemas.openxmlformats.org/officeDocument/2006/math" xmlns:v="urn:schemas-microsoft-com:vml" xmlns:wp14="http://schemas.microsoft.com/office/word/2010/wordprocessingDrawing" xmlns:wp="http://schemas.openxmlformats.org/drawingml/2006/wordprocessingDrawing" xmlns:w10="urn:schemas-microsoft-com:office:word" xmlns:w="http://schemas.openxmlformats.org/wordprocessingml/2006/main" xmlns:w14="http://schemas.microsoft.com/office/word/2010/wordml" xmlns:w15="http://schemas.microsoft.com/office/word/2012/wordml" xmlns:w16cex="http://schemas.microsoft.com/office/word/2018/wordml/cex" xmlns:w16cid="http://schemas.microsoft.com/office/word/2016/wordml/cid" xmlns:w16="http://schemas.microsoft.com/office/word/2018/wordml" xmlns:w16du="http://schemas.microsoft.com/office/word/2023/wordml/word16du" xmlns:w16sdtdh="http://schemas.microsoft.com/office/word/2020/wordml/sdtdatahash" xmlns:w16se="http://schemas.microsoft.com/office/word/2015/wordml/symex" xmlns:wpg="http://schemas.microsoft.com/office/word/2010/wordprocessingGroup" xmlns:wpi="http://schemas.microsoft.com/office/word/2010/wordprocessingInk" xmlns:wne="http://schemas.microsoft.com/office/word/2006/wordml" xmlns:wps="http://schemas.microsoft.com/office/word/2010/wordprocessingShape" mc:Ignorable="w14 w15 w16se w16cid w16 w16cex w16sdtdh w16du wp14">
-  <w:abstractNum w:abstractNumId="0" w15:restartNumberingAfterBreak="0">
+<w:numbering xmlns:wpc="http://schemas.microsoft.com/office/word/2010/wordprocessingCanvas" xmlns:mc="http://schemas.openxmlformats.org/markup-compatibility/2006" xmlns:o="urn:schemas-microsoft-com:office:office" xmlns:r="http://schemas.openxmlformats.org/officeDocument/2006/relationships" xmlns:m="http://schemas.openxmlformats.org/officeDocument/2006/math" xmlns:v="urn:schemas-microsoft-com:vml" xmlns:wp14="http://schemas.microsoft.com/office/word/2010/wordprocessingDrawing" xmlns:wp="http://schemas.openxmlformats.org/drawingml/2006/wordprocessingDrawing" xmlns:w10="urn:schemas-microsoft-com:office:word" xmlns:w="http://schemas.openxmlformats.org/wordprocessingml/2006/main" xmlns:w14="http://schemas.microsoft.com/office/word/2010/wordml" xmlns:wpg="http://schemas.microsoft.com/office/word/2010/wordprocessingGroup" xmlns:wpi="http://schemas.microsoft.com/office/word/2010/wordprocessingInk" xmlns:wne="http://schemas.microsoft.com/office/word/2006/wordml" xmlns:wps="http://schemas.microsoft.com/office/word/2010/wordprocessingShape" mc:Ignorable="w14 wp14">
+  <w:abstractNum w:abstractNumId="0">
     <w:nsid w:val="FFFFFF89"/>
     <w:multiLevelType w:val="singleLevel"/>
     <w:tmpl w:val="7E04C5A8"/>
@@ -5455,7 +5346,7 @@
       </w:rPr>
     </w:lvl>
   </w:abstractNum>
-  <w:abstractNum w:abstractNumId="1" w15:restartNumberingAfterBreak="0">
+  <w:abstractNum w:abstractNumId="1">
     <w:nsid w:val="05BD582D"/>
     <w:multiLevelType w:val="multilevel"/>
     <w:tmpl w:val="A7AE6E6A"/>
@@ -5580,7 +5471,7 @@
       </w:rPr>
     </w:lvl>
   </w:abstractNum>
-  <w:abstractNum w:abstractNumId="2" w15:restartNumberingAfterBreak="0">
+  <w:abstractNum w:abstractNumId="2">
     <w:nsid w:val="0F5F6A06"/>
     <w:multiLevelType w:val="multilevel"/>
     <w:tmpl w:val="89A2A184"/>
@@ -5729,7 +5620,7 @@
       </w:rPr>
     </w:lvl>
   </w:abstractNum>
-  <w:abstractNum w:abstractNumId="3" w15:restartNumberingAfterBreak="0">
+  <w:abstractNum w:abstractNumId="3">
     <w:nsid w:val="657E5D71"/>
     <w:multiLevelType w:val="hybridMultilevel"/>
     <w:tmpl w:val="BFBE56B6"/>
@@ -5847,38 +5738,38 @@
       </w:rPr>
     </w:lvl>
   </w:abstractNum>
-  <w:num w:numId="1" w16cid:durableId="1578056772">
+  <w:num w:numId="1">
     <w:abstractNumId w:val="0"/>
   </w:num>
-  <w:num w:numId="2" w16cid:durableId="201599908">
+  <w:num w:numId="2">
     <w:abstractNumId w:val="3"/>
   </w:num>
-  <w:num w:numId="3" w16cid:durableId="163059438">
+  <w:num w:numId="3">
     <w:abstractNumId w:val="3"/>
     <w:lvlOverride w:ilvl="0">
       <w:startOverride w:val="1"/>
     </w:lvlOverride>
   </w:num>
-  <w:num w:numId="4" w16cid:durableId="1181630140">
+  <w:num w:numId="4">
     <w:abstractNumId w:val="1"/>
   </w:num>
-  <w:num w:numId="5" w16cid:durableId="1566263017">
+  <w:num w:numId="5">
     <w:abstractNumId w:val="2"/>
   </w:num>
-  <w:num w:numId="6" w16cid:durableId="2099400102">
+  <w:num w:numId="6">
     <w:abstractNumId w:val="1"/>
   </w:num>
-  <w:num w:numId="7" w16cid:durableId="588344718">
+  <w:num w:numId="7">
     <w:abstractNumId w:val="1"/>
   </w:num>
-  <w:num w:numId="8" w16cid:durableId="64569940">
+  <w:num w:numId="8">
     <w:abstractNumId w:val="1"/>
   </w:num>
 </w:numbering>
 </file>
 
 <file path=word/styles.xml><?xml version="1.0" encoding="utf-8"?>
-<w:styles xmlns:mc="http://schemas.openxmlformats.org/markup-compatibility/2006" xmlns:r="http://schemas.openxmlformats.org/officeDocument/2006/relationships" xmlns:w="http://schemas.openxmlformats.org/wordprocessingml/2006/main" xmlns:w14="http://schemas.microsoft.com/office/word/2010/wordml" xmlns:w15="http://schemas.microsoft.com/office/word/2012/wordml" xmlns:w16cex="http://schemas.microsoft.com/office/word/2018/wordml/cex" xmlns:w16cid="http://schemas.microsoft.com/office/word/2016/wordml/cid" xmlns:w16="http://schemas.microsoft.com/office/word/2018/wordml" xmlns:w16du="http://schemas.microsoft.com/office/word/2023/wordml/word16du" xmlns:w16sdtdh="http://schemas.microsoft.com/office/word/2020/wordml/sdtdatahash" xmlns:w16se="http://schemas.microsoft.com/office/word/2015/wordml/symex" mc:Ignorable="w14 w15 w16se w16cid w16 w16cex w16sdtdh w16du">
+<w:styles xmlns:mc="http://schemas.openxmlformats.org/markup-compatibility/2006" xmlns:r="http://schemas.openxmlformats.org/officeDocument/2006/relationships" xmlns:w="http://schemas.openxmlformats.org/wordprocessingml/2006/main" xmlns:w14="http://schemas.microsoft.com/office/word/2010/wordml" mc:Ignorable="w14">
   <w:docDefaults>
     <w:rPrDefault>
       <w:rPr>
@@ -5894,383 +5785,147 @@
       </w:pPr>
     </w:pPrDefault>
   </w:docDefaults>
-  <w:latentStyles w:defLockedState="0" w:defUIPriority="99" w:defSemiHidden="0" w:defUnhideWhenUsed="0" w:defQFormat="0" w:count="376">
-    <w:lsdException w:name="Normal" w:uiPriority="0" w:qFormat="1"/>
-    <w:lsdException w:name="heading 1" w:uiPriority="9" w:qFormat="1"/>
-    <w:lsdException w:name="heading 2" w:semiHidden="1" w:uiPriority="9" w:unhideWhenUsed="1" w:qFormat="1"/>
-    <w:lsdException w:name="heading 3" w:semiHidden="1" w:uiPriority="9" w:unhideWhenUsed="1" w:qFormat="1"/>
-    <w:lsdException w:name="heading 4" w:semiHidden="1" w:uiPriority="9" w:unhideWhenUsed="1" w:qFormat="1"/>
-    <w:lsdException w:name="heading 5" w:semiHidden="1" w:uiPriority="9" w:unhideWhenUsed="1" w:qFormat="1"/>
-    <w:lsdException w:name="heading 6" w:semiHidden="1" w:uiPriority="9" w:unhideWhenUsed="1" w:qFormat="1"/>
-    <w:lsdException w:name="heading 7" w:semiHidden="1" w:uiPriority="9" w:unhideWhenUsed="1" w:qFormat="1"/>
-    <w:lsdException w:name="heading 8" w:semiHidden="1" w:uiPriority="9" w:unhideWhenUsed="1" w:qFormat="1"/>
-    <w:lsdException w:name="heading 9" w:semiHidden="1" w:uiPriority="9" w:unhideWhenUsed="1" w:qFormat="1"/>
-    <w:lsdException w:name="index 1" w:semiHidden="1" w:unhideWhenUsed="1"/>
-    <w:lsdException w:name="index 2" w:semiHidden="1" w:unhideWhenUsed="1"/>
-    <w:lsdException w:name="index 3" w:semiHidden="1" w:unhideWhenUsed="1"/>
-    <w:lsdException w:name="index 4" w:semiHidden="1" w:unhideWhenUsed="1"/>
-    <w:lsdException w:name="index 5" w:semiHidden="1" w:unhideWhenUsed="1"/>
-    <w:lsdException w:name="index 6" w:semiHidden="1" w:unhideWhenUsed="1"/>
-    <w:lsdException w:name="index 7" w:semiHidden="1" w:unhideWhenUsed="1"/>
-    <w:lsdException w:name="index 8" w:semiHidden="1" w:unhideWhenUsed="1"/>
-    <w:lsdException w:name="index 9" w:semiHidden="1" w:unhideWhenUsed="1"/>
-    <w:lsdException w:name="toc 1" w:semiHidden="1" w:uiPriority="39" w:unhideWhenUsed="1"/>
-    <w:lsdException w:name="toc 2" w:semiHidden="1" w:uiPriority="39" w:unhideWhenUsed="1"/>
-    <w:lsdException w:name="toc 3" w:semiHidden="1" w:uiPriority="39" w:unhideWhenUsed="1"/>
-    <w:lsdException w:name="toc 4" w:semiHidden="1" w:uiPriority="39" w:unhideWhenUsed="1"/>
-    <w:lsdException w:name="toc 5" w:semiHidden="1" w:uiPriority="39" w:unhideWhenUsed="1"/>
-    <w:lsdException w:name="toc 6" w:semiHidden="1" w:uiPriority="39" w:unhideWhenUsed="1"/>
-    <w:lsdException w:name="toc 7" w:semiHidden="1" w:uiPriority="39" w:unhideWhenUsed="1"/>
-    <w:lsdException w:name="toc 8" w:semiHidden="1" w:uiPriority="39" w:unhideWhenUsed="1"/>
-    <w:lsdException w:name="toc 9" w:semiHidden="1" w:uiPriority="39" w:unhideWhenUsed="1"/>
-    <w:lsdException w:name="Normal Indent" w:semiHidden="1" w:unhideWhenUsed="1"/>
-    <w:lsdException w:name="footnote text" w:semiHidden="1" w:uiPriority="12" w:unhideWhenUsed="1"/>
-    <w:lsdException w:name="annotation text" w:semiHidden="1" w:unhideWhenUsed="1"/>
-    <w:lsdException w:name="header" w:semiHidden="1" w:unhideWhenUsed="1"/>
-    <w:lsdException w:name="footer" w:semiHidden="1" w:unhideWhenUsed="1"/>
-    <w:lsdException w:name="index heading" w:semiHidden="1" w:unhideWhenUsed="1"/>
-    <w:lsdException w:name="caption" w:semiHidden="1" w:uiPriority="35" w:unhideWhenUsed="1" w:qFormat="1"/>
-    <w:lsdException w:name="table of figures" w:semiHidden="1" w:unhideWhenUsed="1"/>
-    <w:lsdException w:name="envelope address" w:semiHidden="1" w:unhideWhenUsed="1"/>
-    <w:lsdException w:name="envelope return" w:semiHidden="1" w:unhideWhenUsed="1"/>
-    <w:lsdException w:name="footnote reference" w:semiHidden="1" w:unhideWhenUsed="1"/>
-    <w:lsdException w:name="annotation reference" w:semiHidden="1" w:unhideWhenUsed="1"/>
-    <w:lsdException w:name="line number" w:semiHidden="1" w:unhideWhenUsed="1"/>
-    <w:lsdException w:name="page number" w:semiHidden="1" w:unhideWhenUsed="1"/>
-    <w:lsdException w:name="endnote reference" w:semiHidden="1" w:unhideWhenUsed="1"/>
-    <w:lsdException w:name="endnote text" w:semiHidden="1" w:unhideWhenUsed="1"/>
-    <w:lsdException w:name="table of authorities" w:semiHidden="1" w:unhideWhenUsed="1"/>
-    <w:lsdException w:name="macro" w:semiHidden="1" w:unhideWhenUsed="1"/>
-    <w:lsdException w:name="toa heading" w:semiHidden="1" w:unhideWhenUsed="1"/>
-    <w:lsdException w:name="List" w:semiHidden="1" w:unhideWhenUsed="1"/>
-    <w:lsdException w:name="List Bullet" w:semiHidden="1" w:unhideWhenUsed="1" w:qFormat="1"/>
-    <w:lsdException w:name="List Number" w:semiHidden="1" w:unhideWhenUsed="1"/>
-    <w:lsdException w:name="List 2" w:semiHidden="1" w:unhideWhenUsed="1"/>
-    <w:lsdException w:name="List 3" w:semiHidden="1" w:unhideWhenUsed="1"/>
-    <w:lsdException w:name="List 4" w:semiHidden="1" w:unhideWhenUsed="1"/>
-    <w:lsdException w:name="List 5" w:semiHidden="1" w:unhideWhenUsed="1"/>
-    <w:lsdException w:name="List Bullet 2" w:semiHidden="1" w:unhideWhenUsed="1"/>
-    <w:lsdException w:name="List Bullet 3" w:semiHidden="1" w:unhideWhenUsed="1"/>
-    <w:lsdException w:name="List Bullet 4" w:semiHidden="1" w:unhideWhenUsed="1"/>
-    <w:lsdException w:name="List Bullet 5" w:semiHidden="1" w:unhideWhenUsed="1"/>
-    <w:lsdException w:name="List Number 2" w:semiHidden="1" w:unhideWhenUsed="1"/>
-    <w:lsdException w:name="List Number 3" w:semiHidden="1" w:unhideWhenUsed="1"/>
-    <w:lsdException w:name="List Number 4" w:semiHidden="1" w:unhideWhenUsed="1"/>
-    <w:lsdException w:name="List Number 5" w:semiHidden="1" w:unhideWhenUsed="1"/>
-    <w:lsdException w:name="Title" w:uiPriority="10" w:qFormat="1"/>
-    <w:lsdException w:name="Closing" w:semiHidden="1" w:unhideWhenUsed="1"/>
-    <w:lsdException w:name="Signature" w:semiHidden="1" w:unhideWhenUsed="1" w:qFormat="1"/>
-    <w:lsdException w:name="Default Paragraph Font" w:semiHidden="1" w:uiPriority="1" w:unhideWhenUsed="1"/>
-    <w:lsdException w:name="Body Text" w:semiHidden="1" w:unhideWhenUsed="1"/>
-    <w:lsdException w:name="Body Text Indent" w:semiHidden="1" w:unhideWhenUsed="1"/>
-    <w:lsdException w:name="List Continue" w:semiHidden="1" w:unhideWhenUsed="1"/>
-    <w:lsdException w:name="List Continue 2" w:semiHidden="1" w:unhideWhenUsed="1"/>
-    <w:lsdException w:name="List Continue 3" w:semiHidden="1" w:unhideWhenUsed="1"/>
-    <w:lsdException w:name="List Continue 4" w:semiHidden="1" w:unhideWhenUsed="1"/>
-    <w:lsdException w:name="List Continue 5" w:semiHidden="1" w:unhideWhenUsed="1"/>
-    <w:lsdException w:name="Message Header" w:semiHidden="1" w:unhideWhenUsed="1"/>
-    <w:lsdException w:name="Subtitle" w:uiPriority="11" w:qFormat="1"/>
-    <w:lsdException w:name="Salutation" w:semiHidden="1" w:unhideWhenUsed="1"/>
-    <w:lsdException w:name="Date" w:semiHidden="1" w:unhideWhenUsed="1"/>
-    <w:lsdException w:name="Body Text First Indent" w:semiHidden="1" w:unhideWhenUsed="1"/>
-    <w:lsdException w:name="Body Text First Indent 2" w:semiHidden="1" w:unhideWhenUsed="1"/>
-    <w:lsdException w:name="Note Heading" w:semiHidden="1" w:unhideWhenUsed="1"/>
-    <w:lsdException w:name="Body Text 2" w:semiHidden="1" w:unhideWhenUsed="1"/>
-    <w:lsdException w:name="Body Text 3" w:semiHidden="1" w:unhideWhenUsed="1"/>
-    <w:lsdException w:name="Body Text Indent 2" w:semiHidden="1" w:unhideWhenUsed="1"/>
-    <w:lsdException w:name="Body Text Indent 3" w:semiHidden="1" w:unhideWhenUsed="1"/>
-    <w:lsdException w:name="Block Text" w:semiHidden="1" w:unhideWhenUsed="1"/>
-    <w:lsdException w:name="Hyperlink" w:semiHidden="1" w:unhideWhenUsed="1"/>
-    <w:lsdException w:name="FollowedHyperlink" w:semiHidden="1" w:unhideWhenUsed="1"/>
-    <w:lsdException w:name="Strong" w:semiHidden="1" w:uiPriority="22" w:unhideWhenUsed="1" w:qFormat="1"/>
-    <w:lsdException w:name="Emphasis" w:semiHidden="1" w:uiPriority="20" w:unhideWhenUsed="1" w:qFormat="1"/>
-    <w:lsdException w:name="Document Map" w:semiHidden="1" w:unhideWhenUsed="1"/>
-    <w:lsdException w:name="Plain Text" w:semiHidden="1" w:unhideWhenUsed="1"/>
-    <w:lsdException w:name="E-mail Signature" w:semiHidden="1" w:unhideWhenUsed="1"/>
-    <w:lsdException w:name="HTML Top of Form" w:semiHidden="1" w:unhideWhenUsed="1"/>
-    <w:lsdException w:name="HTML Bottom of Form" w:semiHidden="1" w:unhideWhenUsed="1"/>
-    <w:lsdException w:name="Normal (Web)" w:semiHidden="1" w:unhideWhenUsed="1"/>
-    <w:lsdException w:name="HTML Acronym" w:semiHidden="1" w:unhideWhenUsed="1"/>
-    <w:lsdException w:name="HTML Address" w:semiHidden="1" w:unhideWhenUsed="1"/>
-    <w:lsdException w:name="HTML Cite" w:semiHidden="1" w:unhideWhenUsed="1"/>
-    <w:lsdException w:name="HTML Code" w:semiHidden="1" w:unhideWhenUsed="1"/>
-    <w:lsdException w:name="HTML Definition" w:semiHidden="1" w:unhideWhenUsed="1"/>
-    <w:lsdException w:name="HTML Keyboard" w:semiHidden="1" w:unhideWhenUsed="1"/>
-    <w:lsdException w:name="HTML Preformatted" w:semiHidden="1" w:unhideWhenUsed="1"/>
-    <w:lsdException w:name="HTML Sample" w:semiHidden="1" w:unhideWhenUsed="1"/>
-    <w:lsdException w:name="HTML Typewriter" w:semiHidden="1" w:unhideWhenUsed="1"/>
-    <w:lsdException w:name="HTML Variable" w:semiHidden="1" w:unhideWhenUsed="1"/>
-    <w:lsdException w:name="Normal Table" w:semiHidden="1" w:unhideWhenUsed="1"/>
-    <w:lsdException w:name="annotation subject" w:semiHidden="1" w:unhideWhenUsed="1"/>
-    <w:lsdException w:name="No List" w:semiHidden="1" w:unhideWhenUsed="1"/>
-    <w:lsdException w:name="Outline List 1" w:semiHidden="1" w:unhideWhenUsed="1"/>
-    <w:lsdException w:name="Outline List 2" w:semiHidden="1" w:unhideWhenUsed="1"/>
-    <w:lsdException w:name="Outline List 3" w:semiHidden="1" w:unhideWhenUsed="1"/>
-    <w:lsdException w:name="Table Simple 1" w:semiHidden="1" w:unhideWhenUsed="1"/>
-    <w:lsdException w:name="Table Simple 2" w:semiHidden="1" w:unhideWhenUsed="1"/>
-    <w:lsdException w:name="Table Simple 3" w:semiHidden="1" w:unhideWhenUsed="1"/>
-    <w:lsdException w:name="Table Classic 1" w:semiHidden="1" w:unhideWhenUsed="1"/>
-    <w:lsdException w:name="Table Classic 2" w:semiHidden="1" w:unhideWhenUsed="1"/>
-    <w:lsdException w:name="Table Classic 3" w:semiHidden="1" w:unhideWhenUsed="1"/>
-    <w:lsdException w:name="Table Classic 4" w:semiHidden="1" w:unhideWhenUsed="1"/>
-    <w:lsdException w:name="Table Colorful 1" w:semiHidden="1" w:unhideWhenUsed="1"/>
-    <w:lsdException w:name="Table Colorful 2" w:semiHidden="1" w:unhideWhenUsed="1"/>
-    <w:lsdException w:name="Table Colorful 3" w:semiHidden="1" w:unhideWhenUsed="1"/>
-    <w:lsdException w:name="Table Columns 1" w:semiHidden="1" w:unhideWhenUsed="1"/>
-    <w:lsdException w:name="Table Columns 2" w:semiHidden="1" w:unhideWhenUsed="1"/>
-    <w:lsdException w:name="Table Columns 3" w:semiHidden="1" w:unhideWhenUsed="1"/>
-    <w:lsdException w:name="Table Columns 4" w:semiHidden="1" w:unhideWhenUsed="1"/>
-    <w:lsdException w:name="Table Columns 5" w:semiHidden="1" w:unhideWhenUsed="1"/>
-    <w:lsdException w:name="Table Grid 1" w:semiHidden="1" w:unhideWhenUsed="1"/>
-    <w:lsdException w:name="Table Grid 2" w:semiHidden="1" w:unhideWhenUsed="1"/>
-    <w:lsdException w:name="Table Grid 3" w:semiHidden="1" w:unhideWhenUsed="1"/>
-    <w:lsdException w:name="Table Grid 4" w:semiHidden="1" w:unhideWhenUsed="1"/>
-    <w:lsdException w:name="Table Grid 5" w:semiHidden="1" w:unhideWhenUsed="1"/>
-    <w:lsdException w:name="Table Grid 6" w:semiHidden="1" w:unhideWhenUsed="1"/>
-    <w:lsdException w:name="Table Grid 7" w:semiHidden="1" w:unhideWhenUsed="1"/>
-    <w:lsdException w:name="Table Grid 8" w:semiHidden="1" w:unhideWhenUsed="1"/>
-    <w:lsdException w:name="Table List 1" w:semiHidden="1" w:unhideWhenUsed="1"/>
-    <w:lsdException w:name="Table List 2" w:semiHidden="1" w:unhideWhenUsed="1"/>
-    <w:lsdException w:name="Table List 3" w:semiHidden="1" w:unhideWhenUsed="1"/>
-    <w:lsdException w:name="Table List 4" w:semiHidden="1" w:unhideWhenUsed="1"/>
-    <w:lsdException w:name="Table List 5" w:semiHidden="1" w:unhideWhenUsed="1"/>
-    <w:lsdException w:name="Table List 6" w:semiHidden="1" w:unhideWhenUsed="1"/>
-    <w:lsdException w:name="Table List 7" w:semiHidden="1" w:unhideWhenUsed="1"/>
-    <w:lsdException w:name="Table List 8" w:semiHidden="1" w:unhideWhenUsed="1"/>
-    <w:lsdException w:name="Table 3D effects 1" w:semiHidden="1" w:unhideWhenUsed="1"/>
-    <w:lsdException w:name="Table 3D effects 2" w:semiHidden="1" w:unhideWhenUsed="1"/>
-    <w:lsdException w:name="Table 3D effects 3" w:semiHidden="1" w:unhideWhenUsed="1"/>
-    <w:lsdException w:name="Table Contemporary" w:semiHidden="1" w:unhideWhenUsed="1"/>
-    <w:lsdException w:name="Table Elegant" w:semiHidden="1" w:unhideWhenUsed="1"/>
-    <w:lsdException w:name="Table Professional" w:semiHidden="1" w:unhideWhenUsed="1"/>
-    <w:lsdException w:name="Table Subtle 1" w:semiHidden="1" w:unhideWhenUsed="1"/>
-    <w:lsdException w:name="Table Subtle 2" w:semiHidden="1" w:unhideWhenUsed="1"/>
-    <w:lsdException w:name="Table Web 1" w:semiHidden="1" w:unhideWhenUsed="1"/>
-    <w:lsdException w:name="Table Web 2" w:semiHidden="1" w:unhideWhenUsed="1"/>
-    <w:lsdException w:name="Table Web 3" w:semiHidden="1" w:unhideWhenUsed="1"/>
-    <w:lsdException w:name="Balloon Text" w:semiHidden="1" w:unhideWhenUsed="1"/>
-    <w:lsdException w:name="Table Grid" w:uiPriority="39"/>
-    <w:lsdException w:name="Table Theme" w:semiHidden="1" w:unhideWhenUsed="1"/>
-    <w:lsdException w:name="Placeholder Text" w:semiHidden="1"/>
-    <w:lsdException w:name="No Spacing" w:uiPriority="36" w:qFormat="1"/>
-    <w:lsdException w:name="Light Shading" w:uiPriority="60"/>
-    <w:lsdException w:name="Light List" w:uiPriority="61"/>
-    <w:lsdException w:name="Light Grid" w:uiPriority="62"/>
-    <w:lsdException w:name="Medium Shading 1" w:uiPriority="63"/>
-    <w:lsdException w:name="Medium Shading 2" w:uiPriority="64"/>
-    <w:lsdException w:name="Medium List 1" w:uiPriority="65"/>
-    <w:lsdException w:name="Medium List 2" w:uiPriority="66"/>
-    <w:lsdException w:name="Medium Grid 1" w:uiPriority="67"/>
-    <w:lsdException w:name="Medium Grid 2" w:uiPriority="68"/>
-    <w:lsdException w:name="Medium Grid 3" w:uiPriority="69"/>
-    <w:lsdException w:name="Dark List" w:uiPriority="70"/>
-    <w:lsdException w:name="Colorful Shading" w:uiPriority="71"/>
-    <w:lsdException w:name="Colorful List" w:uiPriority="72"/>
-    <w:lsdException w:name="Colorful Grid" w:uiPriority="73"/>
-    <w:lsdException w:name="Light Shading Accent 1" w:uiPriority="60"/>
-    <w:lsdException w:name="Light List Accent 1" w:uiPriority="61"/>
-    <w:lsdException w:name="Light Grid Accent 1" w:uiPriority="62"/>
-    <w:lsdException w:name="Medium Shading 1 Accent 1" w:uiPriority="63"/>
-    <w:lsdException w:name="Medium Shading 2 Accent 1" w:uiPriority="64"/>
-    <w:lsdException w:name="Medium List 1 Accent 1" w:uiPriority="65"/>
-    <w:lsdException w:name="Revision" w:semiHidden="1"/>
-    <w:lsdException w:name="List Paragraph" w:semiHidden="1" w:uiPriority="34" w:unhideWhenUsed="1" w:qFormat="1"/>
-    <w:lsdException w:name="Quote" w:semiHidden="1" w:uiPriority="29" w:unhideWhenUsed="1" w:qFormat="1"/>
-    <w:lsdException w:name="Intense Quote" w:semiHidden="1" w:uiPriority="30" w:unhideWhenUsed="1" w:qFormat="1"/>
-    <w:lsdException w:name="Medium List 2 Accent 1" w:uiPriority="66"/>
-    <w:lsdException w:name="Medium Grid 1 Accent 1" w:uiPriority="67"/>
-    <w:lsdException w:name="Medium Grid 2 Accent 1" w:uiPriority="68"/>
-    <w:lsdException w:name="Medium Grid 3 Accent 1" w:uiPriority="69"/>
-    <w:lsdException w:name="Dark List Accent 1" w:uiPriority="70"/>
-    <w:lsdException w:name="Colorful Shading Accent 1" w:uiPriority="71"/>
-    <w:lsdException w:name="Colorful List Accent 1" w:uiPriority="72"/>
-    <w:lsdException w:name="Colorful Grid Accent 1" w:uiPriority="73"/>
-    <w:lsdException w:name="Light Shading Accent 2" w:uiPriority="60"/>
-    <w:lsdException w:name="Light List Accent 2" w:uiPriority="61"/>
-    <w:lsdException w:name="Light Grid Accent 2" w:uiPriority="62"/>
-    <w:lsdException w:name="Medium Shading 1 Accent 2" w:uiPriority="63"/>
-    <w:lsdException w:name="Medium Shading 2 Accent 2" w:uiPriority="64"/>
-    <w:lsdException w:name="Medium List 1 Accent 2" w:uiPriority="65"/>
-    <w:lsdException w:name="Medium List 2 Accent 2" w:uiPriority="66"/>
-    <w:lsdException w:name="Medium Grid 1 Accent 2" w:uiPriority="67"/>
-    <w:lsdException w:name="Medium Grid 2 Accent 2" w:uiPriority="68"/>
-    <w:lsdException w:name="Medium Grid 3 Accent 2" w:uiPriority="69"/>
-    <w:lsdException w:name="Dark List Accent 2" w:uiPriority="70"/>
-    <w:lsdException w:name="Colorful Shading Accent 2" w:uiPriority="71"/>
-    <w:lsdException w:name="Colorful List Accent 2" w:uiPriority="72"/>
-    <w:lsdException w:name="Colorful Grid Accent 2" w:uiPriority="73"/>
-    <w:lsdException w:name="Light Shading Accent 3" w:uiPriority="60"/>
-    <w:lsdException w:name="Light List Accent 3" w:uiPriority="61"/>
-    <w:lsdException w:name="Light Grid Accent 3" w:uiPriority="62"/>
-    <w:lsdException w:name="Medium Shading 1 Accent 3" w:uiPriority="63"/>
-    <w:lsdException w:name="Medium Shading 2 Accent 3" w:uiPriority="64"/>
-    <w:lsdException w:name="Medium List 1 Accent 3" w:uiPriority="65"/>
-    <w:lsdException w:name="Medium List 2 Accent 3" w:uiPriority="66"/>
-    <w:lsdException w:name="Medium Grid 1 Accent 3" w:uiPriority="67"/>
-    <w:lsdException w:name="Medium Grid 2 Accent 3" w:uiPriority="68"/>
-    <w:lsdException w:name="Medium Grid 3 Accent 3" w:uiPriority="69"/>
-    <w:lsdException w:name="Dark List Accent 3" w:uiPriority="70"/>
-    <w:lsdException w:name="Colorful Shading Accent 3" w:uiPriority="71"/>
-    <w:lsdException w:name="Colorful List Accent 3" w:uiPriority="72"/>
-    <w:lsdException w:name="Colorful Grid Accent 3" w:uiPriority="73"/>
-    <w:lsdException w:name="Light Shading Accent 4" w:uiPriority="60"/>
-    <w:lsdException w:name="Light List Accent 4" w:uiPriority="61"/>
-    <w:lsdException w:name="Light Grid Accent 4" w:uiPriority="62"/>
-    <w:lsdException w:name="Medium Shading 1 Accent 4" w:uiPriority="63"/>
-    <w:lsdException w:name="Medium Shading 2 Accent 4" w:uiPriority="64"/>
-    <w:lsdException w:name="Medium List 1 Accent 4" w:uiPriority="65"/>
-    <w:lsdException w:name="Medium List 2 Accent 4" w:uiPriority="66"/>
-    <w:lsdException w:name="Medium Grid 1 Accent 4" w:uiPriority="67"/>
-    <w:lsdException w:name="Medium Grid 2 Accent 4" w:uiPriority="68"/>
-    <w:lsdException w:name="Medium Grid 3 Accent 4" w:uiPriority="69"/>
-    <w:lsdException w:name="Dark List Accent 4" w:uiPriority="70"/>
-    <w:lsdException w:name="Colorful Shading Accent 4" w:uiPriority="71"/>
-    <w:lsdException w:name="Colorful List Accent 4" w:uiPriority="72"/>
-    <w:lsdException w:name="Colorful Grid Accent 4" w:uiPriority="73"/>
-    <w:lsdException w:name="Light Shading Accent 5" w:uiPriority="60"/>
-    <w:lsdException w:name="Light List Accent 5" w:uiPriority="61"/>
-    <w:lsdException w:name="Light Grid Accent 5" w:uiPriority="62"/>
-    <w:lsdException w:name="Medium Shading 1 Accent 5" w:uiPriority="63"/>
-    <w:lsdException w:name="Medium Shading 2 Accent 5" w:uiPriority="64"/>
-    <w:lsdException w:name="Medium List 1 Accent 5" w:uiPriority="65"/>
-    <w:lsdException w:name="Medium List 2 Accent 5" w:uiPriority="66"/>
-    <w:lsdException w:name="Medium Grid 1 Accent 5" w:uiPriority="67"/>
-    <w:lsdException w:name="Medium Grid 2 Accent 5" w:uiPriority="68"/>
-    <w:lsdException w:name="Medium Grid 3 Accent 5" w:uiPriority="69"/>
-    <w:lsdException w:name="Dark List Accent 5" w:uiPriority="70"/>
-    <w:lsdException w:name="Colorful Shading Accent 5" w:uiPriority="71"/>
-    <w:lsdException w:name="Colorful List Accent 5" w:uiPriority="72"/>
-    <w:lsdException w:name="Colorful Grid Accent 5" w:uiPriority="73"/>
-    <w:lsdException w:name="Light Shading Accent 6" w:uiPriority="60"/>
-    <w:lsdException w:name="Light List Accent 6" w:uiPriority="61"/>
-    <w:lsdException w:name="Light Grid Accent 6" w:uiPriority="62"/>
-    <w:lsdException w:name="Medium Shading 1 Accent 6" w:uiPriority="63"/>
-    <w:lsdException w:name="Medium Shading 2 Accent 6" w:uiPriority="64"/>
-    <w:lsdException w:name="Medium List 1 Accent 6" w:uiPriority="65"/>
-    <w:lsdException w:name="Medium List 2 Accent 6" w:uiPriority="66"/>
-    <w:lsdException w:name="Medium Grid 1 Accent 6" w:uiPriority="67"/>
-    <w:lsdException w:name="Medium Grid 2 Accent 6" w:uiPriority="68"/>
-    <w:lsdException w:name="Medium Grid 3 Accent 6" w:uiPriority="69"/>
-    <w:lsdException w:name="Dark List Accent 6" w:uiPriority="70"/>
-    <w:lsdException w:name="Colorful Shading Accent 6" w:uiPriority="71"/>
-    <w:lsdException w:name="Colorful List Accent 6" w:uiPriority="72"/>
-    <w:lsdException w:name="Colorful Grid Accent 6" w:uiPriority="73"/>
-    <w:lsdException w:name="Subtle Emphasis" w:semiHidden="1" w:uiPriority="19" w:unhideWhenUsed="1" w:qFormat="1"/>
-    <w:lsdException w:name="Intense Emphasis" w:semiHidden="1" w:uiPriority="21" w:unhideWhenUsed="1" w:qFormat="1"/>
-    <w:lsdException w:name="Subtle Reference" w:semiHidden="1" w:uiPriority="31" w:unhideWhenUsed="1" w:qFormat="1"/>
-    <w:lsdException w:name="Intense Reference" w:semiHidden="1" w:uiPriority="32" w:unhideWhenUsed="1" w:qFormat="1"/>
-    <w:lsdException w:name="Book Title" w:semiHidden="1" w:uiPriority="33" w:unhideWhenUsed="1" w:qFormat="1"/>
-    <w:lsdException w:name="Bibliography" w:semiHidden="1" w:uiPriority="37" w:unhideWhenUsed="1"/>
-    <w:lsdException w:name="TOC Heading" w:semiHidden="1" w:uiPriority="39" w:unhideWhenUsed="1" w:qFormat="1"/>
-    <w:lsdException w:name="Plain Table 1" w:uiPriority="41"/>
-    <w:lsdException w:name="Plain Table 2" w:uiPriority="42"/>
-    <w:lsdException w:name="Plain Table 3" w:uiPriority="43"/>
-    <w:lsdException w:name="Plain Table 4" w:uiPriority="44"/>
-    <w:lsdException w:name="Plain Table 5" w:uiPriority="45"/>
-    <w:lsdException w:name="Grid Table Light" w:uiPriority="40"/>
-    <w:lsdException w:name="Grid Table 1 Light" w:uiPriority="46"/>
-    <w:lsdException w:name="Grid Table 2" w:uiPriority="47"/>
-    <w:lsdException w:name="Grid Table 3" w:uiPriority="48"/>
-    <w:lsdException w:name="Grid Table 4" w:uiPriority="49"/>
-    <w:lsdException w:name="Grid Table 5 Dark" w:uiPriority="50"/>
-    <w:lsdException w:name="Grid Table 6 Colorful" w:uiPriority="51"/>
-    <w:lsdException w:name="Grid Table 7 Colorful" w:uiPriority="52"/>
-    <w:lsdException w:name="Grid Table 1 Light Accent 1" w:uiPriority="46"/>
-    <w:lsdException w:name="Grid Table 2 Accent 1" w:uiPriority="47"/>
-    <w:lsdException w:name="Grid Table 3 Accent 1" w:uiPriority="48"/>
-    <w:lsdException w:name="Grid Table 4 Accent 1" w:uiPriority="49"/>
-    <w:lsdException w:name="Grid Table 5 Dark Accent 1" w:uiPriority="50"/>
-    <w:lsdException w:name="Grid Table 6 Colorful Accent 1" w:uiPriority="51"/>
-    <w:lsdException w:name="Grid Table 7 Colorful Accent 1" w:uiPriority="52"/>
-    <w:lsdException w:name="Grid Table 1 Light Accent 2" w:uiPriority="46"/>
-    <w:lsdException w:name="Grid Table 2 Accent 2" w:uiPriority="47"/>
-    <w:lsdException w:name="Grid Table 3 Accent 2" w:uiPriority="48"/>
-    <w:lsdException w:name="Grid Table 4 Accent 2" w:uiPriority="49"/>
-    <w:lsdException w:name="Grid Table 5 Dark Accent 2" w:uiPriority="50"/>
-    <w:lsdException w:name="Grid Table 6 Colorful Accent 2" w:uiPriority="51"/>
-    <w:lsdException w:name="Grid Table 7 Colorful Accent 2" w:uiPriority="52"/>
-    <w:lsdException w:name="Grid Table 1 Light Accent 3" w:uiPriority="46"/>
-    <w:lsdException w:name="Grid Table 2 Accent 3" w:uiPriority="47"/>
-    <w:lsdException w:name="Grid Table 3 Accent 3" w:uiPriority="48"/>
-    <w:lsdException w:name="Grid Table 4 Accent 3" w:uiPriority="49"/>
-    <w:lsdException w:name="Grid Table 5 Dark Accent 3" w:uiPriority="50"/>
-    <w:lsdException w:name="Grid Table 6 Colorful Accent 3" w:uiPriority="51"/>
-    <w:lsdException w:name="Grid Table 7 Colorful Accent 3" w:uiPriority="52"/>
-    <w:lsdException w:name="Grid Table 1 Light Accent 4" w:uiPriority="46"/>
-    <w:lsdException w:name="Grid Table 2 Accent 4" w:uiPriority="47"/>
-    <w:lsdException w:name="Grid Table 3 Accent 4" w:uiPriority="48"/>
-    <w:lsdException w:name="Grid Table 4 Accent 4" w:uiPriority="49"/>
-    <w:lsdException w:name="Grid Table 5 Dark Accent 4" w:uiPriority="50"/>
-    <w:lsdException w:name="Grid Table 6 Colorful Accent 4" w:uiPriority="51"/>
-    <w:lsdException w:name="Grid Table 7 Colorful Accent 4" w:uiPriority="52"/>
-    <w:lsdException w:name="Grid Table 1 Light Accent 5" w:uiPriority="46"/>
-    <w:lsdException w:name="Grid Table 2 Accent 5" w:uiPriority="47"/>
-    <w:lsdException w:name="Grid Table 3 Accent 5" w:uiPriority="48"/>
-    <w:lsdException w:name="Grid Table 4 Accent 5" w:uiPriority="49"/>
-    <w:lsdException w:name="Grid Table 5 Dark Accent 5" w:uiPriority="50"/>
-    <w:lsdException w:name="Grid Table 6 Colorful Accent 5" w:uiPriority="51"/>
-    <w:lsdException w:name="Grid Table 7 Colorful Accent 5" w:uiPriority="52"/>
-    <w:lsdException w:name="Grid Table 1 Light Accent 6" w:uiPriority="46"/>
-    <w:lsdException w:name="Grid Table 2 Accent 6" w:uiPriority="47"/>
-    <w:lsdException w:name="Grid Table 3 Accent 6" w:uiPriority="48"/>
-    <w:lsdException w:name="Grid Table 4 Accent 6" w:uiPriority="49"/>
-    <w:lsdException w:name="Grid Table 5 Dark Accent 6" w:uiPriority="50"/>
-    <w:lsdException w:name="Grid Table 6 Colorful Accent 6" w:uiPriority="51"/>
-    <w:lsdException w:name="Grid Table 7 Colorful Accent 6" w:uiPriority="52"/>
-    <w:lsdException w:name="List Table 1 Light" w:uiPriority="46"/>
-    <w:lsdException w:name="List Table 2" w:uiPriority="47"/>
-    <w:lsdException w:name="List Table 3" w:uiPriority="48"/>
-    <w:lsdException w:name="List Table 4" w:uiPriority="49"/>
-    <w:lsdException w:name="List Table 5 Dark" w:uiPriority="50"/>
-    <w:lsdException w:name="List Table 6 Colorful" w:uiPriority="51"/>
-    <w:lsdException w:name="List Table 7 Colorful" w:uiPriority="52"/>
-    <w:lsdException w:name="List Table 1 Light Accent 1" w:uiPriority="46"/>
-    <w:lsdException w:name="List Table 2 Accent 1" w:uiPriority="47"/>
-    <w:lsdException w:name="List Table 3 Accent 1" w:uiPriority="48"/>
-    <w:lsdException w:name="List Table 4 Accent 1" w:uiPriority="49"/>
-    <w:lsdException w:name="List Table 5 Dark Accent 1" w:uiPriority="50"/>
-    <w:lsdException w:name="List Table 6 Colorful Accent 1" w:uiPriority="51"/>
-    <w:lsdException w:name="List Table 7 Colorful Accent 1" w:uiPriority="52"/>
-    <w:lsdException w:name="List Table 1 Light Accent 2" w:uiPriority="46"/>
-    <w:lsdException w:name="List Table 2 Accent 2" w:uiPriority="47"/>
-    <w:lsdException w:name="List Table 3 Accent 2" w:uiPriority="48"/>
-    <w:lsdException w:name="List Table 4 Accent 2" w:uiPriority="49"/>
-    <w:lsdException w:name="List Table 5 Dark Accent 2" w:uiPriority="50"/>
-    <w:lsdException w:name="List Table 6 Colorful Accent 2" w:uiPriority="51"/>
-    <w:lsdException w:name="List Table 7 Colorful Accent 2" w:uiPriority="52"/>
-    <w:lsdException w:name="List Table 1 Light Accent 3" w:uiPriority="46"/>
-    <w:lsdException w:name="List Table 2 Accent 3" w:uiPriority="47"/>
-    <w:lsdException w:name="List Table 3 Accent 3" w:uiPriority="48"/>
-    <w:lsdException w:name="List Table 4 Accent 3" w:uiPriority="49"/>
-    <w:lsdException w:name="List Table 5 Dark Accent 3" w:uiPriority="50"/>
-    <w:lsdException w:name="List Table 6 Colorful Accent 3" w:uiPriority="51"/>
-    <w:lsdException w:name="List Table 7 Colorful Accent 3" w:uiPriority="52"/>
-    <w:lsdException w:name="List Table 1 Light Accent 4" w:uiPriority="46"/>
-    <w:lsdException w:name="List Table 2 Accent 4" w:uiPriority="47"/>
-    <w:lsdException w:name="List Table 3 Accent 4" w:uiPriority="48"/>
-    <w:lsdException w:name="List Table 4 Accent 4" w:uiPriority="49"/>
-    <w:lsdException w:name="List Table 5 Dark Accent 4" w:uiPriority="50"/>
-    <w:lsdException w:name="List Table 6 Colorful Accent 4" w:uiPriority="51"/>
-    <w:lsdException w:name="List Table 7 Colorful Accent 4" w:uiPriority="52"/>
-    <w:lsdException w:name="List Table 1 Light Accent 5" w:uiPriority="46"/>
-    <w:lsdException w:name="List Table 2 Accent 5" w:uiPriority="47"/>
-    <w:lsdException w:name="List Table 3 Accent 5" w:uiPriority="48"/>
-    <w:lsdException w:name="List Table 4 Accent 5" w:uiPriority="49"/>
-    <w:lsdException w:name="List Table 5 Dark Accent 5" w:uiPriority="50"/>
-    <w:lsdException w:name="List Table 6 Colorful Accent 5" w:uiPriority="51"/>
-    <w:lsdException w:name="List Table 7 Colorful Accent 5" w:uiPriority="52"/>
-    <w:lsdException w:name="List Table 1 Light Accent 6" w:uiPriority="46"/>
-    <w:lsdException w:name="List Table 2 Accent 6" w:uiPriority="47"/>
-    <w:lsdException w:name="List Table 3 Accent 6" w:uiPriority="48"/>
-    <w:lsdException w:name="List Table 4 Accent 6" w:uiPriority="49"/>
-    <w:lsdException w:name="List Table 5 Dark Accent 6" w:uiPriority="50"/>
-    <w:lsdException w:name="List Table 6 Colorful Accent 6" w:uiPriority="51"/>
-    <w:lsdException w:name="List Table 7 Colorful Accent 6" w:uiPriority="52"/>
-    <w:lsdException w:name="Mention" w:semiHidden="1" w:unhideWhenUsed="1"/>
-    <w:lsdException w:name="Smart Hyperlink" w:semiHidden="1" w:unhideWhenUsed="1"/>
-    <w:lsdException w:name="Hashtag" w:semiHidden="1" w:unhideWhenUsed="1"/>
-    <w:lsdException w:name="Unresolved Mention" w:semiHidden="1" w:unhideWhenUsed="1"/>
-    <w:lsdException w:name="Smart Link" w:semiHidden="1" w:unhideWhenUsed="1"/>
+  <w:latentStyles w:defLockedState="0" w:defUIPriority="99" w:defSemiHidden="1" w:defUnhideWhenUsed="1" w:defQFormat="0" w:count="267">
+    <w:lsdException w:name="Normal" w:semiHidden="0" w:uiPriority="0" w:unhideWhenUsed="0" w:qFormat="1"/>
+    <w:lsdException w:name="heading 1" w:semiHidden="0" w:uiPriority="9" w:unhideWhenUsed="0" w:qFormat="1"/>
+    <w:lsdException w:name="heading 2" w:uiPriority="9" w:qFormat="1"/>
+    <w:lsdException w:name="heading 3" w:uiPriority="9" w:qFormat="1"/>
+    <w:lsdException w:name="heading 4" w:uiPriority="9" w:qFormat="1"/>
+    <w:lsdException w:name="heading 5" w:uiPriority="9" w:qFormat="1"/>
+    <w:lsdException w:name="heading 6" w:uiPriority="9" w:qFormat="1"/>
+    <w:lsdException w:name="heading 7" w:uiPriority="9" w:qFormat="1"/>
+    <w:lsdException w:name="heading 8" w:uiPriority="9" w:qFormat="1"/>
+    <w:lsdException w:name="heading 9" w:uiPriority="9" w:qFormat="1"/>
+    <w:lsdException w:name="toc 1" w:uiPriority="39"/>
+    <w:lsdException w:name="toc 2" w:uiPriority="39"/>
+    <w:lsdException w:name="toc 3" w:uiPriority="39"/>
+    <w:lsdException w:name="toc 4" w:uiPriority="39"/>
+    <w:lsdException w:name="toc 5" w:uiPriority="39"/>
+    <w:lsdException w:name="toc 6" w:uiPriority="39"/>
+    <w:lsdException w:name="toc 7" w:uiPriority="39"/>
+    <w:lsdException w:name="toc 8" w:uiPriority="39"/>
+    <w:lsdException w:name="toc 9" w:uiPriority="39"/>
+    <w:lsdException w:name="footnote text" w:uiPriority="12"/>
+    <w:lsdException w:name="caption" w:uiPriority="35" w:qFormat="1"/>
+    <w:lsdException w:name="List Bullet" w:qFormat="1"/>
+    <w:lsdException w:name="Title" w:semiHidden="0" w:uiPriority="10" w:unhideWhenUsed="0" w:qFormat="1"/>
+    <w:lsdException w:name="Signature" w:qFormat="1"/>
+    <w:lsdException w:name="Default Paragraph Font" w:uiPriority="1"/>
+    <w:lsdException w:name="Subtitle" w:semiHidden="0" w:uiPriority="11" w:unhideWhenUsed="0" w:qFormat="1"/>
+    <w:lsdException w:name="Strong" w:uiPriority="22" w:qFormat="1"/>
+    <w:lsdException w:name="Emphasis" w:uiPriority="20" w:qFormat="1"/>
+    <w:lsdException w:name="Table Grid" w:semiHidden="0" w:uiPriority="39" w:unhideWhenUsed="0"/>
+    <w:lsdException w:name="Placeholder Text" w:unhideWhenUsed="0"/>
+    <w:lsdException w:name="No Spacing" w:semiHidden="0" w:uiPriority="36" w:unhideWhenUsed="0" w:qFormat="1"/>
+    <w:lsdException w:name="Light Shading" w:semiHidden="0" w:uiPriority="60" w:unhideWhenUsed="0"/>
+    <w:lsdException w:name="Light List" w:semiHidden="0" w:uiPriority="61" w:unhideWhenUsed="0"/>
+    <w:lsdException w:name="Light Grid" w:semiHidden="0" w:uiPriority="62" w:unhideWhenUsed="0"/>
+    <w:lsdException w:name="Medium Shading 1" w:semiHidden="0" w:uiPriority="63" w:unhideWhenUsed="0"/>
+    <w:lsdException w:name="Medium Shading 2" w:semiHidden="0" w:uiPriority="64" w:unhideWhenUsed="0"/>
+    <w:lsdException w:name="Medium List 1" w:semiHidden="0" w:uiPriority="65" w:unhideWhenUsed="0"/>
+    <w:lsdException w:name="Medium List 2" w:semiHidden="0" w:uiPriority="66" w:unhideWhenUsed="0"/>
+    <w:lsdException w:name="Medium Grid 1" w:semiHidden="0" w:uiPriority="67" w:unhideWhenUsed="0"/>
+    <w:lsdException w:name="Medium Grid 2" w:semiHidden="0" w:uiPriority="68" w:unhideWhenUsed="0"/>
+    <w:lsdException w:name="Medium Grid 3" w:semiHidden="0" w:uiPriority="69" w:unhideWhenUsed="0"/>
+    <w:lsdException w:name="Dark List" w:semiHidden="0" w:uiPriority="70" w:unhideWhenUsed="0"/>
+    <w:lsdException w:name="Colorful Shading" w:semiHidden="0" w:uiPriority="71" w:unhideWhenUsed="0"/>
+    <w:lsdException w:name="Colorful List" w:semiHidden="0" w:uiPriority="72" w:unhideWhenUsed="0"/>
+    <w:lsdException w:name="Colorful Grid" w:semiHidden="0" w:uiPriority="73" w:unhideWhenUsed="0"/>
+    <w:lsdException w:name="Light Shading Accent 1" w:semiHidden="0" w:uiPriority="60" w:unhideWhenUsed="0"/>
+    <w:lsdException w:name="Light List Accent 1" w:semiHidden="0" w:uiPriority="61" w:unhideWhenUsed="0"/>
+    <w:lsdException w:name="Light Grid Accent 1" w:semiHidden="0" w:uiPriority="62" w:unhideWhenUsed="0"/>
+    <w:lsdException w:name="Medium Shading 1 Accent 1" w:semiHidden="0" w:uiPriority="63" w:unhideWhenUsed="0"/>
+    <w:lsdException w:name="Medium Shading 2 Accent 1" w:semiHidden="0" w:uiPriority="64" w:unhideWhenUsed="0"/>
+    <w:lsdException w:name="Medium List 1 Accent 1" w:semiHidden="0" w:uiPriority="65" w:unhideWhenUsed="0"/>
+    <w:lsdException w:name="Revision" w:unhideWhenUsed="0"/>
+    <w:lsdException w:name="List Paragraph" w:uiPriority="34" w:qFormat="1"/>
+    <w:lsdException w:name="Quote" w:uiPriority="29" w:qFormat="1"/>
+    <w:lsdException w:name="Intense Quote" w:uiPriority="30" w:qFormat="1"/>
+    <w:lsdException w:name="Medium List 2 Accent 1" w:semiHidden="0" w:uiPriority="66" w:unhideWhenUsed="0"/>
+    <w:lsdException w:name="Medium Grid 1 Accent 1" w:semiHidden="0" w:uiPriority="67" w:unhideWhenUsed="0"/>
+    <w:lsdException w:name="Medium Grid 2 Accent 1" w:semiHidden="0" w:uiPriority="68" w:unhideWhenUsed="0"/>
+    <w:lsdException w:name="Medium Grid 3 Accent 1" w:semiHidden="0" w:uiPriority="69" w:unhideWhenUsed="0"/>
+    <w:lsdException w:name="Dark List Accent 1" w:semiHidden="0" w:uiPriority="70" w:unhideWhenUsed="0"/>
+    <w:lsdException w:name="Colorful Shading Accent 1" w:semiHidden="0" w:uiPriority="71" w:unhideWhenUsed="0"/>
+    <w:lsdException w:name="Colorful List Accent 1" w:semiHidden="0" w:uiPriority="72" w:unhideWhenUsed="0"/>
+    <w:lsdException w:name="Colorful Grid Accent 1" w:semiHidden="0" w:uiPriority="73" w:unhideWhenUsed="0"/>
+    <w:lsdException w:name="Light Shading Accent 2" w:semiHidden="0" w:uiPriority="60" w:unhideWhenUsed="0"/>
+    <w:lsdException w:name="Light List Accent 2" w:semiHidden="0" w:uiPriority="61" w:unhideWhenUsed="0"/>
+    <w:lsdException w:name="Light Grid Accent 2" w:semiHidden="0" w:uiPriority="62" w:unhideWhenUsed="0"/>
+    <w:lsdException w:name="Medium Shading 1 Accent 2" w:semiHidden="0" w:uiPriority="63" w:unhideWhenUsed="0"/>
+    <w:lsdException w:name="Medium Shading 2 Accent 2" w:semiHidden="0" w:uiPriority="64" w:unhideWhenUsed="0"/>
+    <w:lsdException w:name="Medium List 1 Accent 2" w:semiHidden="0" w:uiPriority="65" w:unhideWhenUsed="0"/>
+    <w:lsdException w:name="Medium List 2 Accent 2" w:semiHidden="0" w:uiPriority="66" w:unhideWhenUsed="0"/>
+    <w:lsdException w:name="Medium Grid 1 Accent 2" w:semiHidden="0" w:uiPriority="67" w:unhideWhenUsed="0"/>
+    <w:lsdException w:name="Medium Grid 2 Accent 2" w:semiHidden="0" w:uiPriority="68" w:unhideWhenUsed="0"/>
+    <w:lsdException w:name="Medium Grid 3 Accent 2" w:semiHidden="0" w:uiPriority="69" w:unhideWhenUsed="0"/>
+    <w:lsdException w:name="Dark List Accent 2" w:semiHidden="0" w:uiPriority="70" w:unhideWhenUsed="0"/>
+    <w:lsdException w:name="Colorful Shading Accent 2" w:semiHidden="0" w:uiPriority="71" w:unhideWhenUsed="0"/>
+    <w:lsdException w:name="Colorful List Accent 2" w:semiHidden="0" w:uiPriority="72" w:unhideWhenUsed="0"/>
+    <w:lsdException w:name="Colorful Grid Accent 2" w:semiHidden="0" w:uiPriority="73" w:unhideWhenUsed="0"/>
+    <w:lsdException w:name="Light Shading Accent 3" w:semiHidden="0" w:uiPriority="60" w:unhideWhenUsed="0"/>
+    <w:lsdException w:name="Light List Accent 3" w:semiHidden="0" w:uiPriority="61" w:unhideWhenUsed="0"/>
+    <w:lsdException w:name="Light Grid Accent 3" w:semiHidden="0" w:uiPriority="62" w:unhideWhenUsed="0"/>
+    <w:lsdException w:name="Medium Shading 1 Accent 3" w:semiHidden="0" w:uiPriority="63" w:unhideWhenUsed="0"/>
+    <w:lsdException w:name="Medium Shading 2 Accent 3" w:semiHidden="0" w:uiPriority="64" w:unhideWhenUsed="0"/>
+    <w:lsdException w:name="Medium List 1 Accent 3" w:semiHidden="0" w:uiPriority="65" w:unhideWhenUsed="0"/>
+    <w:lsdException w:name="Medium List 2 Accent 3" w:semiHidden="0" w:uiPriority="66" w:unhideWhenUsed="0"/>
+    <w:lsdException w:name="Medium Grid 1 Accent 3" w:semiHidden="0" w:uiPriority="67" w:unhideWhenUsed="0"/>
+    <w:lsdException w:name="Medium Grid 2 Accent 3" w:semiHidden="0" w:uiPriority="68" w:unhideWhenUsed="0"/>
+    <w:lsdException w:name="Medium Grid 3 Accent 3" w:semiHidden="0" w:uiPriority="69" w:unhideWhenUsed="0"/>
+    <w:lsdException w:name="Dark List Accent 3" w:semiHidden="0" w:uiPriority="70" w:unhideWhenUsed="0"/>
+    <w:lsdException w:name="Colorful Shading Accent 3" w:semiHidden="0" w:uiPriority="71" w:unhideWhenUsed="0"/>
+    <w:lsdException w:name="Colorful List Accent 3" w:semiHidden="0" w:uiPriority="72" w:unhideWhenUsed="0"/>
+    <w:lsdException w:name="Colorful Grid Accent 3" w:semiHidden="0" w:uiPriority="73" w:unhideWhenUsed="0"/>
+    <w:lsdException w:name="Light Shading Accent 4" w:semiHidden="0" w:uiPriority="60" w:unhideWhenUsed="0"/>
+    <w:lsdException w:name="Light List Accent 4" w:semiHidden="0" w:uiPriority="61" w:unhideWhenUsed="0"/>
+    <w:lsdException w:name="Light Grid Accent 4" w:semiHidden="0" w:uiPriority="62" w:unhideWhenUsed="0"/>
+    <w:lsdException w:name="Medium Shading 1 Accent 4" w:semiHidden="0" w:uiPriority="63" w:unhideWhenUsed="0"/>
+    <w:lsdException w:name="Medium Shading 2 Accent 4" w:semiHidden="0" w:uiPriority="64" w:unhideWhenUsed="0"/>
+    <w:lsdException w:name="Medium List 1 Accent 4" w:semiHidden="0" w:uiPriority="65" w:unhideWhenUsed="0"/>
+    <w:lsdException w:name="Medium List 2 Accent 4" w:semiHidden="0" w:uiPriority="66" w:unhideWhenUsed="0"/>
+    <w:lsdException w:name="Medium Grid 1 Accent 4" w:semiHidden="0" w:uiPriority="67" w:unhideWhenUsed="0"/>
+    <w:lsdException w:name="Medium Grid 2 Accent 4" w:semiHidden="0" w:uiPriority="68" w:unhideWhenUsed="0"/>
+    <w:lsdException w:name="Medium Grid 3 Accent 4" w:semiHidden="0" w:uiPriority="69" w:unhideWhenUsed="0"/>
+    <w:lsdException w:name="Dark List Accent 4" w:semiHidden="0" w:uiPriority="70" w:unhideWhenUsed="0"/>
+    <w:lsdException w:name="Colorful Shading Accent 4" w:semiHidden="0" w:uiPriority="71" w:unhideWhenUsed="0"/>
+    <w:lsdException w:name="Colorful List Accent 4" w:semiHidden="0" w:uiPriority="72" w:unhideWhenUsed="0"/>
+    <w:lsdException w:name="Colorful Grid Accent 4" w:semiHidden="0" w:uiPriority="73" w:unhideWhenUsed="0"/>
+    <w:lsdException w:name="Light Shading Accent 5" w:semiHidden="0" w:uiPriority="60" w:unhideWhenUsed="0"/>
+    <w:lsdException w:name="Light List Accent 5" w:semiHidden="0" w:uiPriority="61" w:unhideWhenUsed="0"/>
+    <w:lsdException w:name="Light Grid Accent 5" w:semiHidden="0" w:uiPriority="62" w:unhideWhenUsed="0"/>
+    <w:lsdException w:name="Medium Shading 1 Accent 5" w:semiHidden="0" w:uiPriority="63" w:unhideWhenUsed="0"/>
+    <w:lsdException w:name="Medium Shading 2 Accent 5" w:semiHidden="0" w:uiPriority="64" w:unhideWhenUsed="0"/>
+    <w:lsdException w:name="Medium List 1 Accent 5" w:semiHidden="0" w:uiPriority="65" w:unhideWhenUsed="0"/>
+    <w:lsdException w:name="Medium List 2 Accent 5" w:semiHidden="0" w:uiPriority="66" w:unhideWhenUsed="0"/>
+    <w:lsdException w:name="Medium Grid 1 Accent 5" w:semiHidden="0" w:uiPriority="67" w:unhideWhenUsed="0"/>
+    <w:lsdException w:name="Medium Grid 2 Accent 5" w:semiHidden="0" w:uiPriority="68" w:unhideWhenUsed="0"/>
+    <w:lsdException w:name="Medium Grid 3 Accent 5" w:semiHidden="0" w:uiPriority="69" w:unhideWhenUsed="0"/>
+    <w:lsdException w:name="Dark List Accent 5" w:semiHidden="0" w:uiPriority="70" w:unhideWhenUsed="0"/>
+    <w:lsdException w:name="Colorful Shading Accent 5" w:semiHidden="0" w:uiPriority="71" w:unhideWhenUsed="0"/>
+    <w:lsdException w:name="Colorful List Accent 5" w:semiHidden="0" w:uiPriority="72" w:unhideWhenUsed="0"/>
+    <w:lsdException w:name="Colorful Grid Accent 5" w:semiHidden="0" w:uiPriority="73" w:unhideWhenUsed="0"/>
+    <w:lsdException w:name="Light Shading Accent 6" w:semiHidden="0" w:uiPriority="60" w:unhideWhenUsed="0"/>
+    <w:lsdException w:name="Light List Accent 6" w:semiHidden="0" w:uiPriority="61" w:unhideWhenUsed="0"/>
+    <w:lsdException w:name="Light Grid Accent 6" w:semiHidden="0" w:uiPriority="62" w:unhideWhenUsed="0"/>
+    <w:lsdException w:name="Medium Shading 1 Accent 6" w:semiHidden="0" w:uiPriority="63" w:unhideWhenUsed="0"/>
+    <w:lsdException w:name="Medium Shading 2 Accent 6" w:semiHidden="0" w:uiPriority="64" w:unhideWhenUsed="0"/>
+    <w:lsdException w:name="Medium List 1 Accent 6" w:semiHidden="0" w:uiPriority="65" w:unhideWhenUsed="0"/>
+    <w:lsdException w:name="Medium List 2 Accent 6" w:semiHidden="0" w:uiPriority="66" w:unhideWhenUsed="0"/>
+    <w:lsdException w:name="Medium Grid 1 Accent 6" w:semiHidden="0" w:uiPriority="67" w:unhideWhenUsed="0"/>
+    <w:lsdException w:name="Medium Grid 2 Accent 6" w:semiHidden="0" w:uiPriority="68" w:unhideWhenUsed="0"/>
+    <w:lsdException w:name="Medium Grid 3 Accent 6" w:semiHidden="0" w:uiPriority="69" w:unhideWhenUsed="0"/>
+    <w:lsdException w:name="Dark List Accent 6" w:semiHidden="0" w:uiPriority="70" w:unhideWhenUsed="0"/>
+    <w:lsdException w:name="Colorful Shading Accent 6" w:semiHidden="0" w:uiPriority="71" w:unhideWhenUsed="0"/>
+    <w:lsdException w:name="Colorful List Accent 6" w:semiHidden="0" w:uiPriority="72" w:unhideWhenUsed="0"/>
+    <w:lsdException w:name="Colorful Grid Accent 6" w:semiHidden="0" w:uiPriority="73" w:unhideWhenUsed="0"/>
+    <w:lsdException w:name="Subtle Emphasis" w:uiPriority="19" w:qFormat="1"/>
+    <w:lsdException w:name="Intense Emphasis" w:uiPriority="21" w:qFormat="1"/>
+    <w:lsdException w:name="Subtle Reference" w:uiPriority="31" w:qFormat="1"/>
+    <w:lsdException w:name="Intense Reference" w:uiPriority="32" w:qFormat="1"/>
+    <w:lsdException w:name="Book Title" w:uiPriority="33" w:qFormat="1"/>
+    <w:lsdException w:name="Bibliography" w:uiPriority="37"/>
+    <w:lsdException w:name="TOC Heading" w:uiPriority="39" w:qFormat="1"/>
   </w:latentStyles>
   <w:style w:type="paragraph" w:default="1" w:styleId="Normal">
     <w:name w:val="Normal"/>
@@ -6412,6 +6067,7 @@
       <w:spacing w:after="0" w:line="240" w:lineRule="auto"/>
     </w:pPr>
     <w:tblPr>
+      <w:tblInd w:w="0" w:type="dxa"/>
       <w:tblBorders>
         <w:top w:val="single" w:sz="4" w:space="0" w:color="auto"/>
         <w:left w:val="single" w:sz="4" w:space="0" w:color="auto"/>
@@ -6420,6 +6076,12 @@
         <w:insideH w:val="single" w:sz="4" w:space="0" w:color="auto"/>
         <w:insideV w:val="single" w:sz="4" w:space="0" w:color="auto"/>
       </w:tblBorders>
+      <w:tblCellMar>
+        <w:top w:w="0" w:type="dxa"/>
+        <w:left w:w="108" w:type="dxa"/>
+        <w:bottom w:w="0" w:type="dxa"/>
+        <w:right w:w="108" w:type="dxa"/>
+      </w:tblCellMar>
     </w:tblPr>
   </w:style>
   <w:style w:type="paragraph" w:styleId="Subttulo">
@@ -6478,9 +6140,11 @@
       <w:spacing w:after="0" w:line="240" w:lineRule="auto"/>
     </w:pPr>
     <w:tblPr>
+      <w:tblInd w:w="0" w:type="dxa"/>
       <w:tblCellMar>
         <w:top w:w="144" w:type="dxa"/>
         <w:left w:w="0" w:type="dxa"/>
+        <w:bottom w:w="0" w:type="dxa"/>
         <w:right w:w="0" w:type="dxa"/>
       </w:tblCellMar>
     </w:tblPr>
@@ -6611,6 +6275,7 @@
     <w:tblPr>
       <w:tblStyleRowBandSize w:val="1"/>
       <w:tblStyleColBandSize w:val="1"/>
+      <w:tblInd w:w="0" w:type="dxa"/>
       <w:tblBorders>
         <w:top w:val="single" w:sz="4" w:space="0" w:color="9CC2E5" w:themeColor="accent1" w:themeTint="99"/>
         <w:left w:val="single" w:sz="4" w:space="0" w:color="9CC2E5" w:themeColor="accent1" w:themeTint="99"/>
@@ -6621,7 +6286,9 @@
       </w:tblBorders>
       <w:tblCellMar>
         <w:top w:w="29" w:type="dxa"/>
+        <w:left w:w="108" w:type="dxa"/>
         <w:bottom w:w="29" w:type="dxa"/>
+        <w:right w:w="108" w:type="dxa"/>
       </w:tblCellMar>
     </w:tblPr>
     <w:tblStylePr w:type="firstRow">
@@ -6688,6 +6355,7 @@
       <w:spacing w:after="0" w:line="240" w:lineRule="auto"/>
     </w:pPr>
     <w:tblPr>
+      <w:tblInd w:w="0" w:type="dxa"/>
       <w:tblBorders>
         <w:top w:val="single" w:sz="4" w:space="0" w:color="BFBFBF" w:themeColor="background1" w:themeShade="BF"/>
         <w:left w:val="single" w:sz="4" w:space="0" w:color="BFBFBF" w:themeColor="background1" w:themeShade="BF"/>
@@ -6696,6 +6364,12 @@
         <w:insideH w:val="single" w:sz="4" w:space="0" w:color="BFBFBF" w:themeColor="background1" w:themeShade="BF"/>
         <w:insideV w:val="single" w:sz="4" w:space="0" w:color="BFBFBF" w:themeColor="background1" w:themeShade="BF"/>
       </w:tblBorders>
+      <w:tblCellMar>
+        <w:top w:w="0" w:type="dxa"/>
+        <w:left w:w="108" w:type="dxa"/>
+        <w:bottom w:w="0" w:type="dxa"/>
+        <w:right w:w="108" w:type="dxa"/>
+      </w:tblCellMar>
     </w:tblPr>
   </w:style>
   <w:style w:type="table" w:customStyle="1" w:styleId="ProjectScopeTable">
@@ -6706,6 +6380,7 @@
       <w:spacing w:before="120" w:after="120" w:line="240" w:lineRule="auto"/>
     </w:pPr>
     <w:tblPr>
+      <w:tblInd w:w="0" w:type="dxa"/>
       <w:tblBorders>
         <w:top w:val="single" w:sz="4" w:space="0" w:color="5B9BD5" w:themeColor="accent1"/>
         <w:left w:val="single" w:sz="4" w:space="0" w:color="5B9BD5" w:themeColor="accent1"/>
@@ -6715,7 +6390,9 @@
         <w:insideV w:val="single" w:sz="4" w:space="0" w:color="5B9BD5" w:themeColor="accent1"/>
       </w:tblBorders>
       <w:tblCellMar>
+        <w:top w:w="0" w:type="dxa"/>
         <w:left w:w="144" w:type="dxa"/>
+        <w:bottom w:w="0" w:type="dxa"/>
         <w:right w:w="144" w:type="dxa"/>
       </w:tblCellMar>
     </w:tblPr>
@@ -6910,8 +6587,827 @@
 </w:styles>
 </file>
 
+<file path=word/stylesWithEffects.xml><?xml version="1.0" encoding="utf-8"?>
+<w:styles xmlns:wpc="http://schemas.microsoft.com/office/word/2010/wordprocessingCanvas" xmlns:mc="http://schemas.openxmlformats.org/markup-compatibility/2006" xmlns:o="urn:schemas-microsoft-com:office:office" xmlns:r="http://schemas.openxmlformats.org/officeDocument/2006/relationships" xmlns:m="http://schemas.openxmlformats.org/officeDocument/2006/math" xmlns:v="urn:schemas-microsoft-com:vml" xmlns:wp14="http://schemas.microsoft.com/office/word/2010/wordprocessingDrawing" xmlns:wp="http://schemas.openxmlformats.org/drawingml/2006/wordprocessingDrawing" xmlns:w10="urn:schemas-microsoft-com:office:word" xmlns:w="http://schemas.openxmlformats.org/wordprocessingml/2006/main" xmlns:w14="http://schemas.microsoft.com/office/word/2010/wordml" xmlns:wpg="http://schemas.microsoft.com/office/word/2010/wordprocessingGroup" xmlns:wpi="http://schemas.microsoft.com/office/word/2010/wordprocessingInk" xmlns:wne="http://schemas.microsoft.com/office/word/2006/wordml" xmlns:wps="http://schemas.microsoft.com/office/word/2010/wordprocessingShape" mc:Ignorable="w14 wp14">
+  <w:docDefaults>
+    <w:rPrDefault>
+      <w:rPr>
+        <w:rFonts w:asciiTheme="minorHAnsi" w:eastAsiaTheme="minorHAnsi" w:hAnsiTheme="minorHAnsi" w:cstheme="minorBidi"/>
+        <w:color w:val="404040" w:themeColor="text1" w:themeTint="BF"/>
+        <w:sz w:val="18"/>
+        <w:lang w:val="pt-BR" w:eastAsia="pt-BR" w:bidi="ar-SA"/>
+      </w:rPr>
+    </w:rPrDefault>
+    <w:pPrDefault>
+      <w:pPr>
+        <w:spacing w:after="180" w:line="288" w:lineRule="auto"/>
+      </w:pPr>
+    </w:pPrDefault>
+  </w:docDefaults>
+  <w:latentStyles w:defLockedState="0" w:defUIPriority="99" w:defSemiHidden="1" w:defUnhideWhenUsed="1" w:defQFormat="0" w:count="267">
+    <w:lsdException w:name="Normal" w:semiHidden="0" w:uiPriority="0" w:unhideWhenUsed="0" w:qFormat="1"/>
+    <w:lsdException w:name="heading 1" w:semiHidden="0" w:uiPriority="9" w:unhideWhenUsed="0" w:qFormat="1"/>
+    <w:lsdException w:name="heading 2" w:uiPriority="9" w:qFormat="1"/>
+    <w:lsdException w:name="heading 3" w:uiPriority="9" w:qFormat="1"/>
+    <w:lsdException w:name="heading 4" w:uiPriority="9" w:qFormat="1"/>
+    <w:lsdException w:name="heading 5" w:uiPriority="9" w:qFormat="1"/>
+    <w:lsdException w:name="heading 6" w:uiPriority="9" w:qFormat="1"/>
+    <w:lsdException w:name="heading 7" w:uiPriority="9" w:qFormat="1"/>
+    <w:lsdException w:name="heading 8" w:uiPriority="9" w:qFormat="1"/>
+    <w:lsdException w:name="heading 9" w:uiPriority="9" w:qFormat="1"/>
+    <w:lsdException w:name="toc 1" w:uiPriority="39"/>
+    <w:lsdException w:name="toc 2" w:uiPriority="39"/>
+    <w:lsdException w:name="toc 3" w:uiPriority="39"/>
+    <w:lsdException w:name="toc 4" w:uiPriority="39"/>
+    <w:lsdException w:name="toc 5" w:uiPriority="39"/>
+    <w:lsdException w:name="toc 6" w:uiPriority="39"/>
+    <w:lsdException w:name="toc 7" w:uiPriority="39"/>
+    <w:lsdException w:name="toc 8" w:uiPriority="39"/>
+    <w:lsdException w:name="toc 9" w:uiPriority="39"/>
+    <w:lsdException w:name="footnote text" w:uiPriority="12"/>
+    <w:lsdException w:name="caption" w:uiPriority="35" w:qFormat="1"/>
+    <w:lsdException w:name="List Bullet" w:qFormat="1"/>
+    <w:lsdException w:name="Title" w:semiHidden="0" w:uiPriority="10" w:unhideWhenUsed="0" w:qFormat="1"/>
+    <w:lsdException w:name="Signature" w:qFormat="1"/>
+    <w:lsdException w:name="Default Paragraph Font" w:uiPriority="1"/>
+    <w:lsdException w:name="Subtitle" w:semiHidden="0" w:uiPriority="11" w:unhideWhenUsed="0" w:qFormat="1"/>
+    <w:lsdException w:name="Strong" w:uiPriority="22" w:qFormat="1"/>
+    <w:lsdException w:name="Emphasis" w:uiPriority="20" w:qFormat="1"/>
+    <w:lsdException w:name="Table Grid" w:semiHidden="0" w:uiPriority="39" w:unhideWhenUsed="0"/>
+    <w:lsdException w:name="Placeholder Text" w:unhideWhenUsed="0"/>
+    <w:lsdException w:name="No Spacing" w:semiHidden="0" w:uiPriority="36" w:unhideWhenUsed="0" w:qFormat="1"/>
+    <w:lsdException w:name="Light Shading" w:semiHidden="0" w:uiPriority="60" w:unhideWhenUsed="0"/>
+    <w:lsdException w:name="Light List" w:semiHidden="0" w:uiPriority="61" w:unhideWhenUsed="0"/>
+    <w:lsdException w:name="Light Grid" w:semiHidden="0" w:uiPriority="62" w:unhideWhenUsed="0"/>
+    <w:lsdException w:name="Medium Shading 1" w:semiHidden="0" w:uiPriority="63" w:unhideWhenUsed="0"/>
+    <w:lsdException w:name="Medium Shading 2" w:semiHidden="0" w:uiPriority="64" w:unhideWhenUsed="0"/>
+    <w:lsdException w:name="Medium List 1" w:semiHidden="0" w:uiPriority="65" w:unhideWhenUsed="0"/>
+    <w:lsdException w:name="Medium List 2" w:semiHidden="0" w:uiPriority="66" w:unhideWhenUsed="0"/>
+    <w:lsdException w:name="Medium Grid 1" w:semiHidden="0" w:uiPriority="67" w:unhideWhenUsed="0"/>
+    <w:lsdException w:name="Medium Grid 2" w:semiHidden="0" w:uiPriority="68" w:unhideWhenUsed="0"/>
+    <w:lsdException w:name="Medium Grid 3" w:semiHidden="0" w:uiPriority="69" w:unhideWhenUsed="0"/>
+    <w:lsdException w:name="Dark List" w:semiHidden="0" w:uiPriority="70" w:unhideWhenUsed="0"/>
+    <w:lsdException w:name="Colorful Shading" w:semiHidden="0" w:uiPriority="71" w:unhideWhenUsed="0"/>
+    <w:lsdException w:name="Colorful List" w:semiHidden="0" w:uiPriority="72" w:unhideWhenUsed="0"/>
+    <w:lsdException w:name="Colorful Grid" w:semiHidden="0" w:uiPriority="73" w:unhideWhenUsed="0"/>
+    <w:lsdException w:name="Light Shading Accent 1" w:semiHidden="0" w:uiPriority="60" w:unhideWhenUsed="0"/>
+    <w:lsdException w:name="Light List Accent 1" w:semiHidden="0" w:uiPriority="61" w:unhideWhenUsed="0"/>
+    <w:lsdException w:name="Light Grid Accent 1" w:semiHidden="0" w:uiPriority="62" w:unhideWhenUsed="0"/>
+    <w:lsdException w:name="Medium Shading 1 Accent 1" w:semiHidden="0" w:uiPriority="63" w:unhideWhenUsed="0"/>
+    <w:lsdException w:name="Medium Shading 2 Accent 1" w:semiHidden="0" w:uiPriority="64" w:unhideWhenUsed="0"/>
+    <w:lsdException w:name="Medium List 1 Accent 1" w:semiHidden="0" w:uiPriority="65" w:unhideWhenUsed="0"/>
+    <w:lsdException w:name="Revision" w:unhideWhenUsed="0"/>
+    <w:lsdException w:name="List Paragraph" w:uiPriority="34" w:qFormat="1"/>
+    <w:lsdException w:name="Quote" w:uiPriority="29" w:qFormat="1"/>
+    <w:lsdException w:name="Intense Quote" w:uiPriority="30" w:qFormat="1"/>
+    <w:lsdException w:name="Medium List 2 Accent 1" w:semiHidden="0" w:uiPriority="66" w:unhideWhenUsed="0"/>
+    <w:lsdException w:name="Medium Grid 1 Accent 1" w:semiHidden="0" w:uiPriority="67" w:unhideWhenUsed="0"/>
+    <w:lsdException w:name="Medium Grid 2 Accent 1" w:semiHidden="0" w:uiPriority="68" w:unhideWhenUsed="0"/>
+    <w:lsdException w:name="Medium Grid 3 Accent 1" w:semiHidden="0" w:uiPriority="69" w:unhideWhenUsed="0"/>
+    <w:lsdException w:name="Dark List Accent 1" w:semiHidden="0" w:uiPriority="70" w:unhideWhenUsed="0"/>
+    <w:lsdException w:name="Colorful Shading Accent 1" w:semiHidden="0" w:uiPriority="71" w:unhideWhenUsed="0"/>
+    <w:lsdException w:name="Colorful List Accent 1" w:semiHidden="0" w:uiPriority="72" w:unhideWhenUsed="0"/>
+    <w:lsdException w:name="Colorful Grid Accent 1" w:semiHidden="0" w:uiPriority="73" w:unhideWhenUsed="0"/>
+    <w:lsdException w:name="Light Shading Accent 2" w:semiHidden="0" w:uiPriority="60" w:unhideWhenUsed="0"/>
+    <w:lsdException w:name="Light List Accent 2" w:semiHidden="0" w:uiPriority="61" w:unhideWhenUsed="0"/>
+    <w:lsdException w:name="Light Grid Accent 2" w:semiHidden="0" w:uiPriority="62" w:unhideWhenUsed="0"/>
+    <w:lsdException w:name="Medium Shading 1 Accent 2" w:semiHidden="0" w:uiPriority="63" w:unhideWhenUsed="0"/>
+    <w:lsdException w:name="Medium Shading 2 Accent 2" w:semiHidden="0" w:uiPriority="64" w:unhideWhenUsed="0"/>
+    <w:lsdException w:name="Medium List 1 Accent 2" w:semiHidden="0" w:uiPriority="65" w:unhideWhenUsed="0"/>
+    <w:lsdException w:name="Medium List 2 Accent 2" w:semiHidden="0" w:uiPriority="66" w:unhideWhenUsed="0"/>
+    <w:lsdException w:name="Medium Grid 1 Accent 2" w:semiHidden="0" w:uiPriority="67" w:unhideWhenUsed="0"/>
+    <w:lsdException w:name="Medium Grid 2 Accent 2" w:semiHidden="0" w:uiPriority="68" w:unhideWhenUsed="0"/>
+    <w:lsdException w:name="Medium Grid 3 Accent 2" w:semiHidden="0" w:uiPriority="69" w:unhideWhenUsed="0"/>
+    <w:lsdException w:name="Dark List Accent 2" w:semiHidden="0" w:uiPriority="70" w:unhideWhenUsed="0"/>
+    <w:lsdException w:name="Colorful Shading Accent 2" w:semiHidden="0" w:uiPriority="71" w:unhideWhenUsed="0"/>
+    <w:lsdException w:name="Colorful List Accent 2" w:semiHidden="0" w:uiPriority="72" w:unhideWhenUsed="0"/>
+    <w:lsdException w:name="Colorful Grid Accent 2" w:semiHidden="0" w:uiPriority="73" w:unhideWhenUsed="0"/>
+    <w:lsdException w:name="Light Shading Accent 3" w:semiHidden="0" w:uiPriority="60" w:unhideWhenUsed="0"/>
+    <w:lsdException w:name="Light List Accent 3" w:semiHidden="0" w:uiPriority="61" w:unhideWhenUsed="0"/>
+    <w:lsdException w:name="Light Grid Accent 3" w:semiHidden="0" w:uiPriority="62" w:unhideWhenUsed="0"/>
+    <w:lsdException w:name="Medium Shading 1 Accent 3" w:semiHidden="0" w:uiPriority="63" w:unhideWhenUsed="0"/>
+    <w:lsdException w:name="Medium Shading 2 Accent 3" w:semiHidden="0" w:uiPriority="64" w:unhideWhenUsed="0"/>
+    <w:lsdException w:name="Medium List 1 Accent 3" w:semiHidden="0" w:uiPriority="65" w:unhideWhenUsed="0"/>
+    <w:lsdException w:name="Medium List 2 Accent 3" w:semiHidden="0" w:uiPriority="66" w:unhideWhenUsed="0"/>
+    <w:lsdException w:name="Medium Grid 1 Accent 3" w:semiHidden="0" w:uiPriority="67" w:unhideWhenUsed="0"/>
+    <w:lsdException w:name="Medium Grid 2 Accent 3" w:semiHidden="0" w:uiPriority="68" w:unhideWhenUsed="0"/>
+    <w:lsdException w:name="Medium Grid 3 Accent 3" w:semiHidden="0" w:uiPriority="69" w:unhideWhenUsed="0"/>
+    <w:lsdException w:name="Dark List Accent 3" w:semiHidden="0" w:uiPriority="70" w:unhideWhenUsed="0"/>
+    <w:lsdException w:name="Colorful Shading Accent 3" w:semiHidden="0" w:uiPriority="71" w:unhideWhenUsed="0"/>
+    <w:lsdException w:name="Colorful List Accent 3" w:semiHidden="0" w:uiPriority="72" w:unhideWhenUsed="0"/>
+    <w:lsdException w:name="Colorful Grid Accent 3" w:semiHidden="0" w:uiPriority="73" w:unhideWhenUsed="0"/>
+    <w:lsdException w:name="Light Shading Accent 4" w:semiHidden="0" w:uiPriority="60" w:unhideWhenUsed="0"/>
+    <w:lsdException w:name="Light List Accent 4" w:semiHidden="0" w:uiPriority="61" w:unhideWhenUsed="0"/>
+    <w:lsdException w:name="Light Grid Accent 4" w:semiHidden="0" w:uiPriority="62" w:unhideWhenUsed="0"/>
+    <w:lsdException w:name="Medium Shading 1 Accent 4" w:semiHidden="0" w:uiPriority="63" w:unhideWhenUsed="0"/>
+    <w:lsdException w:name="Medium Shading 2 Accent 4" w:semiHidden="0" w:uiPriority="64" w:unhideWhenUsed="0"/>
+    <w:lsdException w:name="Medium List 1 Accent 4" w:semiHidden="0" w:uiPriority="65" w:unhideWhenUsed="0"/>
+    <w:lsdException w:name="Medium List 2 Accent 4" w:semiHidden="0" w:uiPriority="66" w:unhideWhenUsed="0"/>
+    <w:lsdException w:name="Medium Grid 1 Accent 4" w:semiHidden="0" w:uiPriority="67" w:unhideWhenUsed="0"/>
+    <w:lsdException w:name="Medium Grid 2 Accent 4" w:semiHidden="0" w:uiPriority="68" w:unhideWhenUsed="0"/>
+    <w:lsdException w:name="Medium Grid 3 Accent 4" w:semiHidden="0" w:uiPriority="69" w:unhideWhenUsed="0"/>
+    <w:lsdException w:name="Dark List Accent 4" w:semiHidden="0" w:uiPriority="70" w:unhideWhenUsed="0"/>
+    <w:lsdException w:name="Colorful Shading Accent 4" w:semiHidden="0" w:uiPriority="71" w:unhideWhenUsed="0"/>
+    <w:lsdException w:name="Colorful List Accent 4" w:semiHidden="0" w:uiPriority="72" w:unhideWhenUsed="0"/>
+    <w:lsdException w:name="Colorful Grid Accent 4" w:semiHidden="0" w:uiPriority="73" w:unhideWhenUsed="0"/>
+    <w:lsdException w:name="Light Shading Accent 5" w:semiHidden="0" w:uiPriority="60" w:unhideWhenUsed="0"/>
+    <w:lsdException w:name="Light List Accent 5" w:semiHidden="0" w:uiPriority="61" w:unhideWhenUsed="0"/>
+    <w:lsdException w:name="Light Grid Accent 5" w:semiHidden="0" w:uiPriority="62" w:unhideWhenUsed="0"/>
+    <w:lsdException w:name="Medium Shading 1 Accent 5" w:semiHidden="0" w:uiPriority="63" w:unhideWhenUsed="0"/>
+    <w:lsdException w:name="Medium Shading 2 Accent 5" w:semiHidden="0" w:uiPriority="64" w:unhideWhenUsed="0"/>
+    <w:lsdException w:name="Medium List 1 Accent 5" w:semiHidden="0" w:uiPriority="65" w:unhideWhenUsed="0"/>
+    <w:lsdException w:name="Medium List 2 Accent 5" w:semiHidden="0" w:uiPriority="66" w:unhideWhenUsed="0"/>
+    <w:lsdException w:name="Medium Grid 1 Accent 5" w:semiHidden="0" w:uiPriority="67" w:unhideWhenUsed="0"/>
+    <w:lsdException w:name="Medium Grid 2 Accent 5" w:semiHidden="0" w:uiPriority="68" w:unhideWhenUsed="0"/>
+    <w:lsdException w:name="Medium Grid 3 Accent 5" w:semiHidden="0" w:uiPriority="69" w:unhideWhenUsed="0"/>
+    <w:lsdException w:name="Dark List Accent 5" w:semiHidden="0" w:uiPriority="70" w:unhideWhenUsed="0"/>
+    <w:lsdException w:name="Colorful Shading Accent 5" w:semiHidden="0" w:uiPriority="71" w:unhideWhenUsed="0"/>
+    <w:lsdException w:name="Colorful List Accent 5" w:semiHidden="0" w:uiPriority="72" w:unhideWhenUsed="0"/>
+    <w:lsdException w:name="Colorful Grid Accent 5" w:semiHidden="0" w:uiPriority="73" w:unhideWhenUsed="0"/>
+    <w:lsdException w:name="Light Shading Accent 6" w:semiHidden="0" w:uiPriority="60" w:unhideWhenUsed="0"/>
+    <w:lsdException w:name="Light List Accent 6" w:semiHidden="0" w:uiPriority="61" w:unhideWhenUsed="0"/>
+    <w:lsdException w:name="Light Grid Accent 6" w:semiHidden="0" w:uiPriority="62" w:unhideWhenUsed="0"/>
+    <w:lsdException w:name="Medium Shading 1 Accent 6" w:semiHidden="0" w:uiPriority="63" w:unhideWhenUsed="0"/>
+    <w:lsdException w:name="Medium Shading 2 Accent 6" w:semiHidden="0" w:uiPriority="64" w:unhideWhenUsed="0"/>
+    <w:lsdException w:name="Medium List 1 Accent 6" w:semiHidden="0" w:uiPriority="65" w:unhideWhenUsed="0"/>
+    <w:lsdException w:name="Medium List 2 Accent 6" w:semiHidden="0" w:uiPriority="66" w:unhideWhenUsed="0"/>
+    <w:lsdException w:name="Medium Grid 1 Accent 6" w:semiHidden="0" w:uiPriority="67" w:unhideWhenUsed="0"/>
+    <w:lsdException w:name="Medium Grid 2 Accent 6" w:semiHidden="0" w:uiPriority="68" w:unhideWhenUsed="0"/>
+    <w:lsdException w:name="Medium Grid 3 Accent 6" w:semiHidden="0" w:uiPriority="69" w:unhideWhenUsed="0"/>
+    <w:lsdException w:name="Dark List Accent 6" w:semiHidden="0" w:uiPriority="70" w:unhideWhenUsed="0"/>
+    <w:lsdException w:name="Colorful Shading Accent 6" w:semiHidden="0" w:uiPriority="71" w:unhideWhenUsed="0"/>
+    <w:lsdException w:name="Colorful List Accent 6" w:semiHidden="0" w:uiPriority="72" w:unhideWhenUsed="0"/>
+    <w:lsdException w:name="Colorful Grid Accent 6" w:semiHidden="0" w:uiPriority="73" w:unhideWhenUsed="0"/>
+    <w:lsdException w:name="Subtle Emphasis" w:uiPriority="19" w:qFormat="1"/>
+    <w:lsdException w:name="Intense Emphasis" w:uiPriority="21" w:qFormat="1"/>
+    <w:lsdException w:name="Subtle Reference" w:uiPriority="31" w:qFormat="1"/>
+    <w:lsdException w:name="Intense Reference" w:uiPriority="32" w:qFormat="1"/>
+    <w:lsdException w:name="Book Title" w:uiPriority="33" w:qFormat="1"/>
+    <w:lsdException w:name="Bibliography" w:uiPriority="37"/>
+    <w:lsdException w:name="TOC Heading" w:uiPriority="39" w:qFormat="1"/>
+  </w:latentStyles>
+  <w:style w:type="paragraph" w:default="1" w:styleId="Normal">
+    <w:name w:val="Normal"/>
+    <w:qFormat/>
+  </w:style>
+  <w:style w:type="paragraph" w:styleId="Ttulo1">
+    <w:name w:val="heading 1"/>
+    <w:basedOn w:val="Normal"/>
+    <w:next w:val="Normal"/>
+    <w:link w:val="Ttulo1Char"/>
+    <w:uiPriority w:val="9"/>
+    <w:qFormat/>
+    <w:pPr>
+      <w:keepNext/>
+      <w:keepLines/>
+      <w:spacing w:before="600" w:after="240" w:line="240" w:lineRule="auto"/>
+      <w:outlineLvl w:val="0"/>
+    </w:pPr>
+    <w:rPr>
+      <w:b/>
+      <w:bCs/>
+      <w:caps/>
+      <w:color w:val="1F4E79" w:themeColor="accent1" w:themeShade="80"/>
+      <w:sz w:val="28"/>
+    </w:rPr>
+  </w:style>
+  <w:style w:type="paragraph" w:styleId="Ttulo2">
+    <w:name w:val="heading 2"/>
+    <w:basedOn w:val="Normal"/>
+    <w:next w:val="Normal"/>
+    <w:link w:val="Ttulo2Char"/>
+    <w:uiPriority w:val="9"/>
+    <w:unhideWhenUsed/>
+    <w:qFormat/>
+    <w:pPr>
+      <w:keepNext/>
+      <w:keepLines/>
+      <w:numPr>
+        <w:numId w:val="4"/>
+      </w:numPr>
+      <w:spacing w:before="360" w:after="120" w:line="240" w:lineRule="auto"/>
+      <w:outlineLvl w:val="1"/>
+    </w:pPr>
+    <w:rPr>
+      <w:b/>
+      <w:bCs/>
+      <w:color w:val="5B9BD5" w:themeColor="accent1"/>
+      <w:sz w:val="24"/>
+    </w:rPr>
+  </w:style>
+  <w:style w:type="paragraph" w:styleId="Ttulo3">
+    <w:name w:val="heading 3"/>
+    <w:basedOn w:val="Normal"/>
+    <w:next w:val="Normal"/>
+    <w:link w:val="Ttulo3Char"/>
+    <w:uiPriority w:val="9"/>
+    <w:unhideWhenUsed/>
+    <w:qFormat/>
+    <w:rsid w:val="006A7E89"/>
+    <w:pPr>
+      <w:keepNext/>
+      <w:keepLines/>
+      <w:spacing w:before="40" w:after="0"/>
+      <w:outlineLvl w:val="2"/>
+    </w:pPr>
+    <w:rPr>
+      <w:rFonts w:asciiTheme="majorHAnsi" w:eastAsiaTheme="majorEastAsia" w:hAnsiTheme="majorHAnsi" w:cstheme="majorBidi"/>
+      <w:color w:val="1F4D78" w:themeColor="accent1" w:themeShade="7F"/>
+      <w:sz w:val="24"/>
+      <w:szCs w:val="24"/>
+    </w:rPr>
+  </w:style>
+  <w:style w:type="character" w:default="1" w:styleId="Fontepargpadro">
+    <w:name w:val="Default Paragraph Font"/>
+    <w:uiPriority w:val="1"/>
+    <w:semiHidden/>
+    <w:unhideWhenUsed/>
+  </w:style>
+  <w:style w:type="table" w:default="1" w:styleId="Tabelanormal">
+    <w:name w:val="Normal Table"/>
+    <w:uiPriority w:val="99"/>
+    <w:semiHidden/>
+    <w:unhideWhenUsed/>
+    <w:tblPr>
+      <w:tblInd w:w="0" w:type="dxa"/>
+      <w:tblCellMar>
+        <w:top w:w="0" w:type="dxa"/>
+        <w:left w:w="108" w:type="dxa"/>
+        <w:bottom w:w="0" w:type="dxa"/>
+        <w:right w:w="108" w:type="dxa"/>
+      </w:tblCellMar>
+    </w:tblPr>
+  </w:style>
+  <w:style w:type="numbering" w:default="1" w:styleId="Semlista">
+    <w:name w:val="No List"/>
+    <w:uiPriority w:val="99"/>
+    <w:semiHidden/>
+    <w:unhideWhenUsed/>
+  </w:style>
+  <w:style w:type="paragraph" w:styleId="Ttulo">
+    <w:name w:val="Title"/>
+    <w:basedOn w:val="Normal"/>
+    <w:next w:val="Normal"/>
+    <w:link w:val="TtuloChar"/>
+    <w:uiPriority w:val="10"/>
+    <w:qFormat/>
+    <w:pPr>
+      <w:pBdr>
+        <w:left w:val="double" w:sz="18" w:space="4" w:color="1F4E79" w:themeColor="accent1" w:themeShade="80"/>
+      </w:pBdr>
+      <w:spacing w:after="0" w:line="420" w:lineRule="exact"/>
+    </w:pPr>
+    <w:rPr>
+      <w:rFonts w:asciiTheme="majorHAnsi" w:eastAsiaTheme="majorEastAsia" w:hAnsiTheme="majorHAnsi" w:cstheme="majorBidi"/>
+      <w:caps/>
+      <w:color w:val="1F4E79" w:themeColor="accent1" w:themeShade="80"/>
+      <w:kern w:val="28"/>
+      <w:sz w:val="38"/>
+    </w:rPr>
+  </w:style>
+  <w:style w:type="character" w:customStyle="1" w:styleId="TtuloChar">
+    <w:name w:val="Título Char"/>
+    <w:basedOn w:val="Fontepargpadro"/>
+    <w:link w:val="Ttulo"/>
+    <w:uiPriority w:val="10"/>
+    <w:rPr>
+      <w:rFonts w:asciiTheme="majorHAnsi" w:eastAsiaTheme="majorEastAsia" w:hAnsiTheme="majorHAnsi" w:cstheme="majorBidi"/>
+      <w:caps/>
+      <w:color w:val="1F4E79" w:themeColor="accent1" w:themeShade="80"/>
+      <w:kern w:val="28"/>
+      <w:sz w:val="38"/>
+    </w:rPr>
+  </w:style>
+  <w:style w:type="table" w:styleId="Tabelacomgrade">
+    <w:name w:val="Table Grid"/>
+    <w:basedOn w:val="Tabelanormal"/>
+    <w:uiPriority w:val="39"/>
+    <w:pPr>
+      <w:spacing w:after="0" w:line="240" w:lineRule="auto"/>
+    </w:pPr>
+    <w:tblPr>
+      <w:tblInd w:w="0" w:type="dxa"/>
+      <w:tblBorders>
+        <w:top w:val="single" w:sz="4" w:space="0" w:color="auto"/>
+        <w:left w:val="single" w:sz="4" w:space="0" w:color="auto"/>
+        <w:bottom w:val="single" w:sz="4" w:space="0" w:color="auto"/>
+        <w:right w:val="single" w:sz="4" w:space="0" w:color="auto"/>
+        <w:insideH w:val="single" w:sz="4" w:space="0" w:color="auto"/>
+        <w:insideV w:val="single" w:sz="4" w:space="0" w:color="auto"/>
+      </w:tblBorders>
+      <w:tblCellMar>
+        <w:top w:w="0" w:type="dxa"/>
+        <w:left w:w="108" w:type="dxa"/>
+        <w:bottom w:w="0" w:type="dxa"/>
+        <w:right w:w="108" w:type="dxa"/>
+      </w:tblCellMar>
+    </w:tblPr>
+  </w:style>
+  <w:style w:type="paragraph" w:styleId="Subttulo">
+    <w:name w:val="Subtitle"/>
+    <w:basedOn w:val="Normal"/>
+    <w:next w:val="Normal"/>
+    <w:link w:val="SubttuloChar"/>
+    <w:uiPriority w:val="11"/>
+    <w:qFormat/>
+    <w:pPr>
+      <w:numPr>
+        <w:ilvl w:val="1"/>
+      </w:numPr>
+      <w:pBdr>
+        <w:left w:val="double" w:sz="18" w:space="4" w:color="1F4E79" w:themeColor="accent1" w:themeShade="80"/>
+      </w:pBdr>
+      <w:spacing w:before="80" w:after="0" w:line="280" w:lineRule="exact"/>
+    </w:pPr>
+    <w:rPr>
+      <w:b/>
+      <w:bCs/>
+      <w:color w:val="5B9BD5" w:themeColor="accent1"/>
+      <w:sz w:val="24"/>
+    </w:rPr>
+  </w:style>
+  <w:style w:type="character" w:customStyle="1" w:styleId="SubttuloChar">
+    <w:name w:val="Subtítulo Char"/>
+    <w:basedOn w:val="Fontepargpadro"/>
+    <w:link w:val="Subttulo"/>
+    <w:uiPriority w:val="11"/>
+    <w:rPr>
+      <w:b/>
+      <w:bCs/>
+      <w:color w:val="5B9BD5" w:themeColor="accent1"/>
+      <w:sz w:val="24"/>
+    </w:rPr>
+  </w:style>
+  <w:style w:type="character" w:customStyle="1" w:styleId="Ttulo1Char">
+    <w:name w:val="Título 1 Char"/>
+    <w:basedOn w:val="Fontepargpadro"/>
+    <w:link w:val="Ttulo1"/>
+    <w:uiPriority w:val="9"/>
+    <w:rPr>
+      <w:b/>
+      <w:bCs/>
+      <w:caps/>
+      <w:color w:val="1F4E79" w:themeColor="accent1" w:themeShade="80"/>
+      <w:sz w:val="28"/>
+    </w:rPr>
+  </w:style>
+  <w:style w:type="table" w:customStyle="1" w:styleId="TipTable">
+    <w:name w:val="Tip Table"/>
+    <w:basedOn w:val="Tabelanormal"/>
+    <w:uiPriority w:val="99"/>
+    <w:pPr>
+      <w:spacing w:after="0" w:line="240" w:lineRule="auto"/>
+    </w:pPr>
+    <w:tblPr>
+      <w:tblInd w:w="0" w:type="dxa"/>
+      <w:tblCellMar>
+        <w:top w:w="144" w:type="dxa"/>
+        <w:left w:w="0" w:type="dxa"/>
+        <w:bottom w:w="0" w:type="dxa"/>
+        <w:right w:w="0" w:type="dxa"/>
+      </w:tblCellMar>
+    </w:tblPr>
+    <w:tcPr>
+      <w:shd w:val="clear" w:color="auto" w:fill="DEEAF6" w:themeFill="accent1" w:themeFillTint="33"/>
+    </w:tcPr>
+    <w:tblStylePr w:type="firstCol">
+      <w:pPr>
+        <w:wordWrap/>
+        <w:jc w:val="center"/>
+      </w:pPr>
+    </w:tblStylePr>
+  </w:style>
+  <w:style w:type="paragraph" w:customStyle="1" w:styleId="Textodedica">
+    <w:name w:val="Texto de dica"/>
+    <w:basedOn w:val="Normal"/>
+    <w:uiPriority w:val="99"/>
+    <w:pPr>
+      <w:spacing w:after="160" w:line="264" w:lineRule="auto"/>
+      <w:ind w:right="576"/>
+    </w:pPr>
+    <w:rPr>
+      <w:i/>
+      <w:iCs/>
+      <w:color w:val="7F7F7F" w:themeColor="text1" w:themeTint="80"/>
+      <w:sz w:val="16"/>
+    </w:rPr>
+  </w:style>
+  <w:style w:type="character" w:styleId="TextodoEspaoReservado">
+    <w:name w:val="Placeholder Text"/>
+    <w:basedOn w:val="Fontepargpadro"/>
+    <w:uiPriority w:val="99"/>
+    <w:semiHidden/>
+    <w:rPr>
+      <w:color w:val="808080"/>
+    </w:rPr>
+  </w:style>
+  <w:style w:type="paragraph" w:styleId="SemEspaamento">
+    <w:name w:val="No Spacing"/>
+    <w:uiPriority w:val="36"/>
+    <w:qFormat/>
+    <w:pPr>
+      <w:spacing w:after="0" w:line="240" w:lineRule="auto"/>
+    </w:pPr>
+  </w:style>
+  <w:style w:type="character" w:customStyle="1" w:styleId="Ttulo2Char">
+    <w:name w:val="Título 2 Char"/>
+    <w:basedOn w:val="Fontepargpadro"/>
+    <w:link w:val="Ttulo2"/>
+    <w:uiPriority w:val="9"/>
+    <w:rPr>
+      <w:b/>
+      <w:bCs/>
+      <w:color w:val="5B9BD5" w:themeColor="accent1"/>
+      <w:sz w:val="24"/>
+    </w:rPr>
+  </w:style>
+  <w:style w:type="paragraph" w:styleId="Commarcadores">
+    <w:name w:val="List Bullet"/>
+    <w:basedOn w:val="Normal"/>
+    <w:uiPriority w:val="1"/>
+    <w:unhideWhenUsed/>
+    <w:qFormat/>
+    <w:pPr>
+      <w:numPr>
+        <w:numId w:val="2"/>
+      </w:numPr>
+      <w:spacing w:after="60"/>
+    </w:pPr>
+  </w:style>
+  <w:style w:type="paragraph" w:styleId="Cabealho">
+    <w:name w:val="header"/>
+    <w:basedOn w:val="Normal"/>
+    <w:link w:val="CabealhoChar"/>
+    <w:uiPriority w:val="99"/>
+    <w:unhideWhenUsed/>
+    <w:pPr>
+      <w:tabs>
+        <w:tab w:val="center" w:pos="4680"/>
+        <w:tab w:val="right" w:pos="9360"/>
+      </w:tabs>
+      <w:spacing w:after="0" w:line="240" w:lineRule="auto"/>
+    </w:pPr>
+  </w:style>
+  <w:style w:type="character" w:customStyle="1" w:styleId="CabealhoChar">
+    <w:name w:val="Cabeçalho Char"/>
+    <w:basedOn w:val="Fontepargpadro"/>
+    <w:link w:val="Cabealho"/>
+    <w:uiPriority w:val="99"/>
+  </w:style>
+  <w:style w:type="paragraph" w:styleId="Rodap">
+    <w:name w:val="footer"/>
+    <w:basedOn w:val="Normal"/>
+    <w:link w:val="RodapChar"/>
+    <w:uiPriority w:val="99"/>
+    <w:unhideWhenUsed/>
+    <w:pPr>
+      <w:spacing w:before="200" w:after="0" w:line="240" w:lineRule="auto"/>
+      <w:contextualSpacing/>
+      <w:jc w:val="right"/>
+    </w:pPr>
+    <w:rPr>
+      <w:rFonts w:asciiTheme="majorHAnsi" w:eastAsiaTheme="majorEastAsia" w:hAnsiTheme="majorHAnsi" w:cstheme="majorBidi"/>
+      <w:noProof/>
+      <w:color w:val="1F4E79" w:themeColor="accent1" w:themeShade="80"/>
+      <w:sz w:val="20"/>
+    </w:rPr>
+  </w:style>
+  <w:style w:type="character" w:customStyle="1" w:styleId="RodapChar">
+    <w:name w:val="Rodapé Char"/>
+    <w:basedOn w:val="Fontepargpadro"/>
+    <w:link w:val="Rodap"/>
+    <w:uiPriority w:val="99"/>
+    <w:rPr>
+      <w:rFonts w:asciiTheme="majorHAnsi" w:eastAsiaTheme="majorEastAsia" w:hAnsiTheme="majorHAnsi" w:cstheme="majorBidi"/>
+      <w:noProof/>
+      <w:color w:val="1F4E79" w:themeColor="accent1" w:themeShade="80"/>
+      <w:sz w:val="20"/>
+    </w:rPr>
+  </w:style>
+  <w:style w:type="table" w:customStyle="1" w:styleId="TabeladeGrade4-nfase11">
+    <w:name w:val="Tabela de Grade 4 - Ênfase 11"/>
+    <w:basedOn w:val="Tabelanormal"/>
+    <w:uiPriority w:val="49"/>
+    <w:pPr>
+      <w:spacing w:after="0" w:line="240" w:lineRule="auto"/>
+    </w:pPr>
+    <w:tblPr>
+      <w:tblStyleRowBandSize w:val="1"/>
+      <w:tblStyleColBandSize w:val="1"/>
+      <w:tblInd w:w="0" w:type="dxa"/>
+      <w:tblBorders>
+        <w:top w:val="single" w:sz="4" w:space="0" w:color="9CC2E5" w:themeColor="accent1" w:themeTint="99"/>
+        <w:left w:val="single" w:sz="4" w:space="0" w:color="9CC2E5" w:themeColor="accent1" w:themeTint="99"/>
+        <w:bottom w:val="single" w:sz="4" w:space="0" w:color="9CC2E5" w:themeColor="accent1" w:themeTint="99"/>
+        <w:right w:val="single" w:sz="4" w:space="0" w:color="9CC2E5" w:themeColor="accent1" w:themeTint="99"/>
+        <w:insideH w:val="single" w:sz="4" w:space="0" w:color="9CC2E5" w:themeColor="accent1" w:themeTint="99"/>
+        <w:insideV w:val="single" w:sz="4" w:space="0" w:color="9CC2E5" w:themeColor="accent1" w:themeTint="99"/>
+      </w:tblBorders>
+      <w:tblCellMar>
+        <w:top w:w="29" w:type="dxa"/>
+        <w:left w:w="108" w:type="dxa"/>
+        <w:bottom w:w="29" w:type="dxa"/>
+        <w:right w:w="108" w:type="dxa"/>
+      </w:tblCellMar>
+    </w:tblPr>
+    <w:tblStylePr w:type="firstRow">
+      <w:rPr>
+        <w:b/>
+        <w:bCs/>
+        <w:color w:val="FFFFFF" w:themeColor="background1"/>
+      </w:rPr>
+      <w:tblPr/>
+      <w:tcPr>
+        <w:tcBorders>
+          <w:top w:val="single" w:sz="4" w:space="0" w:color="5B9BD5" w:themeColor="accent1"/>
+          <w:left w:val="single" w:sz="4" w:space="0" w:color="5B9BD5" w:themeColor="accent1"/>
+          <w:bottom w:val="single" w:sz="4" w:space="0" w:color="5B9BD5" w:themeColor="accent1"/>
+          <w:right w:val="single" w:sz="4" w:space="0" w:color="5B9BD5" w:themeColor="accent1"/>
+          <w:insideH w:val="nil"/>
+          <w:insideV w:val="nil"/>
+        </w:tcBorders>
+        <w:shd w:val="clear" w:color="auto" w:fill="5B9BD5" w:themeFill="accent1"/>
+      </w:tcPr>
+    </w:tblStylePr>
+    <w:tblStylePr w:type="lastRow">
+      <w:rPr>
+        <w:b/>
+        <w:bCs/>
+      </w:rPr>
+      <w:tblPr/>
+      <w:tcPr>
+        <w:tcBorders>
+          <w:top w:val="double" w:sz="4" w:space="0" w:color="5B9BD5" w:themeColor="accent1"/>
+        </w:tcBorders>
+      </w:tcPr>
+    </w:tblStylePr>
+    <w:tblStylePr w:type="firstCol">
+      <w:rPr>
+        <w:b/>
+        <w:bCs/>
+      </w:rPr>
+    </w:tblStylePr>
+    <w:tblStylePr w:type="lastCol">
+      <w:rPr>
+        <w:b/>
+        <w:bCs/>
+      </w:rPr>
+    </w:tblStylePr>
+    <w:tblStylePr w:type="band1Vert">
+      <w:tblPr/>
+      <w:tcPr>
+        <w:shd w:val="clear" w:color="auto" w:fill="DEEAF6" w:themeFill="accent1" w:themeFillTint="33"/>
+      </w:tcPr>
+    </w:tblStylePr>
+    <w:tblStylePr w:type="band1Horz">
+      <w:tblPr/>
+      <w:tcPr>
+        <w:shd w:val="clear" w:color="auto" w:fill="DEEAF6" w:themeFill="accent1" w:themeFillTint="33"/>
+      </w:tcPr>
+    </w:tblStylePr>
+  </w:style>
+  <w:style w:type="table" w:customStyle="1" w:styleId="TabeladeGradeClara1">
+    <w:name w:val="Tabela de Grade Clara1"/>
+    <w:basedOn w:val="Tabelanormal"/>
+    <w:uiPriority w:val="40"/>
+    <w:pPr>
+      <w:spacing w:after="0" w:line="240" w:lineRule="auto"/>
+    </w:pPr>
+    <w:tblPr>
+      <w:tblInd w:w="0" w:type="dxa"/>
+      <w:tblBorders>
+        <w:top w:val="single" w:sz="4" w:space="0" w:color="BFBFBF" w:themeColor="background1" w:themeShade="BF"/>
+        <w:left w:val="single" w:sz="4" w:space="0" w:color="BFBFBF" w:themeColor="background1" w:themeShade="BF"/>
+        <w:bottom w:val="single" w:sz="4" w:space="0" w:color="BFBFBF" w:themeColor="background1" w:themeShade="BF"/>
+        <w:right w:val="single" w:sz="4" w:space="0" w:color="BFBFBF" w:themeColor="background1" w:themeShade="BF"/>
+        <w:insideH w:val="single" w:sz="4" w:space="0" w:color="BFBFBF" w:themeColor="background1" w:themeShade="BF"/>
+        <w:insideV w:val="single" w:sz="4" w:space="0" w:color="BFBFBF" w:themeColor="background1" w:themeShade="BF"/>
+      </w:tblBorders>
+      <w:tblCellMar>
+        <w:top w:w="0" w:type="dxa"/>
+        <w:left w:w="108" w:type="dxa"/>
+        <w:bottom w:w="0" w:type="dxa"/>
+        <w:right w:w="108" w:type="dxa"/>
+      </w:tblCellMar>
+    </w:tblPr>
+  </w:style>
+  <w:style w:type="table" w:customStyle="1" w:styleId="ProjectScopeTable">
+    <w:name w:val="Project Scope Table"/>
+    <w:basedOn w:val="Tabelanormal"/>
+    <w:uiPriority w:val="99"/>
+    <w:pPr>
+      <w:spacing w:before="120" w:after="120" w:line="240" w:lineRule="auto"/>
+    </w:pPr>
+    <w:tblPr>
+      <w:tblInd w:w="0" w:type="dxa"/>
+      <w:tblBorders>
+        <w:top w:val="single" w:sz="4" w:space="0" w:color="5B9BD5" w:themeColor="accent1"/>
+        <w:left w:val="single" w:sz="4" w:space="0" w:color="5B9BD5" w:themeColor="accent1"/>
+        <w:bottom w:val="single" w:sz="4" w:space="0" w:color="5B9BD5" w:themeColor="accent1"/>
+        <w:right w:val="single" w:sz="4" w:space="0" w:color="5B9BD5" w:themeColor="accent1"/>
+        <w:insideH w:val="single" w:sz="4" w:space="0" w:color="5B9BD5" w:themeColor="accent1"/>
+        <w:insideV w:val="single" w:sz="4" w:space="0" w:color="5B9BD5" w:themeColor="accent1"/>
+      </w:tblBorders>
+      <w:tblCellMar>
+        <w:top w:w="0" w:type="dxa"/>
+        <w:left w:w="144" w:type="dxa"/>
+        <w:bottom w:w="0" w:type="dxa"/>
+        <w:right w:w="144" w:type="dxa"/>
+      </w:tblCellMar>
+    </w:tblPr>
+    <w:tblStylePr w:type="firstRow">
+      <w:pPr>
+        <w:keepNext/>
+        <w:wordWrap/>
+      </w:pPr>
+      <w:rPr>
+        <w:b/>
+      </w:rPr>
+      <w:tblPr/>
+      <w:tcPr>
+        <w:shd w:val="clear" w:color="auto" w:fill="DEEAF6" w:themeFill="accent1" w:themeFillTint="33"/>
+        <w:vAlign w:val="bottom"/>
+      </w:tcPr>
+    </w:tblStylePr>
+    <w:tblStylePr w:type="lastRow">
+      <w:rPr>
+        <w:b/>
+        <w:color w:val="FFFFFF" w:themeColor="background1"/>
+      </w:rPr>
+      <w:tblPr/>
+      <w:tcPr>
+        <w:shd w:val="clear" w:color="auto" w:fill="5B9BD5" w:themeFill="accent1"/>
+      </w:tcPr>
+    </w:tblStylePr>
+  </w:style>
+  <w:style w:type="paragraph" w:styleId="Textodenotaderodap">
+    <w:name w:val="footnote text"/>
+    <w:basedOn w:val="Normal"/>
+    <w:link w:val="TextodenotaderodapChar"/>
+    <w:uiPriority w:val="12"/>
+    <w:unhideWhenUsed/>
+    <w:pPr>
+      <w:spacing w:before="140" w:after="0" w:line="240" w:lineRule="auto"/>
+    </w:pPr>
+    <w:rPr>
+      <w:i/>
+      <w:iCs/>
+      <w:sz w:val="14"/>
+    </w:rPr>
+  </w:style>
+  <w:style w:type="character" w:customStyle="1" w:styleId="TextodenotaderodapChar">
+    <w:name w:val="Texto de nota de rodapé Char"/>
+    <w:basedOn w:val="Fontepargpadro"/>
+    <w:link w:val="Textodenotaderodap"/>
+    <w:uiPriority w:val="12"/>
+    <w:rPr>
+      <w:i/>
+      <w:iCs/>
+      <w:sz w:val="14"/>
+    </w:rPr>
+  </w:style>
+  <w:style w:type="character" w:customStyle="1" w:styleId="Ttulo3Char">
+    <w:name w:val="Título 3 Char"/>
+    <w:basedOn w:val="Fontepargpadro"/>
+    <w:link w:val="Ttulo3"/>
+    <w:uiPriority w:val="9"/>
+    <w:rsid w:val="006A7E89"/>
+    <w:rPr>
+      <w:rFonts w:asciiTheme="majorHAnsi" w:eastAsiaTheme="majorEastAsia" w:hAnsiTheme="majorHAnsi" w:cstheme="majorBidi"/>
+      <w:color w:val="1F4D78" w:themeColor="accent1" w:themeShade="7F"/>
+      <w:sz w:val="24"/>
+      <w:szCs w:val="24"/>
+    </w:rPr>
+  </w:style>
+  <w:style w:type="character" w:styleId="Refdenotaderodap">
+    <w:name w:val="footnote reference"/>
+    <w:basedOn w:val="Fontepargpadro"/>
+    <w:uiPriority w:val="99"/>
+    <w:semiHidden/>
+    <w:unhideWhenUsed/>
+    <w:rsid w:val="00D264BA"/>
+    <w:rPr>
+      <w:vertAlign w:val="superscript"/>
+    </w:rPr>
+  </w:style>
+  <w:style w:type="paragraph" w:styleId="PargrafodaLista">
+    <w:name w:val="List Paragraph"/>
+    <w:basedOn w:val="Normal"/>
+    <w:uiPriority w:val="34"/>
+    <w:unhideWhenUsed/>
+    <w:qFormat/>
+    <w:rsid w:val="000F39C8"/>
+    <w:pPr>
+      <w:ind w:left="720"/>
+      <w:contextualSpacing/>
+    </w:pPr>
+  </w:style>
+  <w:style w:type="paragraph" w:styleId="CabealhodoSumrio">
+    <w:name w:val="TOC Heading"/>
+    <w:basedOn w:val="Ttulo1"/>
+    <w:next w:val="Normal"/>
+    <w:uiPriority w:val="39"/>
+    <w:unhideWhenUsed/>
+    <w:qFormat/>
+    <w:rsid w:val="00E2495E"/>
+    <w:pPr>
+      <w:spacing w:before="240" w:after="0" w:line="259" w:lineRule="auto"/>
+      <w:outlineLvl w:val="9"/>
+    </w:pPr>
+    <w:rPr>
+      <w:rFonts w:asciiTheme="majorHAnsi" w:eastAsiaTheme="majorEastAsia" w:hAnsiTheme="majorHAnsi" w:cstheme="majorBidi"/>
+      <w:b w:val="0"/>
+      <w:bCs w:val="0"/>
+      <w:caps w:val="0"/>
+      <w:color w:val="2E74B5" w:themeColor="accent1" w:themeShade="BF"/>
+      <w:sz w:val="32"/>
+      <w:szCs w:val="32"/>
+    </w:rPr>
+  </w:style>
+  <w:style w:type="paragraph" w:styleId="Sumrio1">
+    <w:name w:val="toc 1"/>
+    <w:basedOn w:val="Normal"/>
+    <w:next w:val="Normal"/>
+    <w:autoRedefine/>
+    <w:uiPriority w:val="39"/>
+    <w:unhideWhenUsed/>
+    <w:rsid w:val="00E2495E"/>
+    <w:pPr>
+      <w:spacing w:after="100"/>
+    </w:pPr>
+  </w:style>
+  <w:style w:type="paragraph" w:styleId="Sumrio2">
+    <w:name w:val="toc 2"/>
+    <w:basedOn w:val="Normal"/>
+    <w:next w:val="Normal"/>
+    <w:autoRedefine/>
+    <w:uiPriority w:val="39"/>
+    <w:unhideWhenUsed/>
+    <w:rsid w:val="00E2495E"/>
+    <w:pPr>
+      <w:spacing w:after="100"/>
+      <w:ind w:left="180"/>
+    </w:pPr>
+  </w:style>
+  <w:style w:type="paragraph" w:styleId="Sumrio3">
+    <w:name w:val="toc 3"/>
+    <w:basedOn w:val="Normal"/>
+    <w:next w:val="Normal"/>
+    <w:autoRedefine/>
+    <w:uiPriority w:val="39"/>
+    <w:unhideWhenUsed/>
+    <w:rsid w:val="00E2495E"/>
+    <w:pPr>
+      <w:spacing w:after="100"/>
+      <w:ind w:left="360"/>
+    </w:pPr>
+  </w:style>
+  <w:style w:type="character" w:styleId="Hyperlink">
+    <w:name w:val="Hyperlink"/>
+    <w:basedOn w:val="Fontepargpadro"/>
+    <w:uiPriority w:val="99"/>
+    <w:unhideWhenUsed/>
+    <w:rsid w:val="00E2495E"/>
+    <w:rPr>
+      <w:color w:val="40ACD1" w:themeColor="hyperlink"/>
+      <w:u w:val="single"/>
+    </w:rPr>
+  </w:style>
+  <w:style w:type="paragraph" w:styleId="Textodebalo">
+    <w:name w:val="Balloon Text"/>
+    <w:basedOn w:val="Normal"/>
+    <w:link w:val="TextodebaloChar"/>
+    <w:uiPriority w:val="99"/>
+    <w:semiHidden/>
+    <w:unhideWhenUsed/>
+    <w:rsid w:val="00DF3B01"/>
+    <w:pPr>
+      <w:spacing w:after="0" w:line="240" w:lineRule="auto"/>
+    </w:pPr>
+    <w:rPr>
+      <w:rFonts w:ascii="Tahoma" w:hAnsi="Tahoma" w:cs="Tahoma"/>
+      <w:sz w:val="16"/>
+      <w:szCs w:val="16"/>
+    </w:rPr>
+  </w:style>
+  <w:style w:type="character" w:customStyle="1" w:styleId="TextodebaloChar">
+    <w:name w:val="Texto de balão Char"/>
+    <w:basedOn w:val="Fontepargpadro"/>
+    <w:link w:val="Textodebalo"/>
+    <w:uiPriority w:val="99"/>
+    <w:semiHidden/>
+    <w:rsid w:val="00DF3B01"/>
+    <w:rPr>
+      <w:rFonts w:ascii="Tahoma" w:hAnsi="Tahoma" w:cs="Tahoma"/>
+      <w:sz w:val="16"/>
+      <w:szCs w:val="16"/>
+    </w:rPr>
+  </w:style>
+</w:styles>
+</file>
+
 <file path=word/glossary/document.xml><?xml version="1.0" encoding="utf-8"?>
-<w:glossaryDocument xmlns:wpc="http://schemas.microsoft.com/office/word/2010/wordprocessingCanvas" xmlns:cx="http://schemas.microsoft.com/office/drawing/2014/chartex" xmlns:cx1="http://schemas.microsoft.com/office/drawing/2015/9/8/chartex" xmlns:cx2="http://schemas.microsoft.com/office/drawing/2015/10/21/chartex" xmlns:cx3="http://schemas.microsoft.com/office/drawing/2016/5/9/chartex" xmlns:cx4="http://schemas.microsoft.com/office/drawing/2016/5/10/chartex" xmlns:cx5="http://schemas.microsoft.com/office/drawing/2016/5/11/chartex" xmlns:cx6="http://schemas.microsoft.com/office/drawing/2016/5/12/chartex" xmlns:cx7="http://schemas.microsoft.com/office/drawing/2016/5/13/chartex" xmlns:cx8="http://schemas.microsoft.com/office/drawing/2016/5/14/chartex" xmlns:mc="http://schemas.openxmlformats.org/markup-compatibility/2006" xmlns:aink="http://schemas.microsoft.com/office/drawing/2016/ink" xmlns:am3d="http://schemas.microsoft.com/office/drawing/2017/model3d" xmlns:o="urn:schemas-microsoft-com:office:office" xmlns:oel="http://schemas.microsoft.com/office/2019/extlst" xmlns:r="http://schemas.openxmlformats.org/officeDocument/2006/relationships" xmlns:m="http://schemas.openxmlformats.org/officeDocument/2006/math" xmlns:v="urn:schemas-microsoft-com:vml" xmlns:wp14="http://schemas.microsoft.com/office/word/2010/wordprocessingDrawing" xmlns:wp="http://schemas.openxmlformats.org/drawingml/2006/wordprocessingDrawing" xmlns:w10="urn:schemas-microsoft-com:office:word" xmlns:w="http://schemas.openxmlformats.org/wordprocessingml/2006/main" xmlns:w14="http://schemas.microsoft.com/office/word/2010/wordml" xmlns:w15="http://schemas.microsoft.com/office/word/2012/wordml" xmlns:w16cex="http://schemas.microsoft.com/office/word/2018/wordml/cex" xmlns:w16cid="http://schemas.microsoft.com/office/word/2016/wordml/cid" xmlns:w16="http://schemas.microsoft.com/office/word/2018/wordml" xmlns:w16du="http://schemas.microsoft.com/office/word/2023/wordml/word16du" xmlns:w16sdtdh="http://schemas.microsoft.com/office/word/2020/wordml/sdtdatahash" xmlns:w16se="http://schemas.microsoft.com/office/word/2015/wordml/symex" xmlns:wpg="http://schemas.microsoft.com/office/word/2010/wordprocessingGroup" xmlns:wpi="http://schemas.microsoft.com/office/word/2010/wordprocessingInk" xmlns:wne="http://schemas.microsoft.com/office/word/2006/wordml" xmlns:wps="http://schemas.microsoft.com/office/word/2010/wordprocessingShape" mc:Ignorable="w14 w15 w16se w16cid w16 w16cex w16sdtdh w16du wp14">
+<w:glossaryDocument xmlns:wpc="http://schemas.microsoft.com/office/word/2010/wordprocessingCanvas" xmlns:mc="http://schemas.openxmlformats.org/markup-compatibility/2006" xmlns:o="urn:schemas-microsoft-com:office:office" xmlns:r="http://schemas.openxmlformats.org/officeDocument/2006/relationships" xmlns:m="http://schemas.openxmlformats.org/officeDocument/2006/math" xmlns:v="urn:schemas-microsoft-com:vml" xmlns:wp14="http://schemas.microsoft.com/office/word/2010/wordprocessingDrawing" xmlns:wp="http://schemas.openxmlformats.org/drawingml/2006/wordprocessingDrawing" xmlns:w10="urn:schemas-microsoft-com:office:word" xmlns:w="http://schemas.openxmlformats.org/wordprocessingml/2006/main" xmlns:w14="http://schemas.microsoft.com/office/word/2010/wordml" xmlns:wpg="http://schemas.microsoft.com/office/word/2010/wordprocessingGroup" xmlns:wpi="http://schemas.microsoft.com/office/word/2010/wordprocessingInk" xmlns:wne="http://schemas.microsoft.com/office/word/2006/wordml" xmlns:wps="http://schemas.microsoft.com/office/word/2010/wordprocessingShape" mc:Ignorable="w14 wp14">
   <w:docParts>
     <w:docPart>
       <w:docPartPr>
@@ -6944,7 +7440,7 @@
 </file>
 
 <file path=word/glossary/fontTable.xml><?xml version="1.0" encoding="utf-8"?>
-<w:fonts xmlns:mc="http://schemas.openxmlformats.org/markup-compatibility/2006" xmlns:r="http://schemas.openxmlformats.org/officeDocument/2006/relationships" xmlns:w="http://schemas.openxmlformats.org/wordprocessingml/2006/main" xmlns:w14="http://schemas.microsoft.com/office/word/2010/wordml" xmlns:w15="http://schemas.microsoft.com/office/word/2012/wordml" xmlns:w16cex="http://schemas.microsoft.com/office/word/2018/wordml/cex" xmlns:w16cid="http://schemas.microsoft.com/office/word/2016/wordml/cid" xmlns:w16="http://schemas.microsoft.com/office/word/2018/wordml" xmlns:w16du="http://schemas.microsoft.com/office/word/2023/wordml/word16du" xmlns:w16sdtdh="http://schemas.microsoft.com/office/word/2020/wordml/sdtdatahash" xmlns:w16se="http://schemas.microsoft.com/office/word/2015/wordml/symex" mc:Ignorable="w14 w15 w16se w16cid w16 w16cex w16sdtdh w16du">
+<w:fonts xmlns:mc="http://schemas.openxmlformats.org/markup-compatibility/2006" xmlns:r="http://schemas.openxmlformats.org/officeDocument/2006/relationships" xmlns:w="http://schemas.openxmlformats.org/wordprocessingml/2006/main" xmlns:w14="http://schemas.microsoft.com/office/word/2010/wordml" mc:Ignorable="w14">
   <w:font w:name="Symbol">
     <w:panose1 w:val="05050102010706020507"/>
     <w:charset w:val="02"/>
@@ -6957,14 +7453,14 @@
     <w:charset w:val="00"/>
     <w:family w:val="roman"/>
     <w:pitch w:val="variable"/>
-    <w:sig w:usb0="E0002EFF" w:usb1="C000785B" w:usb2="00000009" w:usb3="00000000" w:csb0="000001FF" w:csb1="00000000"/>
+    <w:sig w:usb0="E0002AFF" w:usb1="C0007843" w:usb2="00000009" w:usb3="00000000" w:csb0="000001FF" w:csb1="00000000"/>
   </w:font>
   <w:font w:name="Courier New">
     <w:panose1 w:val="02070309020205020404"/>
     <w:charset w:val="00"/>
     <w:family w:val="modern"/>
     <w:pitch w:val="fixed"/>
-    <w:sig w:usb0="E0002EFF" w:usb1="C0007843" w:usb2="00000009" w:usb3="00000000" w:csb0="000001FF" w:csb1="00000000"/>
+    <w:sig w:usb0="E0002AFF" w:usb1="C0007843" w:usb2="00000009" w:usb3="00000000" w:csb0="000001FF" w:csb1="00000000"/>
   </w:font>
   <w:font w:name="Wingdings">
     <w:panose1 w:val="05000000000000000000"/>
@@ -6978,7 +7474,7 @@
     <w:charset w:val="00"/>
     <w:family w:val="swiss"/>
     <w:pitch w:val="variable"/>
-    <w:sig w:usb0="E0002EFF" w:usb1="C000785B" w:usb2="00000009" w:usb3="00000000" w:csb0="000001FF" w:csb1="00000000"/>
+    <w:sig w:usb0="E0002AFF" w:usb1="C0007843" w:usb2="00000009" w:usb3="00000000" w:csb0="000001FF" w:csb1="00000000"/>
   </w:font>
   <w:font w:name="Arial Black">
     <w:panose1 w:val="020B0A04020102020204"/>
@@ -6999,20 +7495,20 @@
     <w:charset w:val="00"/>
     <w:family w:val="swiss"/>
     <w:pitch w:val="variable"/>
-    <w:sig w:usb0="E4002EFF" w:usb1="C200247B" w:usb2="00000009" w:usb3="00000000" w:csb0="000001FF" w:csb1="00000000"/>
+    <w:sig w:usb0="E00002FF" w:usb1="4000ACFF" w:usb2="00000001" w:usb3="00000000" w:csb0="0000019F" w:csb1="00000000"/>
   </w:font>
-  <w:font w:name="Calibri Light">
-    <w:panose1 w:val="020F0302020204030204"/>
+  <w:font w:name="Cambria">
+    <w:panose1 w:val="02040503050406030204"/>
     <w:charset w:val="00"/>
-    <w:family w:val="swiss"/>
+    <w:family w:val="roman"/>
     <w:pitch w:val="variable"/>
-    <w:sig w:usb0="E4002EFF" w:usb1="C200247B" w:usb2="00000009" w:usb3="00000000" w:csb0="000001FF" w:csb1="00000000"/>
+    <w:sig w:usb0="E00002FF" w:usb1="400004FF" w:usb2="00000000" w:usb3="00000000" w:csb0="0000019F" w:csb1="00000000"/>
   </w:font>
 </w:fonts>
 </file>
 
 <file path=word/glossary/settings.xml><?xml version="1.0" encoding="utf-8"?>
-<w:settings xmlns:mc="http://schemas.openxmlformats.org/markup-compatibility/2006" xmlns:o="urn:schemas-microsoft-com:office:office" xmlns:r="http://schemas.openxmlformats.org/officeDocument/2006/relationships" xmlns:m="http://schemas.openxmlformats.org/officeDocument/2006/math" xmlns:v="urn:schemas-microsoft-com:vml" xmlns:w10="urn:schemas-microsoft-com:office:word" xmlns:w="http://schemas.openxmlformats.org/wordprocessingml/2006/main" xmlns:w14="http://schemas.microsoft.com/office/word/2010/wordml" xmlns:w15="http://schemas.microsoft.com/office/word/2012/wordml" xmlns:w16cex="http://schemas.microsoft.com/office/word/2018/wordml/cex" xmlns:w16cid="http://schemas.microsoft.com/office/word/2016/wordml/cid" xmlns:w16="http://schemas.microsoft.com/office/word/2018/wordml" xmlns:w16du="http://schemas.microsoft.com/office/word/2023/wordml/word16du" xmlns:w16sdtdh="http://schemas.microsoft.com/office/word/2020/wordml/sdtdatahash" xmlns:w16se="http://schemas.microsoft.com/office/word/2015/wordml/symex" xmlns:sl="http://schemas.openxmlformats.org/schemaLibrary/2006/main" mc:Ignorable="w14 w15 w16se w16cid w16 w16cex w16sdtdh w16du">
+<w:settings xmlns:mc="http://schemas.openxmlformats.org/markup-compatibility/2006" xmlns:o="urn:schemas-microsoft-com:office:office" xmlns:r="http://schemas.openxmlformats.org/officeDocument/2006/relationships" xmlns:m="http://schemas.openxmlformats.org/officeDocument/2006/math" xmlns:v="urn:schemas-microsoft-com:vml" xmlns:w10="urn:schemas-microsoft-com:office:word" xmlns:w="http://schemas.openxmlformats.org/wordprocessingml/2006/main" xmlns:w14="http://schemas.microsoft.com/office/word/2010/wordml" xmlns:sl="http://schemas.openxmlformats.org/schemaLibrary/2006/main" mc:Ignorable="w14">
   <w:view w:val="normal"/>
   <w:revisionView w:inkAnnotations="0"/>
   <w:defaultTabStop w:val="708"/>
@@ -7024,7 +7520,6 @@
     <w:compatSetting w:name="overrideTableStyleFontSizeAndJustification" w:uri="http://schemas.microsoft.com/office/word" w:val="1"/>
     <w:compatSetting w:name="enableOpenTypeFeatures" w:uri="http://schemas.microsoft.com/office/word" w:val="1"/>
     <w:compatSetting w:name="doNotFlipMirrorIndents" w:uri="http://schemas.microsoft.com/office/word" w:val="1"/>
-    <w:compatSetting w:name="useWord2013TrackBottomHyphenation" w:uri="http://schemas.microsoft.com/office/word" w:val="1"/>
   </w:compat>
   <w:rsids>
     <w:rsidRoot w:val="003C1E1D"/>
@@ -7047,6 +7542,7 @@
     <w:rsid w:val="007A3602"/>
     <w:rsid w:val="00836896"/>
     <w:rsid w:val="00851622"/>
+    <w:rsid w:val="008C2399"/>
     <w:rsid w:val="00970072"/>
     <w:rsid w:val="00A244A1"/>
     <w:rsid w:val="00A52B08"/>
@@ -7087,7 +7583,7 @@
 </file>
 
 <file path=word/glossary/styles.xml><?xml version="1.0" encoding="utf-8"?>
-<w:styles xmlns:mc="http://schemas.openxmlformats.org/markup-compatibility/2006" xmlns:r="http://schemas.openxmlformats.org/officeDocument/2006/relationships" xmlns:w="http://schemas.openxmlformats.org/wordprocessingml/2006/main" xmlns:w14="http://schemas.microsoft.com/office/word/2010/wordml" xmlns:w15="http://schemas.microsoft.com/office/word/2012/wordml" xmlns:w16cex="http://schemas.microsoft.com/office/word/2018/wordml/cex" xmlns:w16cid="http://schemas.microsoft.com/office/word/2016/wordml/cid" xmlns:w16="http://schemas.microsoft.com/office/word/2018/wordml" xmlns:w16du="http://schemas.microsoft.com/office/word/2023/wordml/word16du" xmlns:w16sdtdh="http://schemas.microsoft.com/office/word/2020/wordml/sdtdatahash" xmlns:w16se="http://schemas.microsoft.com/office/word/2015/wordml/symex" mc:Ignorable="w14 w15 w16se w16cid w16 w16cex w16sdtdh w16du">
+<w:styles xmlns:mc="http://schemas.openxmlformats.org/markup-compatibility/2006" xmlns:r="http://schemas.openxmlformats.org/officeDocument/2006/relationships" xmlns:w="http://schemas.openxmlformats.org/wordprocessingml/2006/main" xmlns:w14="http://schemas.microsoft.com/office/word/2010/wordml" mc:Ignorable="w14">
   <w:docDefaults>
     <w:rPrDefault>
       <w:rPr>
@@ -7103,383 +7599,144 @@
       </w:pPr>
     </w:pPrDefault>
   </w:docDefaults>
-  <w:latentStyles w:defLockedState="0" w:defUIPriority="99" w:defSemiHidden="0" w:defUnhideWhenUsed="0" w:defQFormat="0" w:count="376">
-    <w:lsdException w:name="Normal" w:uiPriority="0" w:qFormat="1"/>
-    <w:lsdException w:name="heading 1" w:uiPriority="9" w:qFormat="1"/>
-    <w:lsdException w:name="heading 2" w:semiHidden="1" w:uiPriority="9" w:unhideWhenUsed="1" w:qFormat="1"/>
-    <w:lsdException w:name="heading 3" w:semiHidden="1" w:uiPriority="9" w:unhideWhenUsed="1" w:qFormat="1"/>
-    <w:lsdException w:name="heading 4" w:semiHidden="1" w:uiPriority="9" w:unhideWhenUsed="1" w:qFormat="1"/>
-    <w:lsdException w:name="heading 5" w:semiHidden="1" w:uiPriority="9" w:unhideWhenUsed="1" w:qFormat="1"/>
-    <w:lsdException w:name="heading 6" w:semiHidden="1" w:uiPriority="9" w:unhideWhenUsed="1" w:qFormat="1"/>
-    <w:lsdException w:name="heading 7" w:semiHidden="1" w:uiPriority="9" w:unhideWhenUsed="1" w:qFormat="1"/>
-    <w:lsdException w:name="heading 8" w:semiHidden="1" w:uiPriority="9" w:unhideWhenUsed="1" w:qFormat="1"/>
-    <w:lsdException w:name="heading 9" w:semiHidden="1" w:uiPriority="9" w:unhideWhenUsed="1" w:qFormat="1"/>
-    <w:lsdException w:name="index 1" w:semiHidden="1" w:unhideWhenUsed="1"/>
-    <w:lsdException w:name="index 2" w:semiHidden="1" w:unhideWhenUsed="1"/>
-    <w:lsdException w:name="index 3" w:semiHidden="1" w:unhideWhenUsed="1"/>
-    <w:lsdException w:name="index 4" w:semiHidden="1" w:unhideWhenUsed="1"/>
-    <w:lsdException w:name="index 5" w:semiHidden="1" w:unhideWhenUsed="1"/>
-    <w:lsdException w:name="index 6" w:semiHidden="1" w:unhideWhenUsed="1"/>
-    <w:lsdException w:name="index 7" w:semiHidden="1" w:unhideWhenUsed="1"/>
-    <w:lsdException w:name="index 8" w:semiHidden="1" w:unhideWhenUsed="1"/>
-    <w:lsdException w:name="index 9" w:semiHidden="1" w:unhideWhenUsed="1"/>
-    <w:lsdException w:name="toc 1" w:semiHidden="1" w:uiPriority="39" w:unhideWhenUsed="1"/>
-    <w:lsdException w:name="toc 2" w:semiHidden="1" w:uiPriority="39" w:unhideWhenUsed="1"/>
-    <w:lsdException w:name="toc 3" w:semiHidden="1" w:uiPriority="39" w:unhideWhenUsed="1"/>
-    <w:lsdException w:name="toc 4" w:semiHidden="1" w:uiPriority="39" w:unhideWhenUsed="1"/>
-    <w:lsdException w:name="toc 5" w:semiHidden="1" w:uiPriority="39" w:unhideWhenUsed="1"/>
-    <w:lsdException w:name="toc 6" w:semiHidden="1" w:uiPriority="39" w:unhideWhenUsed="1"/>
-    <w:lsdException w:name="toc 7" w:semiHidden="1" w:uiPriority="39" w:unhideWhenUsed="1"/>
-    <w:lsdException w:name="toc 8" w:semiHidden="1" w:uiPriority="39" w:unhideWhenUsed="1"/>
-    <w:lsdException w:name="toc 9" w:semiHidden="1" w:uiPriority="39" w:unhideWhenUsed="1"/>
-    <w:lsdException w:name="Normal Indent" w:semiHidden="1" w:unhideWhenUsed="1"/>
-    <w:lsdException w:name="footnote text" w:semiHidden="1" w:unhideWhenUsed="1"/>
-    <w:lsdException w:name="annotation text" w:semiHidden="1" w:unhideWhenUsed="1"/>
-    <w:lsdException w:name="header" w:semiHidden="1" w:unhideWhenUsed="1"/>
-    <w:lsdException w:name="footer" w:semiHidden="1" w:unhideWhenUsed="1"/>
-    <w:lsdException w:name="index heading" w:semiHidden="1" w:unhideWhenUsed="1"/>
-    <w:lsdException w:name="caption" w:semiHidden="1" w:uiPriority="35" w:unhideWhenUsed="1" w:qFormat="1"/>
-    <w:lsdException w:name="table of figures" w:semiHidden="1" w:unhideWhenUsed="1"/>
-    <w:lsdException w:name="envelope address" w:semiHidden="1" w:unhideWhenUsed="1"/>
-    <w:lsdException w:name="envelope return" w:semiHidden="1" w:unhideWhenUsed="1"/>
-    <w:lsdException w:name="footnote reference" w:semiHidden="1" w:unhideWhenUsed="1"/>
-    <w:lsdException w:name="annotation reference" w:semiHidden="1" w:unhideWhenUsed="1"/>
-    <w:lsdException w:name="line number" w:semiHidden="1" w:unhideWhenUsed="1"/>
-    <w:lsdException w:name="page number" w:semiHidden="1" w:unhideWhenUsed="1"/>
-    <w:lsdException w:name="endnote reference" w:semiHidden="1" w:unhideWhenUsed="1"/>
-    <w:lsdException w:name="endnote text" w:semiHidden="1" w:unhideWhenUsed="1"/>
-    <w:lsdException w:name="table of authorities" w:semiHidden="1" w:unhideWhenUsed="1"/>
-    <w:lsdException w:name="macro" w:semiHidden="1" w:unhideWhenUsed="1"/>
-    <w:lsdException w:name="toa heading" w:semiHidden="1" w:unhideWhenUsed="1"/>
-    <w:lsdException w:name="List" w:semiHidden="1" w:unhideWhenUsed="1"/>
-    <w:lsdException w:name="List Bullet" w:semiHidden="1" w:unhideWhenUsed="1"/>
-    <w:lsdException w:name="List Number" w:semiHidden="1" w:unhideWhenUsed="1"/>
-    <w:lsdException w:name="List 2" w:semiHidden="1" w:unhideWhenUsed="1"/>
-    <w:lsdException w:name="List 3" w:semiHidden="1" w:unhideWhenUsed="1"/>
-    <w:lsdException w:name="List 4" w:semiHidden="1" w:unhideWhenUsed="1"/>
-    <w:lsdException w:name="List 5" w:semiHidden="1" w:unhideWhenUsed="1"/>
-    <w:lsdException w:name="List Bullet 2" w:semiHidden="1" w:unhideWhenUsed="1"/>
-    <w:lsdException w:name="List Bullet 3" w:semiHidden="1" w:unhideWhenUsed="1"/>
-    <w:lsdException w:name="List Bullet 4" w:semiHidden="1" w:unhideWhenUsed="1"/>
-    <w:lsdException w:name="List Bullet 5" w:semiHidden="1" w:unhideWhenUsed="1"/>
-    <w:lsdException w:name="List Number 2" w:semiHidden="1" w:unhideWhenUsed="1"/>
-    <w:lsdException w:name="List Number 3" w:semiHidden="1" w:unhideWhenUsed="1"/>
-    <w:lsdException w:name="List Number 4" w:semiHidden="1" w:unhideWhenUsed="1"/>
-    <w:lsdException w:name="List Number 5" w:semiHidden="1" w:unhideWhenUsed="1"/>
-    <w:lsdException w:name="Title" w:uiPriority="10" w:qFormat="1"/>
-    <w:lsdException w:name="Closing" w:semiHidden="1" w:unhideWhenUsed="1"/>
-    <w:lsdException w:name="Signature" w:semiHidden="1" w:unhideWhenUsed="1"/>
-    <w:lsdException w:name="Default Paragraph Font" w:semiHidden="1" w:uiPriority="1" w:unhideWhenUsed="1"/>
-    <w:lsdException w:name="Body Text" w:semiHidden="1" w:unhideWhenUsed="1"/>
-    <w:lsdException w:name="Body Text Indent" w:semiHidden="1" w:unhideWhenUsed="1"/>
-    <w:lsdException w:name="List Continue" w:semiHidden="1" w:unhideWhenUsed="1"/>
-    <w:lsdException w:name="List Continue 2" w:semiHidden="1" w:unhideWhenUsed="1"/>
-    <w:lsdException w:name="List Continue 3" w:semiHidden="1" w:unhideWhenUsed="1"/>
-    <w:lsdException w:name="List Continue 4" w:semiHidden="1" w:unhideWhenUsed="1"/>
-    <w:lsdException w:name="List Continue 5" w:semiHidden="1" w:unhideWhenUsed="1"/>
-    <w:lsdException w:name="Message Header" w:semiHidden="1" w:unhideWhenUsed="1"/>
-    <w:lsdException w:name="Subtitle" w:uiPriority="11" w:qFormat="1"/>
-    <w:lsdException w:name="Salutation" w:semiHidden="1" w:unhideWhenUsed="1"/>
-    <w:lsdException w:name="Date" w:semiHidden="1" w:unhideWhenUsed="1"/>
-    <w:lsdException w:name="Body Text First Indent" w:semiHidden="1" w:unhideWhenUsed="1"/>
-    <w:lsdException w:name="Body Text First Indent 2" w:semiHidden="1" w:unhideWhenUsed="1"/>
-    <w:lsdException w:name="Note Heading" w:semiHidden="1" w:unhideWhenUsed="1"/>
-    <w:lsdException w:name="Body Text 2" w:semiHidden="1" w:unhideWhenUsed="1"/>
-    <w:lsdException w:name="Body Text 3" w:semiHidden="1" w:unhideWhenUsed="1"/>
-    <w:lsdException w:name="Body Text Indent 2" w:semiHidden="1" w:unhideWhenUsed="1"/>
-    <w:lsdException w:name="Body Text Indent 3" w:semiHidden="1" w:unhideWhenUsed="1"/>
-    <w:lsdException w:name="Block Text" w:semiHidden="1" w:unhideWhenUsed="1"/>
-    <w:lsdException w:name="Hyperlink" w:semiHidden="1" w:unhideWhenUsed="1"/>
-    <w:lsdException w:name="FollowedHyperlink" w:semiHidden="1" w:unhideWhenUsed="1"/>
-    <w:lsdException w:name="Strong" w:uiPriority="22" w:qFormat="1"/>
-    <w:lsdException w:name="Emphasis" w:uiPriority="20" w:qFormat="1"/>
-    <w:lsdException w:name="Document Map" w:semiHidden="1" w:unhideWhenUsed="1"/>
-    <w:lsdException w:name="Plain Text" w:semiHidden="1" w:unhideWhenUsed="1"/>
-    <w:lsdException w:name="E-mail Signature" w:semiHidden="1" w:unhideWhenUsed="1"/>
-    <w:lsdException w:name="HTML Top of Form" w:semiHidden="1" w:unhideWhenUsed="1"/>
-    <w:lsdException w:name="HTML Bottom of Form" w:semiHidden="1" w:unhideWhenUsed="1"/>
-    <w:lsdException w:name="Normal (Web)" w:semiHidden="1" w:unhideWhenUsed="1"/>
-    <w:lsdException w:name="HTML Acronym" w:semiHidden="1" w:unhideWhenUsed="1"/>
-    <w:lsdException w:name="HTML Address" w:semiHidden="1" w:unhideWhenUsed="1"/>
-    <w:lsdException w:name="HTML Cite" w:semiHidden="1" w:unhideWhenUsed="1"/>
-    <w:lsdException w:name="HTML Code" w:semiHidden="1" w:unhideWhenUsed="1"/>
-    <w:lsdException w:name="HTML Definition" w:semiHidden="1" w:unhideWhenUsed="1"/>
-    <w:lsdException w:name="HTML Keyboard" w:semiHidden="1" w:unhideWhenUsed="1"/>
-    <w:lsdException w:name="HTML Preformatted" w:semiHidden="1" w:unhideWhenUsed="1"/>
-    <w:lsdException w:name="HTML Sample" w:semiHidden="1" w:unhideWhenUsed="1"/>
-    <w:lsdException w:name="HTML Typewriter" w:semiHidden="1" w:unhideWhenUsed="1"/>
-    <w:lsdException w:name="HTML Variable" w:semiHidden="1" w:unhideWhenUsed="1"/>
-    <w:lsdException w:name="Normal Table" w:semiHidden="1" w:unhideWhenUsed="1"/>
-    <w:lsdException w:name="annotation subject" w:semiHidden="1" w:unhideWhenUsed="1"/>
-    <w:lsdException w:name="No List" w:semiHidden="1" w:unhideWhenUsed="1"/>
-    <w:lsdException w:name="Outline List 1" w:semiHidden="1" w:unhideWhenUsed="1"/>
-    <w:lsdException w:name="Outline List 2" w:semiHidden="1" w:unhideWhenUsed="1"/>
-    <w:lsdException w:name="Outline List 3" w:semiHidden="1" w:unhideWhenUsed="1"/>
-    <w:lsdException w:name="Table Simple 1" w:semiHidden="1" w:unhideWhenUsed="1"/>
-    <w:lsdException w:name="Table Simple 2" w:semiHidden="1" w:unhideWhenUsed="1"/>
-    <w:lsdException w:name="Table Simple 3" w:semiHidden="1" w:unhideWhenUsed="1"/>
-    <w:lsdException w:name="Table Classic 1" w:semiHidden="1" w:unhideWhenUsed="1"/>
-    <w:lsdException w:name="Table Classic 2" w:semiHidden="1" w:unhideWhenUsed="1"/>
-    <w:lsdException w:name="Table Classic 3" w:semiHidden="1" w:unhideWhenUsed="1"/>
-    <w:lsdException w:name="Table Classic 4" w:semiHidden="1" w:unhideWhenUsed="1"/>
-    <w:lsdException w:name="Table Colorful 1" w:semiHidden="1" w:unhideWhenUsed="1"/>
-    <w:lsdException w:name="Table Colorful 2" w:semiHidden="1" w:unhideWhenUsed="1"/>
-    <w:lsdException w:name="Table Colorful 3" w:semiHidden="1" w:unhideWhenUsed="1"/>
-    <w:lsdException w:name="Table Columns 1" w:semiHidden="1" w:unhideWhenUsed="1"/>
-    <w:lsdException w:name="Table Columns 2" w:semiHidden="1" w:unhideWhenUsed="1"/>
-    <w:lsdException w:name="Table Columns 3" w:semiHidden="1" w:unhideWhenUsed="1"/>
-    <w:lsdException w:name="Table Columns 4" w:semiHidden="1" w:unhideWhenUsed="1"/>
-    <w:lsdException w:name="Table Columns 5" w:semiHidden="1" w:unhideWhenUsed="1"/>
-    <w:lsdException w:name="Table Grid 1" w:semiHidden="1" w:unhideWhenUsed="1"/>
-    <w:lsdException w:name="Table Grid 2" w:semiHidden="1" w:unhideWhenUsed="1"/>
-    <w:lsdException w:name="Table Grid 3" w:semiHidden="1" w:unhideWhenUsed="1"/>
-    <w:lsdException w:name="Table Grid 4" w:semiHidden="1" w:unhideWhenUsed="1"/>
-    <w:lsdException w:name="Table Grid 5" w:semiHidden="1" w:unhideWhenUsed="1"/>
-    <w:lsdException w:name="Table Grid 6" w:semiHidden="1" w:unhideWhenUsed="1"/>
-    <w:lsdException w:name="Table Grid 7" w:semiHidden="1" w:unhideWhenUsed="1"/>
-    <w:lsdException w:name="Table Grid 8" w:semiHidden="1" w:unhideWhenUsed="1"/>
-    <w:lsdException w:name="Table List 1" w:semiHidden="1" w:unhideWhenUsed="1"/>
-    <w:lsdException w:name="Table List 2" w:semiHidden="1" w:unhideWhenUsed="1"/>
-    <w:lsdException w:name="Table List 3" w:semiHidden="1" w:unhideWhenUsed="1"/>
-    <w:lsdException w:name="Table List 4" w:semiHidden="1" w:unhideWhenUsed="1"/>
-    <w:lsdException w:name="Table List 5" w:semiHidden="1" w:unhideWhenUsed="1"/>
-    <w:lsdException w:name="Table List 6" w:semiHidden="1" w:unhideWhenUsed="1"/>
-    <w:lsdException w:name="Table List 7" w:semiHidden="1" w:unhideWhenUsed="1"/>
-    <w:lsdException w:name="Table List 8" w:semiHidden="1" w:unhideWhenUsed="1"/>
-    <w:lsdException w:name="Table 3D effects 1" w:semiHidden="1" w:unhideWhenUsed="1"/>
-    <w:lsdException w:name="Table 3D effects 2" w:semiHidden="1" w:unhideWhenUsed="1"/>
-    <w:lsdException w:name="Table 3D effects 3" w:semiHidden="1" w:unhideWhenUsed="1"/>
-    <w:lsdException w:name="Table Contemporary" w:semiHidden="1" w:unhideWhenUsed="1"/>
-    <w:lsdException w:name="Table Elegant" w:semiHidden="1" w:unhideWhenUsed="1"/>
-    <w:lsdException w:name="Table Professional" w:semiHidden="1" w:unhideWhenUsed="1"/>
-    <w:lsdException w:name="Table Subtle 1" w:semiHidden="1" w:unhideWhenUsed="1"/>
-    <w:lsdException w:name="Table Subtle 2" w:semiHidden="1" w:unhideWhenUsed="1"/>
-    <w:lsdException w:name="Table Web 1" w:semiHidden="1" w:unhideWhenUsed="1"/>
-    <w:lsdException w:name="Table Web 2" w:semiHidden="1" w:unhideWhenUsed="1"/>
-    <w:lsdException w:name="Table Web 3" w:semiHidden="1" w:unhideWhenUsed="1"/>
-    <w:lsdException w:name="Balloon Text" w:semiHidden="1" w:unhideWhenUsed="1"/>
-    <w:lsdException w:name="Table Grid" w:uiPriority="39"/>
-    <w:lsdException w:name="Table Theme" w:semiHidden="1" w:unhideWhenUsed="1"/>
-    <w:lsdException w:name="Placeholder Text" w:semiHidden="1"/>
-    <w:lsdException w:name="No Spacing" w:uiPriority="1" w:qFormat="1"/>
-    <w:lsdException w:name="Light Shading" w:uiPriority="60"/>
-    <w:lsdException w:name="Light List" w:uiPriority="61"/>
-    <w:lsdException w:name="Light Grid" w:uiPriority="62"/>
-    <w:lsdException w:name="Medium Shading 1" w:uiPriority="63"/>
-    <w:lsdException w:name="Medium Shading 2" w:uiPriority="64"/>
-    <w:lsdException w:name="Medium List 1" w:uiPriority="65"/>
-    <w:lsdException w:name="Medium List 2" w:uiPriority="66"/>
-    <w:lsdException w:name="Medium Grid 1" w:uiPriority="67"/>
-    <w:lsdException w:name="Medium Grid 2" w:uiPriority="68"/>
-    <w:lsdException w:name="Medium Grid 3" w:uiPriority="69"/>
-    <w:lsdException w:name="Dark List" w:uiPriority="70"/>
-    <w:lsdException w:name="Colorful Shading" w:uiPriority="71"/>
-    <w:lsdException w:name="Colorful List" w:uiPriority="72"/>
-    <w:lsdException w:name="Colorful Grid" w:uiPriority="73"/>
-    <w:lsdException w:name="Light Shading Accent 1" w:uiPriority="60"/>
-    <w:lsdException w:name="Light List Accent 1" w:uiPriority="61"/>
-    <w:lsdException w:name="Light Grid Accent 1" w:uiPriority="62"/>
-    <w:lsdException w:name="Medium Shading 1 Accent 1" w:uiPriority="63"/>
-    <w:lsdException w:name="Medium Shading 2 Accent 1" w:uiPriority="64"/>
-    <w:lsdException w:name="Medium List 1 Accent 1" w:uiPriority="65"/>
-    <w:lsdException w:name="Revision" w:semiHidden="1"/>
-    <w:lsdException w:name="List Paragraph" w:uiPriority="34" w:qFormat="1"/>
-    <w:lsdException w:name="Quote" w:uiPriority="29" w:qFormat="1"/>
-    <w:lsdException w:name="Intense Quote" w:uiPriority="30" w:qFormat="1"/>
-    <w:lsdException w:name="Medium List 2 Accent 1" w:uiPriority="66"/>
-    <w:lsdException w:name="Medium Grid 1 Accent 1" w:uiPriority="67"/>
-    <w:lsdException w:name="Medium Grid 2 Accent 1" w:uiPriority="68"/>
-    <w:lsdException w:name="Medium Grid 3 Accent 1" w:uiPriority="69"/>
-    <w:lsdException w:name="Dark List Accent 1" w:uiPriority="70"/>
-    <w:lsdException w:name="Colorful Shading Accent 1" w:uiPriority="71"/>
-    <w:lsdException w:name="Colorful List Accent 1" w:uiPriority="72"/>
-    <w:lsdException w:name="Colorful Grid Accent 1" w:uiPriority="73"/>
-    <w:lsdException w:name="Light Shading Accent 2" w:uiPriority="60"/>
-    <w:lsdException w:name="Light List Accent 2" w:uiPriority="61"/>
-    <w:lsdException w:name="Light Grid Accent 2" w:uiPriority="62"/>
-    <w:lsdException w:name="Medium Shading 1 Accent 2" w:uiPriority="63"/>
-    <w:lsdException w:name="Medium Shading 2 Accent 2" w:uiPriority="64"/>
-    <w:lsdException w:name="Medium List 1 Accent 2" w:uiPriority="65"/>
-    <w:lsdException w:name="Medium List 2 Accent 2" w:uiPriority="66"/>
-    <w:lsdException w:name="Medium Grid 1 Accent 2" w:uiPriority="67"/>
-    <w:lsdException w:name="Medium Grid 2 Accent 2" w:uiPriority="68"/>
-    <w:lsdException w:name="Medium Grid 3 Accent 2" w:uiPriority="69"/>
-    <w:lsdException w:name="Dark List Accent 2" w:uiPriority="70"/>
-    <w:lsdException w:name="Colorful Shading Accent 2" w:uiPriority="71"/>
-    <w:lsdException w:name="Colorful List Accent 2" w:uiPriority="72"/>
-    <w:lsdException w:name="Colorful Grid Accent 2" w:uiPriority="73"/>
-    <w:lsdException w:name="Light Shading Accent 3" w:uiPriority="60"/>
-    <w:lsdException w:name="Light List Accent 3" w:uiPriority="61"/>
-    <w:lsdException w:name="Light Grid Accent 3" w:uiPriority="62"/>
-    <w:lsdException w:name="Medium Shading 1 Accent 3" w:uiPriority="63"/>
-    <w:lsdException w:name="Medium Shading 2 Accent 3" w:uiPriority="64"/>
-    <w:lsdException w:name="Medium List 1 Accent 3" w:uiPriority="65"/>
-    <w:lsdException w:name="Medium List 2 Accent 3" w:uiPriority="66"/>
-    <w:lsdException w:name="Medium Grid 1 Accent 3" w:uiPriority="67"/>
-    <w:lsdException w:name="Medium Grid 2 Accent 3" w:uiPriority="68"/>
-    <w:lsdException w:name="Medium Grid 3 Accent 3" w:uiPriority="69"/>
-    <w:lsdException w:name="Dark List Accent 3" w:uiPriority="70"/>
-    <w:lsdException w:name="Colorful Shading Accent 3" w:uiPriority="71"/>
-    <w:lsdException w:name="Colorful List Accent 3" w:uiPriority="72"/>
-    <w:lsdException w:name="Colorful Grid Accent 3" w:uiPriority="73"/>
-    <w:lsdException w:name="Light Shading Accent 4" w:uiPriority="60"/>
-    <w:lsdException w:name="Light List Accent 4" w:uiPriority="61"/>
-    <w:lsdException w:name="Light Grid Accent 4" w:uiPriority="62"/>
-    <w:lsdException w:name="Medium Shading 1 Accent 4" w:uiPriority="63"/>
-    <w:lsdException w:name="Medium Shading 2 Accent 4" w:uiPriority="64"/>
-    <w:lsdException w:name="Medium List 1 Accent 4" w:uiPriority="65"/>
-    <w:lsdException w:name="Medium List 2 Accent 4" w:uiPriority="66"/>
-    <w:lsdException w:name="Medium Grid 1 Accent 4" w:uiPriority="67"/>
-    <w:lsdException w:name="Medium Grid 2 Accent 4" w:uiPriority="68"/>
-    <w:lsdException w:name="Medium Grid 3 Accent 4" w:uiPriority="69"/>
-    <w:lsdException w:name="Dark List Accent 4" w:uiPriority="70"/>
-    <w:lsdException w:name="Colorful Shading Accent 4" w:uiPriority="71"/>
-    <w:lsdException w:name="Colorful List Accent 4" w:uiPriority="72"/>
-    <w:lsdException w:name="Colorful Grid Accent 4" w:uiPriority="73"/>
-    <w:lsdException w:name="Light Shading Accent 5" w:uiPriority="60"/>
-    <w:lsdException w:name="Light List Accent 5" w:uiPriority="61"/>
-    <w:lsdException w:name="Light Grid Accent 5" w:uiPriority="62"/>
-    <w:lsdException w:name="Medium Shading 1 Accent 5" w:uiPriority="63"/>
-    <w:lsdException w:name="Medium Shading 2 Accent 5" w:uiPriority="64"/>
-    <w:lsdException w:name="Medium List 1 Accent 5" w:uiPriority="65"/>
-    <w:lsdException w:name="Medium List 2 Accent 5" w:uiPriority="66"/>
-    <w:lsdException w:name="Medium Grid 1 Accent 5" w:uiPriority="67"/>
-    <w:lsdException w:name="Medium Grid 2 Accent 5" w:uiPriority="68"/>
-    <w:lsdException w:name="Medium Grid 3 Accent 5" w:uiPriority="69"/>
-    <w:lsdException w:name="Dark List Accent 5" w:uiPriority="70"/>
-    <w:lsdException w:name="Colorful Shading Accent 5" w:uiPriority="71"/>
-    <w:lsdException w:name="Colorful List Accent 5" w:uiPriority="72"/>
-    <w:lsdException w:name="Colorful Grid Accent 5" w:uiPriority="73"/>
-    <w:lsdException w:name="Light Shading Accent 6" w:uiPriority="60"/>
-    <w:lsdException w:name="Light List Accent 6" w:uiPriority="61"/>
-    <w:lsdException w:name="Light Grid Accent 6" w:uiPriority="62"/>
-    <w:lsdException w:name="Medium Shading 1 Accent 6" w:uiPriority="63"/>
-    <w:lsdException w:name="Medium Shading 2 Accent 6" w:uiPriority="64"/>
-    <w:lsdException w:name="Medium List 1 Accent 6" w:uiPriority="65"/>
-    <w:lsdException w:name="Medium List 2 Accent 6" w:uiPriority="66"/>
-    <w:lsdException w:name="Medium Grid 1 Accent 6" w:uiPriority="67"/>
-    <w:lsdException w:name="Medium Grid 2 Accent 6" w:uiPriority="68"/>
-    <w:lsdException w:name="Medium Grid 3 Accent 6" w:uiPriority="69"/>
-    <w:lsdException w:name="Dark List Accent 6" w:uiPriority="70"/>
-    <w:lsdException w:name="Colorful Shading Accent 6" w:uiPriority="71"/>
-    <w:lsdException w:name="Colorful List Accent 6" w:uiPriority="72"/>
-    <w:lsdException w:name="Colorful Grid Accent 6" w:uiPriority="73"/>
-    <w:lsdException w:name="Subtle Emphasis" w:uiPriority="19" w:qFormat="1"/>
-    <w:lsdException w:name="Intense Emphasis" w:uiPriority="21" w:qFormat="1"/>
-    <w:lsdException w:name="Subtle Reference" w:uiPriority="31" w:qFormat="1"/>
-    <w:lsdException w:name="Intense Reference" w:uiPriority="32" w:qFormat="1"/>
-    <w:lsdException w:name="Book Title" w:uiPriority="33" w:qFormat="1"/>
-    <w:lsdException w:name="Bibliography" w:semiHidden="1" w:uiPriority="37" w:unhideWhenUsed="1"/>
-    <w:lsdException w:name="TOC Heading" w:semiHidden="1" w:uiPriority="39" w:unhideWhenUsed="1" w:qFormat="1"/>
-    <w:lsdException w:name="Plain Table 1" w:uiPriority="41"/>
-    <w:lsdException w:name="Plain Table 2" w:uiPriority="42"/>
-    <w:lsdException w:name="Plain Table 3" w:uiPriority="43"/>
-    <w:lsdException w:name="Plain Table 4" w:uiPriority="44"/>
-    <w:lsdException w:name="Plain Table 5" w:uiPriority="45"/>
-    <w:lsdException w:name="Grid Table Light" w:uiPriority="40"/>
-    <w:lsdException w:name="Grid Table 1 Light" w:uiPriority="46"/>
-    <w:lsdException w:name="Grid Table 2" w:uiPriority="47"/>
-    <w:lsdException w:name="Grid Table 3" w:uiPriority="48"/>
-    <w:lsdException w:name="Grid Table 4" w:uiPriority="49"/>
-    <w:lsdException w:name="Grid Table 5 Dark" w:uiPriority="50"/>
-    <w:lsdException w:name="Grid Table 6 Colorful" w:uiPriority="51"/>
-    <w:lsdException w:name="Grid Table 7 Colorful" w:uiPriority="52"/>
-    <w:lsdException w:name="Grid Table 1 Light Accent 1" w:uiPriority="46"/>
-    <w:lsdException w:name="Grid Table 2 Accent 1" w:uiPriority="47"/>
-    <w:lsdException w:name="Grid Table 3 Accent 1" w:uiPriority="48"/>
-    <w:lsdException w:name="Grid Table 4 Accent 1" w:uiPriority="49"/>
-    <w:lsdException w:name="Grid Table 5 Dark Accent 1" w:uiPriority="50"/>
-    <w:lsdException w:name="Grid Table 6 Colorful Accent 1" w:uiPriority="51"/>
-    <w:lsdException w:name="Grid Table 7 Colorful Accent 1" w:uiPriority="52"/>
-    <w:lsdException w:name="Grid Table 1 Light Accent 2" w:uiPriority="46"/>
-    <w:lsdException w:name="Grid Table 2 Accent 2" w:uiPriority="47"/>
-    <w:lsdException w:name="Grid Table 3 Accent 2" w:uiPriority="48"/>
-    <w:lsdException w:name="Grid Table 4 Accent 2" w:uiPriority="49"/>
-    <w:lsdException w:name="Grid Table 5 Dark Accent 2" w:uiPriority="50"/>
-    <w:lsdException w:name="Grid Table 6 Colorful Accent 2" w:uiPriority="51"/>
-    <w:lsdException w:name="Grid Table 7 Colorful Accent 2" w:uiPriority="52"/>
-    <w:lsdException w:name="Grid Table 1 Light Accent 3" w:uiPriority="46"/>
-    <w:lsdException w:name="Grid Table 2 Accent 3" w:uiPriority="47"/>
-    <w:lsdException w:name="Grid Table 3 Accent 3" w:uiPriority="48"/>
-    <w:lsdException w:name="Grid Table 4 Accent 3" w:uiPriority="49"/>
-    <w:lsdException w:name="Grid Table 5 Dark Accent 3" w:uiPriority="50"/>
-    <w:lsdException w:name="Grid Table 6 Colorful Accent 3" w:uiPriority="51"/>
-    <w:lsdException w:name="Grid Table 7 Colorful Accent 3" w:uiPriority="52"/>
-    <w:lsdException w:name="Grid Table 1 Light Accent 4" w:uiPriority="46"/>
-    <w:lsdException w:name="Grid Table 2 Accent 4" w:uiPriority="47"/>
-    <w:lsdException w:name="Grid Table 3 Accent 4" w:uiPriority="48"/>
-    <w:lsdException w:name="Grid Table 4 Accent 4" w:uiPriority="49"/>
-    <w:lsdException w:name="Grid Table 5 Dark Accent 4" w:uiPriority="50"/>
-    <w:lsdException w:name="Grid Table 6 Colorful Accent 4" w:uiPriority="51"/>
-    <w:lsdException w:name="Grid Table 7 Colorful Accent 4" w:uiPriority="52"/>
-    <w:lsdException w:name="Grid Table 1 Light Accent 5" w:uiPriority="46"/>
-    <w:lsdException w:name="Grid Table 2 Accent 5" w:uiPriority="47"/>
-    <w:lsdException w:name="Grid Table 3 Accent 5" w:uiPriority="48"/>
-    <w:lsdException w:name="Grid Table 4 Accent 5" w:uiPriority="49"/>
-    <w:lsdException w:name="Grid Table 5 Dark Accent 5" w:uiPriority="50"/>
-    <w:lsdException w:name="Grid Table 6 Colorful Accent 5" w:uiPriority="51"/>
-    <w:lsdException w:name="Grid Table 7 Colorful Accent 5" w:uiPriority="52"/>
-    <w:lsdException w:name="Grid Table 1 Light Accent 6" w:uiPriority="46"/>
-    <w:lsdException w:name="Grid Table 2 Accent 6" w:uiPriority="47"/>
-    <w:lsdException w:name="Grid Table 3 Accent 6" w:uiPriority="48"/>
-    <w:lsdException w:name="Grid Table 4 Accent 6" w:uiPriority="49"/>
-    <w:lsdException w:name="Grid Table 5 Dark Accent 6" w:uiPriority="50"/>
-    <w:lsdException w:name="Grid Table 6 Colorful Accent 6" w:uiPriority="51"/>
-    <w:lsdException w:name="Grid Table 7 Colorful Accent 6" w:uiPriority="52"/>
-    <w:lsdException w:name="List Table 1 Light" w:uiPriority="46"/>
-    <w:lsdException w:name="List Table 2" w:uiPriority="47"/>
-    <w:lsdException w:name="List Table 3" w:uiPriority="48"/>
-    <w:lsdException w:name="List Table 4" w:uiPriority="49"/>
-    <w:lsdException w:name="List Table 5 Dark" w:uiPriority="50"/>
-    <w:lsdException w:name="List Table 6 Colorful" w:uiPriority="51"/>
-    <w:lsdException w:name="List Table 7 Colorful" w:uiPriority="52"/>
-    <w:lsdException w:name="List Table 1 Light Accent 1" w:uiPriority="46"/>
-    <w:lsdException w:name="List Table 2 Accent 1" w:uiPriority="47"/>
-    <w:lsdException w:name="List Table 3 Accent 1" w:uiPriority="48"/>
-    <w:lsdException w:name="List Table 4 Accent 1" w:uiPriority="49"/>
-    <w:lsdException w:name="List Table 5 Dark Accent 1" w:uiPriority="50"/>
-    <w:lsdException w:name="List Table 6 Colorful Accent 1" w:uiPriority="51"/>
-    <w:lsdException w:name="List Table 7 Colorful Accent 1" w:uiPriority="52"/>
-    <w:lsdException w:name="List Table 1 Light Accent 2" w:uiPriority="46"/>
-    <w:lsdException w:name="List Table 2 Accent 2" w:uiPriority="47"/>
-    <w:lsdException w:name="List Table 3 Accent 2" w:uiPriority="48"/>
-    <w:lsdException w:name="List Table 4 Accent 2" w:uiPriority="49"/>
-    <w:lsdException w:name="List Table 5 Dark Accent 2" w:uiPriority="50"/>
-    <w:lsdException w:name="List Table 6 Colorful Accent 2" w:uiPriority="51"/>
-    <w:lsdException w:name="List Table 7 Colorful Accent 2" w:uiPriority="52"/>
-    <w:lsdException w:name="List Table 1 Light Accent 3" w:uiPriority="46"/>
-    <w:lsdException w:name="List Table 2 Accent 3" w:uiPriority="47"/>
-    <w:lsdException w:name="List Table 3 Accent 3" w:uiPriority="48"/>
-    <w:lsdException w:name="List Table 4 Accent 3" w:uiPriority="49"/>
-    <w:lsdException w:name="List Table 5 Dark Accent 3" w:uiPriority="50"/>
-    <w:lsdException w:name="List Table 6 Colorful Accent 3" w:uiPriority="51"/>
-    <w:lsdException w:name="List Table 7 Colorful Accent 3" w:uiPriority="52"/>
-    <w:lsdException w:name="List Table 1 Light Accent 4" w:uiPriority="46"/>
-    <w:lsdException w:name="List Table 2 Accent 4" w:uiPriority="47"/>
-    <w:lsdException w:name="List Table 3 Accent 4" w:uiPriority="48"/>
-    <w:lsdException w:name="List Table 4 Accent 4" w:uiPriority="49"/>
-    <w:lsdException w:name="List Table 5 Dark Accent 4" w:uiPriority="50"/>
-    <w:lsdException w:name="List Table 6 Colorful Accent 4" w:uiPriority="51"/>
-    <w:lsdException w:name="List Table 7 Colorful Accent 4" w:uiPriority="52"/>
-    <w:lsdException w:name="List Table 1 Light Accent 5" w:uiPriority="46"/>
-    <w:lsdException w:name="List Table 2 Accent 5" w:uiPriority="47"/>
-    <w:lsdException w:name="List Table 3 Accent 5" w:uiPriority="48"/>
-    <w:lsdException w:name="List Table 4 Accent 5" w:uiPriority="49"/>
-    <w:lsdException w:name="List Table 5 Dark Accent 5" w:uiPriority="50"/>
-    <w:lsdException w:name="List Table 6 Colorful Accent 5" w:uiPriority="51"/>
-    <w:lsdException w:name="List Table 7 Colorful Accent 5" w:uiPriority="52"/>
-    <w:lsdException w:name="List Table 1 Light Accent 6" w:uiPriority="46"/>
-    <w:lsdException w:name="List Table 2 Accent 6" w:uiPriority="47"/>
-    <w:lsdException w:name="List Table 3 Accent 6" w:uiPriority="48"/>
-    <w:lsdException w:name="List Table 4 Accent 6" w:uiPriority="49"/>
-    <w:lsdException w:name="List Table 5 Dark Accent 6" w:uiPriority="50"/>
-    <w:lsdException w:name="List Table 6 Colorful Accent 6" w:uiPriority="51"/>
-    <w:lsdException w:name="List Table 7 Colorful Accent 6" w:uiPriority="52"/>
-    <w:lsdException w:name="Mention" w:semiHidden="1" w:unhideWhenUsed="1"/>
-    <w:lsdException w:name="Smart Hyperlink" w:semiHidden="1" w:unhideWhenUsed="1"/>
-    <w:lsdException w:name="Hashtag" w:semiHidden="1" w:unhideWhenUsed="1"/>
-    <w:lsdException w:name="Unresolved Mention" w:semiHidden="1" w:unhideWhenUsed="1"/>
-    <w:lsdException w:name="Smart Link" w:semiHidden="1" w:unhideWhenUsed="1"/>
+  <w:latentStyles w:defLockedState="0" w:defUIPriority="99" w:defSemiHidden="1" w:defUnhideWhenUsed="1" w:defQFormat="0" w:count="267">
+    <w:lsdException w:name="Normal" w:semiHidden="0" w:uiPriority="0" w:unhideWhenUsed="0" w:qFormat="1"/>
+    <w:lsdException w:name="heading 1" w:semiHidden="0" w:uiPriority="9" w:unhideWhenUsed="0" w:qFormat="1"/>
+    <w:lsdException w:name="heading 2" w:uiPriority="9" w:qFormat="1"/>
+    <w:lsdException w:name="heading 3" w:uiPriority="9" w:qFormat="1"/>
+    <w:lsdException w:name="heading 4" w:uiPriority="9" w:qFormat="1"/>
+    <w:lsdException w:name="heading 5" w:uiPriority="9" w:qFormat="1"/>
+    <w:lsdException w:name="heading 6" w:uiPriority="9" w:qFormat="1"/>
+    <w:lsdException w:name="heading 7" w:uiPriority="9" w:qFormat="1"/>
+    <w:lsdException w:name="heading 8" w:uiPriority="9" w:qFormat="1"/>
+    <w:lsdException w:name="heading 9" w:uiPriority="9" w:qFormat="1"/>
+    <w:lsdException w:name="toc 1" w:uiPriority="39"/>
+    <w:lsdException w:name="toc 2" w:uiPriority="39"/>
+    <w:lsdException w:name="toc 3" w:uiPriority="39"/>
+    <w:lsdException w:name="toc 4" w:uiPriority="39"/>
+    <w:lsdException w:name="toc 5" w:uiPriority="39"/>
+    <w:lsdException w:name="toc 6" w:uiPriority="39"/>
+    <w:lsdException w:name="toc 7" w:uiPriority="39"/>
+    <w:lsdException w:name="toc 8" w:uiPriority="39"/>
+    <w:lsdException w:name="toc 9" w:uiPriority="39"/>
+    <w:lsdException w:name="caption" w:uiPriority="35" w:qFormat="1"/>
+    <w:lsdException w:name="Title" w:semiHidden="0" w:uiPriority="10" w:unhideWhenUsed="0" w:qFormat="1"/>
+    <w:lsdException w:name="Default Paragraph Font" w:uiPriority="1"/>
+    <w:lsdException w:name="Subtitle" w:semiHidden="0" w:uiPriority="11" w:unhideWhenUsed="0" w:qFormat="1"/>
+    <w:lsdException w:name="Strong" w:semiHidden="0" w:uiPriority="22" w:unhideWhenUsed="0" w:qFormat="1"/>
+    <w:lsdException w:name="Emphasis" w:semiHidden="0" w:uiPriority="20" w:unhideWhenUsed="0" w:qFormat="1"/>
+    <w:lsdException w:name="Table Grid" w:semiHidden="0" w:uiPriority="39" w:unhideWhenUsed="0"/>
+    <w:lsdException w:name="Placeholder Text" w:unhideWhenUsed="0"/>
+    <w:lsdException w:name="No Spacing" w:semiHidden="0" w:uiPriority="1" w:unhideWhenUsed="0" w:qFormat="1"/>
+    <w:lsdException w:name="Light Shading" w:semiHidden="0" w:uiPriority="60" w:unhideWhenUsed="0"/>
+    <w:lsdException w:name="Light List" w:semiHidden="0" w:uiPriority="61" w:unhideWhenUsed="0"/>
+    <w:lsdException w:name="Light Grid" w:semiHidden="0" w:uiPriority="62" w:unhideWhenUsed="0"/>
+    <w:lsdException w:name="Medium Shading 1" w:semiHidden="0" w:uiPriority="63" w:unhideWhenUsed="0"/>
+    <w:lsdException w:name="Medium Shading 2" w:semiHidden="0" w:uiPriority="64" w:unhideWhenUsed="0"/>
+    <w:lsdException w:name="Medium List 1" w:semiHidden="0" w:uiPriority="65" w:unhideWhenUsed="0"/>
+    <w:lsdException w:name="Medium List 2" w:semiHidden="0" w:uiPriority="66" w:unhideWhenUsed="0"/>
+    <w:lsdException w:name="Medium Grid 1" w:semiHidden="0" w:uiPriority="67" w:unhideWhenUsed="0"/>
+    <w:lsdException w:name="Medium Grid 2" w:semiHidden="0" w:uiPriority="68" w:unhideWhenUsed="0"/>
+    <w:lsdException w:name="Medium Grid 3" w:semiHidden="0" w:uiPriority="69" w:unhideWhenUsed="0"/>
+    <w:lsdException w:name="Dark List" w:semiHidden="0" w:uiPriority="70" w:unhideWhenUsed="0"/>
+    <w:lsdException w:name="Colorful Shading" w:semiHidden="0" w:uiPriority="71" w:unhideWhenUsed="0"/>
+    <w:lsdException w:name="Colorful List" w:semiHidden="0" w:uiPriority="72" w:unhideWhenUsed="0"/>
+    <w:lsdException w:name="Colorful Grid" w:semiHidden="0" w:uiPriority="73" w:unhideWhenUsed="0"/>
+    <w:lsdException w:name="Light Shading Accent 1" w:semiHidden="0" w:uiPriority="60" w:unhideWhenUsed="0"/>
+    <w:lsdException w:name="Light List Accent 1" w:semiHidden="0" w:uiPriority="61" w:unhideWhenUsed="0"/>
+    <w:lsdException w:name="Light Grid Accent 1" w:semiHidden="0" w:uiPriority="62" w:unhideWhenUsed="0"/>
+    <w:lsdException w:name="Medium Shading 1 Accent 1" w:semiHidden="0" w:uiPriority="63" w:unhideWhenUsed="0"/>
+    <w:lsdException w:name="Medium Shading 2 Accent 1" w:semiHidden="0" w:uiPriority="64" w:unhideWhenUsed="0"/>
+    <w:lsdException w:name="Medium List 1 Accent 1" w:semiHidden="0" w:uiPriority="65" w:unhideWhenUsed="0"/>
+    <w:lsdException w:name="Revision" w:unhideWhenUsed="0"/>
+    <w:lsdException w:name="List Paragraph" w:semiHidden="0" w:uiPriority="34" w:unhideWhenUsed="0" w:qFormat="1"/>
+    <w:lsdException w:name="Quote" w:semiHidden="0" w:uiPriority="29" w:unhideWhenUsed="0" w:qFormat="1"/>
+    <w:lsdException w:name="Intense Quote" w:semiHidden="0" w:uiPriority="30" w:unhideWhenUsed="0" w:qFormat="1"/>
+    <w:lsdException w:name="Medium List 2 Accent 1" w:semiHidden="0" w:uiPriority="66" w:unhideWhenUsed="0"/>
+    <w:lsdException w:name="Medium Grid 1 Accent 1" w:semiHidden="0" w:uiPriority="67" w:unhideWhenUsed="0"/>
+    <w:lsdException w:name="Medium Grid 2 Accent 1" w:semiHidden="0" w:uiPriority="68" w:unhideWhenUsed="0"/>
+    <w:lsdException w:name="Medium Grid 3 Accent 1" w:semiHidden="0" w:uiPriority="69" w:unhideWhenUsed="0"/>
+    <w:lsdException w:name="Dark List Accent 1" w:semiHidden="0" w:uiPriority="70" w:unhideWhenUsed="0"/>
+    <w:lsdException w:name="Colorful Shading Accent 1" w:semiHidden="0" w:uiPriority="71" w:unhideWhenUsed="0"/>
+    <w:lsdException w:name="Colorful List Accent 1" w:semiHidden="0" w:uiPriority="72" w:unhideWhenUsed="0"/>
+    <w:lsdException w:name="Colorful Grid Accent 1" w:semiHidden="0" w:uiPriority="73" w:unhideWhenUsed="0"/>
+    <w:lsdException w:name="Light Shading Accent 2" w:semiHidden="0" w:uiPriority="60" w:unhideWhenUsed="0"/>
+    <w:lsdException w:name="Light List Accent 2" w:semiHidden="0" w:uiPriority="61" w:unhideWhenUsed="0"/>
+    <w:lsdException w:name="Light Grid Accent 2" w:semiHidden="0" w:uiPriority="62" w:unhideWhenUsed="0"/>
+    <w:lsdException w:name="Medium Shading 1 Accent 2" w:semiHidden="0" w:uiPriority="63" w:unhideWhenUsed="0"/>
+    <w:lsdException w:name="Medium Shading 2 Accent 2" w:semiHidden="0" w:uiPriority="64" w:unhideWhenUsed="0"/>
+    <w:lsdException w:name="Medium List 1 Accent 2" w:semiHidden="0" w:uiPriority="65" w:unhideWhenUsed="0"/>
+    <w:lsdException w:name="Medium List 2 Accent 2" w:semiHidden="0" w:uiPriority="66" w:unhideWhenUsed="0"/>
+    <w:lsdException w:name="Medium Grid 1 Accent 2" w:semiHidden="0" w:uiPriority="67" w:unhideWhenUsed="0"/>
+    <w:lsdException w:name="Medium Grid 2 Accent 2" w:semiHidden="0" w:uiPriority="68" w:unhideWhenUsed="0"/>
+    <w:lsdException w:name="Medium Grid 3 Accent 2" w:semiHidden="0" w:uiPriority="69" w:unhideWhenUsed="0"/>
+    <w:lsdException w:name="Dark List Accent 2" w:semiHidden="0" w:uiPriority="70" w:unhideWhenUsed="0"/>
+    <w:lsdException w:name="Colorful Shading Accent 2" w:semiHidden="0" w:uiPriority="71" w:unhideWhenUsed="0"/>
+    <w:lsdException w:name="Colorful List Accent 2" w:semiHidden="0" w:uiPriority="72" w:unhideWhenUsed="0"/>
+    <w:lsdException w:name="Colorful Grid Accent 2" w:semiHidden="0" w:uiPriority="73" w:unhideWhenUsed="0"/>
+    <w:lsdException w:name="Light Shading Accent 3" w:semiHidden="0" w:uiPriority="60" w:unhideWhenUsed="0"/>
+    <w:lsdException w:name="Light List Accent 3" w:semiHidden="0" w:uiPriority="61" w:unhideWhenUsed="0"/>
+    <w:lsdException w:name="Light Grid Accent 3" w:semiHidden="0" w:uiPriority="62" w:unhideWhenUsed="0"/>
+    <w:lsdException w:name="Medium Shading 1 Accent 3" w:semiHidden="0" w:uiPriority="63" w:unhideWhenUsed="0"/>
+    <w:lsdException w:name="Medium Shading 2 Accent 3" w:semiHidden="0" w:uiPriority="64" w:unhideWhenUsed="0"/>
+    <w:lsdException w:name="Medium List 1 Accent 3" w:semiHidden="0" w:uiPriority="65" w:unhideWhenUsed="0"/>
+    <w:lsdException w:name="Medium List 2 Accent 3" w:semiHidden="0" w:uiPriority="66" w:unhideWhenUsed="0"/>
+    <w:lsdException w:name="Medium Grid 1 Accent 3" w:semiHidden="0" w:uiPriority="67" w:unhideWhenUsed="0"/>
+    <w:lsdException w:name="Medium Grid 2 Accent 3" w:semiHidden="0" w:uiPriority="68" w:unhideWhenUsed="0"/>
+    <w:lsdException w:name="Medium Grid 3 Accent 3" w:semiHidden="0" w:uiPriority="69" w:unhideWhenUsed="0"/>
+    <w:lsdException w:name="Dark List Accent 3" w:semiHidden="0" w:uiPriority="70" w:unhideWhenUsed="0"/>
+    <w:lsdException w:name="Colorful Shading Accent 3" w:semiHidden="0" w:uiPriority="71" w:unhideWhenUsed="0"/>
+    <w:lsdException w:name="Colorful List Accent 3" w:semiHidden="0" w:uiPriority="72" w:unhideWhenUsed="0"/>
+    <w:lsdException w:name="Colorful Grid Accent 3" w:semiHidden="0" w:uiPriority="73" w:unhideWhenUsed="0"/>
+    <w:lsdException w:name="Light Shading Accent 4" w:semiHidden="0" w:uiPriority="60" w:unhideWhenUsed="0"/>
+    <w:lsdException w:name="Light List Accent 4" w:semiHidden="0" w:uiPriority="61" w:unhideWhenUsed="0"/>
+    <w:lsdException w:name="Light Grid Accent 4" w:semiHidden="0" w:uiPriority="62" w:unhideWhenUsed="0"/>
+    <w:lsdException w:name="Medium Shading 1 Accent 4" w:semiHidden="0" w:uiPriority="63" w:unhideWhenUsed="0"/>
+    <w:lsdException w:name="Medium Shading 2 Accent 4" w:semiHidden="0" w:uiPriority="64" w:unhideWhenUsed="0"/>
+    <w:lsdException w:name="Medium List 1 Accent 4" w:semiHidden="0" w:uiPriority="65" w:unhideWhenUsed="0"/>
+    <w:lsdException w:name="Medium List 2 Accent 4" w:semiHidden="0" w:uiPriority="66" w:unhideWhenUsed="0"/>
+    <w:lsdException w:name="Medium Grid 1 Accent 4" w:semiHidden="0" w:uiPriority="67" w:unhideWhenUsed="0"/>
+    <w:lsdException w:name="Medium Grid 2 Accent 4" w:semiHidden="0" w:uiPriority="68" w:unhideWhenUsed="0"/>
+    <w:lsdException w:name="Medium Grid 3 Accent 4" w:semiHidden="0" w:uiPriority="69" w:unhideWhenUsed="0"/>
+    <w:lsdException w:name="Dark List Accent 4" w:semiHidden="0" w:uiPriority="70" w:unhideWhenUsed="0"/>
+    <w:lsdException w:name="Colorful Shading Accent 4" w:semiHidden="0" w:uiPriority="71" w:unhideWhenUsed="0"/>
+    <w:lsdException w:name="Colorful List Accent 4" w:semiHidden="0" w:uiPriority="72" w:unhideWhenUsed="0"/>
+    <w:lsdException w:name="Colorful Grid Accent 4" w:semiHidden="0" w:uiPriority="73" w:unhideWhenUsed="0"/>
+    <w:lsdException w:name="Light Shading Accent 5" w:semiHidden="0" w:uiPriority="60" w:unhideWhenUsed="0"/>
+    <w:lsdException w:name="Light List Accent 5" w:semiHidden="0" w:uiPriority="61" w:unhideWhenUsed="0"/>
+    <w:lsdException w:name="Light Grid Accent 5" w:semiHidden="0" w:uiPriority="62" w:unhideWhenUsed="0"/>
+    <w:lsdException w:name="Medium Shading 1 Accent 5" w:semiHidden="0" w:uiPriority="63" w:unhideWhenUsed="0"/>
+    <w:lsdException w:name="Medium Shading 2 Accent 5" w:semiHidden="0" w:uiPriority="64" w:unhideWhenUsed="0"/>
+    <w:lsdException w:name="Medium List 1 Accent 5" w:semiHidden="0" w:uiPriority="65" w:unhideWhenUsed="0"/>
+    <w:lsdException w:name="Medium List 2 Accent 5" w:semiHidden="0" w:uiPriority="66" w:unhideWhenUsed="0"/>
+    <w:lsdException w:name="Medium Grid 1 Accent 5" w:semiHidden="0" w:uiPriority="67" w:unhideWhenUsed="0"/>
+    <w:lsdException w:name="Medium Grid 2 Accent 5" w:semiHidden="0" w:uiPriority="68" w:unhideWhenUsed="0"/>
+    <w:lsdException w:name="Medium Grid 3 Accent 5" w:semiHidden="0" w:uiPriority="69" w:unhideWhenUsed="0"/>
+    <w:lsdException w:name="Dark List Accent 5" w:semiHidden="0" w:uiPriority="70" w:unhideWhenUsed="0"/>
+    <w:lsdException w:name="Colorful Shading Accent 5" w:semiHidden="0" w:uiPriority="71" w:unhideWhenUsed="0"/>
+    <w:lsdException w:name="Colorful List Accent 5" w:semiHidden="0" w:uiPriority="72" w:unhideWhenUsed="0"/>
+    <w:lsdException w:name="Colorful Grid Accent 5" w:semiHidden="0" w:uiPriority="73" w:unhideWhenUsed="0"/>
+    <w:lsdException w:name="Light Shading Accent 6" w:semiHidden="0" w:uiPriority="60" w:unhideWhenUsed="0"/>
+    <w:lsdException w:name="Light List Accent 6" w:semiHidden="0" w:uiPriority="61" w:unhideWhenUsed="0"/>
+    <w:lsdException w:name="Light Grid Accent 6" w:semiHidden="0" w:uiPriority="62" w:unhideWhenUsed="0"/>
+    <w:lsdException w:name="Medium Shading 1 Accent 6" w:semiHidden="0" w:uiPriority="63" w:unhideWhenUsed="0"/>
+    <w:lsdException w:name="Medium Shading 2 Accent 6" w:semiHidden="0" w:uiPriority="64" w:unhideWhenUsed="0"/>
+    <w:lsdException w:name="Medium List 1 Accent 6" w:semiHidden="0" w:uiPriority="65" w:unhideWhenUsed="0"/>
+    <w:lsdException w:name="Medium List 2 Accent 6" w:semiHidden="0" w:uiPriority="66" w:unhideWhenUsed="0"/>
+    <w:lsdException w:name="Medium Grid 1 Accent 6" w:semiHidden="0" w:uiPriority="67" w:unhideWhenUsed="0"/>
+    <w:lsdException w:name="Medium Grid 2 Accent 6" w:semiHidden="0" w:uiPriority="68" w:unhideWhenUsed="0"/>
+    <w:lsdException w:name="Medium Grid 3 Accent 6" w:semiHidden="0" w:uiPriority="69" w:unhideWhenUsed="0"/>
+    <w:lsdException w:name="Dark List Accent 6" w:semiHidden="0" w:uiPriority="70" w:unhideWhenUsed="0"/>
+    <w:lsdException w:name="Colorful Shading Accent 6" w:semiHidden="0" w:uiPriority="71" w:unhideWhenUsed="0"/>
+    <w:lsdException w:name="Colorful List Accent 6" w:semiHidden="0" w:uiPriority="72" w:unhideWhenUsed="0"/>
+    <w:lsdException w:name="Colorful Grid Accent 6" w:semiHidden="0" w:uiPriority="73" w:unhideWhenUsed="0"/>
+    <w:lsdException w:name="Subtle Emphasis" w:semiHidden="0" w:uiPriority="19" w:unhideWhenUsed="0" w:qFormat="1"/>
+    <w:lsdException w:name="Intense Emphasis" w:semiHidden="0" w:uiPriority="21" w:unhideWhenUsed="0" w:qFormat="1"/>
+    <w:lsdException w:name="Subtle Reference" w:semiHidden="0" w:uiPriority="31" w:unhideWhenUsed="0" w:qFormat="1"/>
+    <w:lsdException w:name="Intense Reference" w:semiHidden="0" w:uiPriority="32" w:unhideWhenUsed="0" w:qFormat="1"/>
+    <w:lsdException w:name="Book Title" w:semiHidden="0" w:uiPriority="33" w:unhideWhenUsed="0" w:qFormat="1"/>
+    <w:lsdException w:name="Bibliography" w:uiPriority="37"/>
+    <w:lsdException w:name="TOC Heading" w:uiPriority="39" w:qFormat="1"/>
   </w:latentStyles>
   <w:style w:type="paragraph" w:default="1" w:styleId="Normal">
     <w:name w:val="Normal"/>
@@ -7529,8 +7786,212 @@
 </w:styles>
 </file>
 
+<file path=word/glossary/stylesWithEffects.xml><?xml version="1.0" encoding="utf-8"?>
+<w:styles xmlns:wpc="http://schemas.microsoft.com/office/word/2010/wordprocessingCanvas" xmlns:mc="http://schemas.openxmlformats.org/markup-compatibility/2006" xmlns:o="urn:schemas-microsoft-com:office:office" xmlns:r="http://schemas.openxmlformats.org/officeDocument/2006/relationships" xmlns:m="http://schemas.openxmlformats.org/officeDocument/2006/math" xmlns:v="urn:schemas-microsoft-com:vml" xmlns:wp14="http://schemas.microsoft.com/office/word/2010/wordprocessingDrawing" xmlns:wp="http://schemas.openxmlformats.org/drawingml/2006/wordprocessingDrawing" xmlns:w10="urn:schemas-microsoft-com:office:word" xmlns:w="http://schemas.openxmlformats.org/wordprocessingml/2006/main" xmlns:w14="http://schemas.microsoft.com/office/word/2010/wordml" xmlns:wpg="http://schemas.microsoft.com/office/word/2010/wordprocessingGroup" xmlns:wpi="http://schemas.microsoft.com/office/word/2010/wordprocessingInk" xmlns:wne="http://schemas.microsoft.com/office/word/2006/wordml" xmlns:wps="http://schemas.microsoft.com/office/word/2010/wordprocessingShape" mc:Ignorable="w14 wp14">
+  <w:docDefaults>
+    <w:rPrDefault>
+      <w:rPr>
+        <w:rFonts w:asciiTheme="minorHAnsi" w:eastAsiaTheme="minorEastAsia" w:hAnsiTheme="minorHAnsi" w:cstheme="minorBidi"/>
+        <w:sz w:val="22"/>
+        <w:szCs w:val="22"/>
+        <w:lang w:val="pt-BR" w:eastAsia="pt-BR" w:bidi="ar-SA"/>
+      </w:rPr>
+    </w:rPrDefault>
+    <w:pPrDefault>
+      <w:pPr>
+        <w:spacing w:after="160" w:line="259" w:lineRule="auto"/>
+      </w:pPr>
+    </w:pPrDefault>
+  </w:docDefaults>
+  <w:latentStyles w:defLockedState="0" w:defUIPriority="99" w:defSemiHidden="1" w:defUnhideWhenUsed="1" w:defQFormat="0" w:count="267">
+    <w:lsdException w:name="Normal" w:semiHidden="0" w:uiPriority="0" w:unhideWhenUsed="0" w:qFormat="1"/>
+    <w:lsdException w:name="heading 1" w:semiHidden="0" w:uiPriority="9" w:unhideWhenUsed="0" w:qFormat="1"/>
+    <w:lsdException w:name="heading 2" w:uiPriority="9" w:qFormat="1"/>
+    <w:lsdException w:name="heading 3" w:uiPriority="9" w:qFormat="1"/>
+    <w:lsdException w:name="heading 4" w:uiPriority="9" w:qFormat="1"/>
+    <w:lsdException w:name="heading 5" w:uiPriority="9" w:qFormat="1"/>
+    <w:lsdException w:name="heading 6" w:uiPriority="9" w:qFormat="1"/>
+    <w:lsdException w:name="heading 7" w:uiPriority="9" w:qFormat="1"/>
+    <w:lsdException w:name="heading 8" w:uiPriority="9" w:qFormat="1"/>
+    <w:lsdException w:name="heading 9" w:uiPriority="9" w:qFormat="1"/>
+    <w:lsdException w:name="toc 1" w:uiPriority="39"/>
+    <w:lsdException w:name="toc 2" w:uiPriority="39"/>
+    <w:lsdException w:name="toc 3" w:uiPriority="39"/>
+    <w:lsdException w:name="toc 4" w:uiPriority="39"/>
+    <w:lsdException w:name="toc 5" w:uiPriority="39"/>
+    <w:lsdException w:name="toc 6" w:uiPriority="39"/>
+    <w:lsdException w:name="toc 7" w:uiPriority="39"/>
+    <w:lsdException w:name="toc 8" w:uiPriority="39"/>
+    <w:lsdException w:name="toc 9" w:uiPriority="39"/>
+    <w:lsdException w:name="caption" w:uiPriority="35" w:qFormat="1"/>
+    <w:lsdException w:name="Title" w:semiHidden="0" w:uiPriority="10" w:unhideWhenUsed="0" w:qFormat="1"/>
+    <w:lsdException w:name="Default Paragraph Font" w:uiPriority="1"/>
+    <w:lsdException w:name="Subtitle" w:semiHidden="0" w:uiPriority="11" w:unhideWhenUsed="0" w:qFormat="1"/>
+    <w:lsdException w:name="Strong" w:semiHidden="0" w:uiPriority="22" w:unhideWhenUsed="0" w:qFormat="1"/>
+    <w:lsdException w:name="Emphasis" w:semiHidden="0" w:uiPriority="20" w:unhideWhenUsed="0" w:qFormat="1"/>
+    <w:lsdException w:name="Table Grid" w:semiHidden="0" w:uiPriority="39" w:unhideWhenUsed="0"/>
+    <w:lsdException w:name="Placeholder Text" w:unhideWhenUsed="0"/>
+    <w:lsdException w:name="No Spacing" w:semiHidden="0" w:uiPriority="1" w:unhideWhenUsed="0" w:qFormat="1"/>
+    <w:lsdException w:name="Light Shading" w:semiHidden="0" w:uiPriority="60" w:unhideWhenUsed="0"/>
+    <w:lsdException w:name="Light List" w:semiHidden="0" w:uiPriority="61" w:unhideWhenUsed="0"/>
+    <w:lsdException w:name="Light Grid" w:semiHidden="0" w:uiPriority="62" w:unhideWhenUsed="0"/>
+    <w:lsdException w:name="Medium Shading 1" w:semiHidden="0" w:uiPriority="63" w:unhideWhenUsed="0"/>
+    <w:lsdException w:name="Medium Shading 2" w:semiHidden="0" w:uiPriority="64" w:unhideWhenUsed="0"/>
+    <w:lsdException w:name="Medium List 1" w:semiHidden="0" w:uiPriority="65" w:unhideWhenUsed="0"/>
+    <w:lsdException w:name="Medium List 2" w:semiHidden="0" w:uiPriority="66" w:unhideWhenUsed="0"/>
+    <w:lsdException w:name="Medium Grid 1" w:semiHidden="0" w:uiPriority="67" w:unhideWhenUsed="0"/>
+    <w:lsdException w:name="Medium Grid 2" w:semiHidden="0" w:uiPriority="68" w:unhideWhenUsed="0"/>
+    <w:lsdException w:name="Medium Grid 3" w:semiHidden="0" w:uiPriority="69" w:unhideWhenUsed="0"/>
+    <w:lsdException w:name="Dark List" w:semiHidden="0" w:uiPriority="70" w:unhideWhenUsed="0"/>
+    <w:lsdException w:name="Colorful Shading" w:semiHidden="0" w:uiPriority="71" w:unhideWhenUsed="0"/>
+    <w:lsdException w:name="Colorful List" w:semiHidden="0" w:uiPriority="72" w:unhideWhenUsed="0"/>
+    <w:lsdException w:name="Colorful Grid" w:semiHidden="0" w:uiPriority="73" w:unhideWhenUsed="0"/>
+    <w:lsdException w:name="Light Shading Accent 1" w:semiHidden="0" w:uiPriority="60" w:unhideWhenUsed="0"/>
+    <w:lsdException w:name="Light List Accent 1" w:semiHidden="0" w:uiPriority="61" w:unhideWhenUsed="0"/>
+    <w:lsdException w:name="Light Grid Accent 1" w:semiHidden="0" w:uiPriority="62" w:unhideWhenUsed="0"/>
+    <w:lsdException w:name="Medium Shading 1 Accent 1" w:semiHidden="0" w:uiPriority="63" w:unhideWhenUsed="0"/>
+    <w:lsdException w:name="Medium Shading 2 Accent 1" w:semiHidden="0" w:uiPriority="64" w:unhideWhenUsed="0"/>
+    <w:lsdException w:name="Medium List 1 Accent 1" w:semiHidden="0" w:uiPriority="65" w:unhideWhenUsed="0"/>
+    <w:lsdException w:name="Revision" w:unhideWhenUsed="0"/>
+    <w:lsdException w:name="List Paragraph" w:semiHidden="0" w:uiPriority="34" w:unhideWhenUsed="0" w:qFormat="1"/>
+    <w:lsdException w:name="Quote" w:semiHidden="0" w:uiPriority="29" w:unhideWhenUsed="0" w:qFormat="1"/>
+    <w:lsdException w:name="Intense Quote" w:semiHidden="0" w:uiPriority="30" w:unhideWhenUsed="0" w:qFormat="1"/>
+    <w:lsdException w:name="Medium List 2 Accent 1" w:semiHidden="0" w:uiPriority="66" w:unhideWhenUsed="0"/>
+    <w:lsdException w:name="Medium Grid 1 Accent 1" w:semiHidden="0" w:uiPriority="67" w:unhideWhenUsed="0"/>
+    <w:lsdException w:name="Medium Grid 2 Accent 1" w:semiHidden="0" w:uiPriority="68" w:unhideWhenUsed="0"/>
+    <w:lsdException w:name="Medium Grid 3 Accent 1" w:semiHidden="0" w:uiPriority="69" w:unhideWhenUsed="0"/>
+    <w:lsdException w:name="Dark List Accent 1" w:semiHidden="0" w:uiPriority="70" w:unhideWhenUsed="0"/>
+    <w:lsdException w:name="Colorful Shading Accent 1" w:semiHidden="0" w:uiPriority="71" w:unhideWhenUsed="0"/>
+    <w:lsdException w:name="Colorful List Accent 1" w:semiHidden="0" w:uiPriority="72" w:unhideWhenUsed="0"/>
+    <w:lsdException w:name="Colorful Grid Accent 1" w:semiHidden="0" w:uiPriority="73" w:unhideWhenUsed="0"/>
+    <w:lsdException w:name="Light Shading Accent 2" w:semiHidden="0" w:uiPriority="60" w:unhideWhenUsed="0"/>
+    <w:lsdException w:name="Light List Accent 2" w:semiHidden="0" w:uiPriority="61" w:unhideWhenUsed="0"/>
+    <w:lsdException w:name="Light Grid Accent 2" w:semiHidden="0" w:uiPriority="62" w:unhideWhenUsed="0"/>
+    <w:lsdException w:name="Medium Shading 1 Accent 2" w:semiHidden="0" w:uiPriority="63" w:unhideWhenUsed="0"/>
+    <w:lsdException w:name="Medium Shading 2 Accent 2" w:semiHidden="0" w:uiPriority="64" w:unhideWhenUsed="0"/>
+    <w:lsdException w:name="Medium List 1 Accent 2" w:semiHidden="0" w:uiPriority="65" w:unhideWhenUsed="0"/>
+    <w:lsdException w:name="Medium List 2 Accent 2" w:semiHidden="0" w:uiPriority="66" w:unhideWhenUsed="0"/>
+    <w:lsdException w:name="Medium Grid 1 Accent 2" w:semiHidden="0" w:uiPriority="67" w:unhideWhenUsed="0"/>
+    <w:lsdException w:name="Medium Grid 2 Accent 2" w:semiHidden="0" w:uiPriority="68" w:unhideWhenUsed="0"/>
+    <w:lsdException w:name="Medium Grid 3 Accent 2" w:semiHidden="0" w:uiPriority="69" w:unhideWhenUsed="0"/>
+    <w:lsdException w:name="Dark List Accent 2" w:semiHidden="0" w:uiPriority="70" w:unhideWhenUsed="0"/>
+    <w:lsdException w:name="Colorful Shading Accent 2" w:semiHidden="0" w:uiPriority="71" w:unhideWhenUsed="0"/>
+    <w:lsdException w:name="Colorful List Accent 2" w:semiHidden="0" w:uiPriority="72" w:unhideWhenUsed="0"/>
+    <w:lsdException w:name="Colorful Grid Accent 2" w:semiHidden="0" w:uiPriority="73" w:unhideWhenUsed="0"/>
+    <w:lsdException w:name="Light Shading Accent 3" w:semiHidden="0" w:uiPriority="60" w:unhideWhenUsed="0"/>
+    <w:lsdException w:name="Light List Accent 3" w:semiHidden="0" w:uiPriority="61" w:unhideWhenUsed="0"/>
+    <w:lsdException w:name="Light Grid Accent 3" w:semiHidden="0" w:uiPriority="62" w:unhideWhenUsed="0"/>
+    <w:lsdException w:name="Medium Shading 1 Accent 3" w:semiHidden="0" w:uiPriority="63" w:unhideWhenUsed="0"/>
+    <w:lsdException w:name="Medium Shading 2 Accent 3" w:semiHidden="0" w:uiPriority="64" w:unhideWhenUsed="0"/>
+    <w:lsdException w:name="Medium List 1 Accent 3" w:semiHidden="0" w:uiPriority="65" w:unhideWhenUsed="0"/>
+    <w:lsdException w:name="Medium List 2 Accent 3" w:semiHidden="0" w:uiPriority="66" w:unhideWhenUsed="0"/>
+    <w:lsdException w:name="Medium Grid 1 Accent 3" w:semiHidden="0" w:uiPriority="67" w:unhideWhenUsed="0"/>
+    <w:lsdException w:name="Medium Grid 2 Accent 3" w:semiHidden="0" w:uiPriority="68" w:unhideWhenUsed="0"/>
+    <w:lsdException w:name="Medium Grid 3 Accent 3" w:semiHidden="0" w:uiPriority="69" w:unhideWhenUsed="0"/>
+    <w:lsdException w:name="Dark List Accent 3" w:semiHidden="0" w:uiPriority="70" w:unhideWhenUsed="0"/>
+    <w:lsdException w:name="Colorful Shading Accent 3" w:semiHidden="0" w:uiPriority="71" w:unhideWhenUsed="0"/>
+    <w:lsdException w:name="Colorful List Accent 3" w:semiHidden="0" w:uiPriority="72" w:unhideWhenUsed="0"/>
+    <w:lsdException w:name="Colorful Grid Accent 3" w:semiHidden="0" w:uiPriority="73" w:unhideWhenUsed="0"/>
+    <w:lsdException w:name="Light Shading Accent 4" w:semiHidden="0" w:uiPriority="60" w:unhideWhenUsed="0"/>
+    <w:lsdException w:name="Light List Accent 4" w:semiHidden="0" w:uiPriority="61" w:unhideWhenUsed="0"/>
+    <w:lsdException w:name="Light Grid Accent 4" w:semiHidden="0" w:uiPriority="62" w:unhideWhenUsed="0"/>
+    <w:lsdException w:name="Medium Shading 1 Accent 4" w:semiHidden="0" w:uiPriority="63" w:unhideWhenUsed="0"/>
+    <w:lsdException w:name="Medium Shading 2 Accent 4" w:semiHidden="0" w:uiPriority="64" w:unhideWhenUsed="0"/>
+    <w:lsdException w:name="Medium List 1 Accent 4" w:semiHidden="0" w:uiPriority="65" w:unhideWhenUsed="0"/>
+    <w:lsdException w:name="Medium List 2 Accent 4" w:semiHidden="0" w:uiPriority="66" w:unhideWhenUsed="0"/>
+    <w:lsdException w:name="Medium Grid 1 Accent 4" w:semiHidden="0" w:uiPriority="67" w:unhideWhenUsed="0"/>
+    <w:lsdException w:name="Medium Grid 2 Accent 4" w:semiHidden="0" w:uiPriority="68" w:unhideWhenUsed="0"/>
+    <w:lsdException w:name="Medium Grid 3 Accent 4" w:semiHidden="0" w:uiPriority="69" w:unhideWhenUsed="0"/>
+    <w:lsdException w:name="Dark List Accent 4" w:semiHidden="0" w:uiPriority="70" w:unhideWhenUsed="0"/>
+    <w:lsdException w:name="Colorful Shading Accent 4" w:semiHidden="0" w:uiPriority="71" w:unhideWhenUsed="0"/>
+    <w:lsdException w:name="Colorful List Accent 4" w:semiHidden="0" w:uiPriority="72" w:unhideWhenUsed="0"/>
+    <w:lsdException w:name="Colorful Grid Accent 4" w:semiHidden="0" w:uiPriority="73" w:unhideWhenUsed="0"/>
+    <w:lsdException w:name="Light Shading Accent 5" w:semiHidden="0" w:uiPriority="60" w:unhideWhenUsed="0"/>
+    <w:lsdException w:name="Light List Accent 5" w:semiHidden="0" w:uiPriority="61" w:unhideWhenUsed="0"/>
+    <w:lsdException w:name="Light Grid Accent 5" w:semiHidden="0" w:uiPriority="62" w:unhideWhenUsed="0"/>
+    <w:lsdException w:name="Medium Shading 1 Accent 5" w:semiHidden="0" w:uiPriority="63" w:unhideWhenUsed="0"/>
+    <w:lsdException w:name="Medium Shading 2 Accent 5" w:semiHidden="0" w:uiPriority="64" w:unhideWhenUsed="0"/>
+    <w:lsdException w:name="Medium List 1 Accent 5" w:semiHidden="0" w:uiPriority="65" w:unhideWhenUsed="0"/>
+    <w:lsdException w:name="Medium List 2 Accent 5" w:semiHidden="0" w:uiPriority="66" w:unhideWhenUsed="0"/>
+    <w:lsdException w:name="Medium Grid 1 Accent 5" w:semiHidden="0" w:uiPriority="67" w:unhideWhenUsed="0"/>
+    <w:lsdException w:name="Medium Grid 2 Accent 5" w:semiHidden="0" w:uiPriority="68" w:unhideWhenUsed="0"/>
+    <w:lsdException w:name="Medium Grid 3 Accent 5" w:semiHidden="0" w:uiPriority="69" w:unhideWhenUsed="0"/>
+    <w:lsdException w:name="Dark List Accent 5" w:semiHidden="0" w:uiPriority="70" w:unhideWhenUsed="0"/>
+    <w:lsdException w:name="Colorful Shading Accent 5" w:semiHidden="0" w:uiPriority="71" w:unhideWhenUsed="0"/>
+    <w:lsdException w:name="Colorful List Accent 5" w:semiHidden="0" w:uiPriority="72" w:unhideWhenUsed="0"/>
+    <w:lsdException w:name="Colorful Grid Accent 5" w:semiHidden="0" w:uiPriority="73" w:unhideWhenUsed="0"/>
+    <w:lsdException w:name="Light Shading Accent 6" w:semiHidden="0" w:uiPriority="60" w:unhideWhenUsed="0"/>
+    <w:lsdException w:name="Light List Accent 6" w:semiHidden="0" w:uiPriority="61" w:unhideWhenUsed="0"/>
+    <w:lsdException w:name="Light Grid Accent 6" w:semiHidden="0" w:uiPriority="62" w:unhideWhenUsed="0"/>
+    <w:lsdException w:name="Medium Shading 1 Accent 6" w:semiHidden="0" w:uiPriority="63" w:unhideWhenUsed="0"/>
+    <w:lsdException w:name="Medium Shading 2 Accent 6" w:semiHidden="0" w:uiPriority="64" w:unhideWhenUsed="0"/>
+    <w:lsdException w:name="Medium List 1 Accent 6" w:semiHidden="0" w:uiPriority="65" w:unhideWhenUsed="0"/>
+    <w:lsdException w:name="Medium List 2 Accent 6" w:semiHidden="0" w:uiPriority="66" w:unhideWhenUsed="0"/>
+    <w:lsdException w:name="Medium Grid 1 Accent 6" w:semiHidden="0" w:uiPriority="67" w:unhideWhenUsed="0"/>
+    <w:lsdException w:name="Medium Grid 2 Accent 6" w:semiHidden="0" w:uiPriority="68" w:unhideWhenUsed="0"/>
+    <w:lsdException w:name="Medium Grid 3 Accent 6" w:semiHidden="0" w:uiPriority="69" w:unhideWhenUsed="0"/>
+    <w:lsdException w:name="Dark List Accent 6" w:semiHidden="0" w:uiPriority="70" w:unhideWhenUsed="0"/>
+    <w:lsdException w:name="Colorful Shading Accent 6" w:semiHidden="0" w:uiPriority="71" w:unhideWhenUsed="0"/>
+    <w:lsdException w:name="Colorful List Accent 6" w:semiHidden="0" w:uiPriority="72" w:unhideWhenUsed="0"/>
+    <w:lsdException w:name="Colorful Grid Accent 6" w:semiHidden="0" w:uiPriority="73" w:unhideWhenUsed="0"/>
+    <w:lsdException w:name="Subtle Emphasis" w:semiHidden="0" w:uiPriority="19" w:unhideWhenUsed="0" w:qFormat="1"/>
+    <w:lsdException w:name="Intense Emphasis" w:semiHidden="0" w:uiPriority="21" w:unhideWhenUsed="0" w:qFormat="1"/>
+    <w:lsdException w:name="Subtle Reference" w:semiHidden="0" w:uiPriority="31" w:unhideWhenUsed="0" w:qFormat="1"/>
+    <w:lsdException w:name="Intense Reference" w:semiHidden="0" w:uiPriority="32" w:unhideWhenUsed="0" w:qFormat="1"/>
+    <w:lsdException w:name="Book Title" w:semiHidden="0" w:uiPriority="33" w:unhideWhenUsed="0" w:qFormat="1"/>
+    <w:lsdException w:name="Bibliography" w:uiPriority="37"/>
+    <w:lsdException w:name="TOC Heading" w:uiPriority="39" w:qFormat="1"/>
+  </w:latentStyles>
+  <w:style w:type="paragraph" w:default="1" w:styleId="Normal">
+    <w:name w:val="Normal"/>
+    <w:qFormat/>
+  </w:style>
+  <w:style w:type="character" w:default="1" w:styleId="Fontepargpadro">
+    <w:name w:val="Default Paragraph Font"/>
+    <w:uiPriority w:val="1"/>
+    <w:semiHidden/>
+    <w:unhideWhenUsed/>
+  </w:style>
+  <w:style w:type="table" w:default="1" w:styleId="Tabelanormal">
+    <w:name w:val="Normal Table"/>
+    <w:uiPriority w:val="99"/>
+    <w:semiHidden/>
+    <w:unhideWhenUsed/>
+    <w:tblPr>
+      <w:tblInd w:w="0" w:type="dxa"/>
+      <w:tblCellMar>
+        <w:top w:w="0" w:type="dxa"/>
+        <w:left w:w="108" w:type="dxa"/>
+        <w:bottom w:w="0" w:type="dxa"/>
+        <w:right w:w="108" w:type="dxa"/>
+      </w:tblCellMar>
+    </w:tblPr>
+  </w:style>
+  <w:style w:type="numbering" w:default="1" w:styleId="Semlista">
+    <w:name w:val="No List"/>
+    <w:uiPriority w:val="99"/>
+    <w:semiHidden/>
+    <w:unhideWhenUsed/>
+  </w:style>
+  <w:style w:type="character" w:styleId="TextodoEspaoReservado">
+    <w:name w:val="Placeholder Text"/>
+    <w:basedOn w:val="Fontepargpadro"/>
+    <w:uiPriority w:val="99"/>
+    <w:semiHidden/>
+    <w:rsid w:val="00175C27"/>
+    <w:rPr>
+      <w:color w:val="808080"/>
+    </w:rPr>
+  </w:style>
+  <w:style w:type="paragraph" w:customStyle="1" w:styleId="0D041A29D41E430298130D41350AE357">
+    <w:name w:val="0D041A29D41E430298130D41350AE357"/>
+    <w:rsid w:val="0013104A"/>
+  </w:style>
+</w:styles>
+</file>
+
 <file path=word/glossary/webSettings.xml><?xml version="1.0" encoding="utf-8"?>
-<w:webSettings xmlns:mc="http://schemas.openxmlformats.org/markup-compatibility/2006" xmlns:r="http://schemas.openxmlformats.org/officeDocument/2006/relationships" xmlns:w="http://schemas.openxmlformats.org/wordprocessingml/2006/main" xmlns:w14="http://schemas.microsoft.com/office/word/2010/wordml" xmlns:w15="http://schemas.microsoft.com/office/word/2012/wordml" xmlns:w16cex="http://schemas.microsoft.com/office/word/2018/wordml/cex" xmlns:w16cid="http://schemas.microsoft.com/office/word/2016/wordml/cid" xmlns:w16="http://schemas.microsoft.com/office/word/2018/wordml" xmlns:w16du="http://schemas.microsoft.com/office/word/2023/wordml/word16du" xmlns:w16sdtdh="http://schemas.microsoft.com/office/word/2020/wordml/sdtdatahash" xmlns:w16se="http://schemas.microsoft.com/office/word/2015/wordml/symex" mc:Ignorable="w14 w15 w16se w16cid w16 w16cex w16sdtdh w16du">
+<w:webSettings xmlns:mc="http://schemas.openxmlformats.org/markup-compatibility/2006" xmlns:r="http://schemas.openxmlformats.org/officeDocument/2006/relationships" xmlns:w="http://schemas.openxmlformats.org/wordprocessingml/2006/main" xmlns:w14="http://schemas.microsoft.com/office/word/2010/wordml" mc:Ignorable="w14">
   <w:optimizeForBrowser/>
   <w:allowPNG/>
 </w:webSettings>
@@ -7791,7 +8252,7 @@
   <a:extraClrSchemeLst/>
   <a:extLst>
     <a:ext uri="{05A4C25C-085E-4340-85A3-A5531E510DB2}">
-      <thm15:themeFamily xmlns:thm15="http://schemas.microsoft.com/office/thememl/2012/main" name="Office Theme" id="{62F939B6-93AF-4DB8-9C6B-D6C7DFDC589F}" vid="{4A3C46E8-61CC-4603-A589-7422A47A8E4A}"/>
+      <thm15:themeFamily xmlns:thm15="http://schemas.microsoft.com/office/thememl/2012/main" xmlns="" name="Office Theme" id="{62F939B6-93AF-4DB8-9C6B-D6C7DFDC589F}" vid="{4A3C46E8-61CC-4603-A589-7422A47A8E4A}"/>
     </a:ext>
   </a:extLst>
 </a:theme>
@@ -7819,7 +8280,7 @@
 </file>
 
 <file path=customXml/itemProps2.xml><?xml version="1.0" encoding="utf-8"?>
-<ds:datastoreItem xmlns:ds="http://schemas.openxmlformats.org/officeDocument/2006/customXml" ds:itemID="{2DAA99DE-AE97-43F0-88C0-26F6001E5DAF}">
+<ds:datastoreItem xmlns:ds="http://schemas.openxmlformats.org/officeDocument/2006/customXml" ds:itemID="{AD0672C5-5DFE-4945-A269-8B74A2FCC245}">
   <ds:schemaRefs>
     <ds:schemaRef ds:uri="http://schemas.openxmlformats.org/officeDocument/2006/bibliography"/>
   </ds:schemaRefs>

</xml_diff>